<commit_message>
Updated ITP Model rule
</commit_message>
<xml_diff>
--- a/Docs/DGPCI.docx
+++ b/Docs/DGPCI.docx
@@ -746,6 +746,7 @@
             <w:r>
               <w:rPr>
                 <w:rFonts w:ascii="Times New Roman" w:hAnsi="Times New Roman" w:cs="Times New Roman"/>
+                <w:noProof/>
                 <w:webHidden/>
                 <w:color w:val="000000" w:themeColor="text1"/>
                 <w:sz w:val="30"/>
@@ -3631,154 +3632,6 @@
           <w:szCs w:val="26"/>
         </w:rPr>
         <w:t xml:space="preserve">se realizează periodic unui vehicul pentru a i se verifica starea tehnică și a i se menține dreptul de a circula pe drumurile publice. </w:t>
-      </w:r>
-      <w:r>
-        <w:rPr>
-          <w:rFonts w:ascii="Times New Roman" w:hAnsi="Times New Roman"/>
-          <w:b/>
-          <w:bCs/>
-          <w:color w:val="000000"/>
-          <w:sz w:val="26"/>
-          <w:szCs w:val="26"/>
-        </w:rPr>
-        <w:t>Durata de valabilitate</w:t>
-      </w:r>
-      <w:r>
-        <w:rPr>
-          <w:rFonts w:ascii="Times New Roman" w:hAnsi="Times New Roman"/>
-          <w:color w:val="000000"/>
-          <w:sz w:val="26"/>
-          <w:szCs w:val="26"/>
-        </w:rPr>
-        <w:t xml:space="preserve"> a unei inspecții este de </w:t>
-      </w:r>
-      <w:r>
-        <w:rPr>
-          <w:rFonts w:ascii="Times New Roman" w:hAnsi="Times New Roman"/>
-          <w:b/>
-          <w:bCs/>
-          <w:color w:val="000000"/>
-          <w:sz w:val="26"/>
-          <w:szCs w:val="26"/>
-        </w:rPr>
-        <w:t>3 ani</w:t>
-      </w:r>
-      <w:r>
-        <w:rPr>
-          <w:rFonts w:ascii="Times New Roman" w:hAnsi="Times New Roman"/>
-          <w:color w:val="000000"/>
-          <w:sz w:val="26"/>
-          <w:szCs w:val="26"/>
-        </w:rPr>
-        <w:t xml:space="preserve"> pentru </w:t>
-      </w:r>
-      <w:r>
-        <w:rPr>
-          <w:rFonts w:ascii="Times New Roman" w:hAnsi="Times New Roman"/>
-          <w:color w:val="000000"/>
-          <w:sz w:val="26"/>
-          <w:szCs w:val="26"/>
-          <w:u w:val="single"/>
-        </w:rPr>
-        <w:t>mașinile noi</w:t>
-      </w:r>
-      <w:r>
-        <w:rPr>
-          <w:rFonts w:ascii="Times New Roman" w:hAnsi="Times New Roman"/>
-          <w:color w:val="000000"/>
-          <w:sz w:val="26"/>
-          <w:szCs w:val="26"/>
-        </w:rPr>
-        <w:t>,</w:t>
-      </w:r>
-      <w:r>
-        <w:rPr>
-          <w:rFonts w:ascii="Times New Roman" w:hAnsi="Times New Roman"/>
-          <w:b/>
-          <w:bCs/>
-          <w:color w:val="000000"/>
-          <w:sz w:val="26"/>
-          <w:szCs w:val="26"/>
-        </w:rPr>
-        <w:t xml:space="preserve"> 2 ani</w:t>
-      </w:r>
-      <w:r>
-        <w:rPr>
-          <w:rFonts w:ascii="Times New Roman" w:hAnsi="Times New Roman"/>
-          <w:color w:val="000000"/>
-          <w:sz w:val="26"/>
-          <w:szCs w:val="26"/>
-        </w:rPr>
-        <w:t xml:space="preserve"> pentru mașinile cu vârsta cuprinsă între</w:t>
-      </w:r>
-      <w:r>
-        <w:rPr>
-          <w:rFonts w:ascii="Times New Roman" w:hAnsi="Times New Roman"/>
-          <w:b/>
-          <w:bCs/>
-          <w:color w:val="000000"/>
-          <w:sz w:val="26"/>
-          <w:szCs w:val="26"/>
-        </w:rPr>
-        <w:t xml:space="preserve"> </w:t>
-      </w:r>
-      <w:r>
-        <w:rPr>
-          <w:rFonts w:ascii="Times New Roman" w:hAnsi="Times New Roman"/>
-          <w:color w:val="000000"/>
-          <w:sz w:val="26"/>
-          <w:szCs w:val="26"/>
-          <w:u w:val="single"/>
-        </w:rPr>
-        <w:t>3 și 12 ani</w:t>
-      </w:r>
-      <w:r>
-        <w:rPr>
-          <w:rFonts w:ascii="Times New Roman" w:hAnsi="Times New Roman"/>
-          <w:color w:val="000000"/>
-          <w:sz w:val="26"/>
-          <w:szCs w:val="26"/>
-        </w:rPr>
-        <w:t xml:space="preserve">, și </w:t>
-      </w:r>
-      <w:r>
-        <w:rPr>
-          <w:rFonts w:ascii="Times New Roman" w:hAnsi="Times New Roman"/>
-          <w:b/>
-          <w:bCs/>
-          <w:color w:val="000000"/>
-          <w:sz w:val="26"/>
-          <w:szCs w:val="26"/>
-        </w:rPr>
-        <w:t xml:space="preserve">1 an </w:t>
-      </w:r>
-      <w:r>
-        <w:rPr>
-          <w:rFonts w:ascii="Times New Roman" w:hAnsi="Times New Roman"/>
-          <w:color w:val="000000"/>
-          <w:sz w:val="26"/>
-          <w:szCs w:val="26"/>
-        </w:rPr>
-        <w:t xml:space="preserve">pentru mașinile </w:t>
-      </w:r>
-      <w:r>
-        <w:rPr>
-          <w:rFonts w:ascii="Times New Roman" w:hAnsi="Times New Roman"/>
-          <w:color w:val="000000"/>
-          <w:sz w:val="26"/>
-          <w:szCs w:val="26"/>
-          <w:u w:val="single"/>
-        </w:rPr>
-        <w:t>mai vechi de 12 ani</w:t>
-      </w:r>
-      <w:r>
-        <w:rPr>
-          <w:rFonts w:ascii="Times New Roman" w:hAnsi="Times New Roman"/>
-          <w:color w:val="000000"/>
-          <w:sz w:val="26"/>
-          <w:szCs w:val="26"/>
-        </w:rPr>
-        <w:t xml:space="preserve">. </w:t>
       </w:r>
       <w:r>
         <w:rPr>

</xml_diff>

<commit_message>
fixed wrong data + addded new
</commit_message>
<xml_diff>
--- a/Docs/DGPCI.docx
+++ b/Docs/DGPCI.docx
@@ -4068,7 +4068,7 @@
           <w:noProof/>
         </w:rPr>
         <w:drawing>
-          <wp:anchor distT="0" distB="0" distL="0" distR="0" simplePos="0" relativeHeight="2" behindDoc="0" locked="0" layoutInCell="0" allowOverlap="1" wp14:anchorId="025BEBD1" wp14:editId="30661BB8">
+          <wp:anchor distT="0" distB="0" distL="0" distR="0" simplePos="0" relativeHeight="2" behindDoc="0" locked="0" layoutInCell="0" allowOverlap="1" wp14:anchorId="025BEBD1" wp14:editId="3B825F7D">
             <wp:simplePos x="0" y="0"/>
             <wp:positionH relativeFrom="margin">
               <wp:posOffset>457200</wp:posOffset>
@@ -4079,7 +4079,7 @@
             <wp:extent cx="5035549" cy="6050602"/>
             <wp:effectExtent l="0" t="0" r="0" b="0"/>
             <wp:wrapNone/>
-            <wp:docPr id="1" name="Image1"/>
+            <wp:docPr id="1" name="Image1" descr="P114#y1"/>
             <wp:cNvGraphicFramePr>
               <a:graphicFrameLocks xmlns:a="http://schemas.openxmlformats.org/drawingml/2006/main" noChangeAspect="1"/>
             </wp:cNvGraphicFramePr>
@@ -4087,7 +4087,7 @@
               <a:graphicData uri="http://schemas.openxmlformats.org/drawingml/2006/picture">
                 <pic:pic xmlns:pic="http://schemas.openxmlformats.org/drawingml/2006/picture">
                   <pic:nvPicPr>
-                    <pic:cNvPr id="1" name="Image1"/>
+                    <pic:cNvPr id="1" name="Image1" descr="P114#y1"/>
                     <pic:cNvPicPr>
                       <a:picLocks noChangeAspect="1" noChangeArrowheads="1"/>
                     </pic:cNvPicPr>
@@ -4706,7 +4706,25 @@
           <w:sz w:val="26"/>
           <w:szCs w:val="26"/>
         </w:rPr>
-        <w:t>VARCHAR2(10): Județul în care se află localitatea</w:t>
+        <w:t>VARCHAR2(1</w:t>
+      </w:r>
+      <w:r>
+        <w:rPr>
+          <w:rFonts w:ascii="Times New Roman" w:hAnsi="Times New Roman"/>
+          <w:color w:val="000000"/>
+          <w:sz w:val="26"/>
+          <w:szCs w:val="26"/>
+        </w:rPr>
+        <w:t>5</w:t>
+      </w:r>
+      <w:r>
+        <w:rPr>
+          <w:rFonts w:ascii="Times New Roman" w:hAnsi="Times New Roman"/>
+          <w:color w:val="000000"/>
+          <w:sz w:val="26"/>
+          <w:szCs w:val="26"/>
+        </w:rPr>
+        <w:t>): Județul în care se află localitatea</w:t>
       </w:r>
     </w:p>
     <w:p>
@@ -5353,7 +5371,7 @@
           <w:sz w:val="26"/>
           <w:szCs w:val="26"/>
         </w:rPr>
-        <w:t>0</w:t>
+        <w:t>1</w:t>
       </w:r>
       <w:r>
         <w:rPr>
@@ -8569,10 +8587,10 @@
           <w:szCs w:val="40"/>
         </w:rPr>
         <w:drawing>
-          <wp:inline distT="0" distB="0" distL="0" distR="0" wp14:anchorId="38E437AA" wp14:editId="1B06FD02">
+          <wp:inline distT="0" distB="0" distL="0" distR="0" wp14:anchorId="38E437AA" wp14:editId="7DD73BD1">
             <wp:extent cx="5791297" cy="6159500"/>
             <wp:effectExtent l="0" t="0" r="0" b="0"/>
-            <wp:docPr id="2136222247" name="Picture 1"/>
+            <wp:docPr id="2136222247" name="Picture 1" descr="P258#yIS1"/>
             <wp:cNvGraphicFramePr>
               <a:graphicFrameLocks xmlns:a="http://schemas.openxmlformats.org/drawingml/2006/main" noChangeAspect="1"/>
             </wp:cNvGraphicFramePr>
@@ -8580,7 +8598,7 @@
               <a:graphicData uri="http://schemas.openxmlformats.org/drawingml/2006/picture">
                 <pic:pic xmlns:pic="http://schemas.openxmlformats.org/drawingml/2006/picture">
                   <pic:nvPicPr>
-                    <pic:cNvPr id="2136222247" name="Picture 1"/>
+                    <pic:cNvPr id="2136222247" name="Picture 1" descr="P258#yIS1"/>
                     <pic:cNvPicPr/>
                   </pic:nvPicPr>
                   <pic:blipFill>
@@ -8650,7 +8668,7 @@
           <w:szCs w:val="40"/>
         </w:rPr>
         <w:drawing>
-          <wp:anchor distT="0" distB="0" distL="114300" distR="114300" simplePos="0" relativeHeight="251659264" behindDoc="0" locked="0" layoutInCell="1" allowOverlap="1" wp14:anchorId="17DDEE27" wp14:editId="39345643">
+          <wp:anchor distT="0" distB="0" distL="114300" distR="114300" simplePos="0" relativeHeight="251659264" behindDoc="0" locked="0" layoutInCell="1" allowOverlap="1" wp14:anchorId="17DDEE27" wp14:editId="139608AB">
             <wp:simplePos x="0" y="0"/>
             <wp:positionH relativeFrom="column">
               <wp:posOffset>-405765</wp:posOffset>
@@ -8661,7 +8679,7 @@
             <wp:extent cx="6765925" cy="5389245"/>
             <wp:effectExtent l="0" t="0" r="0" b="0"/>
             <wp:wrapNone/>
-            <wp:docPr id="1655823367" name="Picture 1"/>
+            <wp:docPr id="1655823367" name="Picture 1" descr="P261#y1"/>
             <wp:cNvGraphicFramePr>
               <a:graphicFrameLocks xmlns:a="http://schemas.openxmlformats.org/drawingml/2006/main" noChangeAspect="1"/>
             </wp:cNvGraphicFramePr>
@@ -8669,7 +8687,7 @@
               <a:graphicData uri="http://schemas.openxmlformats.org/drawingml/2006/picture">
                 <pic:pic xmlns:pic="http://schemas.openxmlformats.org/drawingml/2006/picture">
                   <pic:nvPicPr>
-                    <pic:cNvPr id="1655823367" name="Picture 1"/>
+                    <pic:cNvPr id="1655823367" name="Picture 1" descr="P261#y1"/>
                     <pic:cNvPicPr/>
                   </pic:nvPicPr>
                   <pic:blipFill>
@@ -10132,7 +10150,25 @@
           <w:sz w:val="26"/>
           <w:szCs w:val="26"/>
         </w:rPr>
-        <w:t>VARCHAR2(10):</w:t>
+        <w:t>VARCHAR2(1</w:t>
+      </w:r>
+      <w:r>
+        <w:rPr>
+          <w:rFonts w:ascii="Times New Roman" w:hAnsi="Times New Roman"/>
+          <w:color w:val="000000"/>
+          <w:sz w:val="26"/>
+          <w:szCs w:val="26"/>
+        </w:rPr>
+        <w:t>5</w:t>
+      </w:r>
+      <w:r>
+        <w:rPr>
+          <w:rFonts w:ascii="Times New Roman" w:hAnsi="Times New Roman"/>
+          <w:color w:val="000000"/>
+          <w:sz w:val="26"/>
+          <w:szCs w:val="26"/>
+        </w:rPr>
+        <w:t>):</w:t>
       </w:r>
       <w:r>
         <w:rPr>
@@ -10948,7 +10984,7 @@
           <w:sz w:val="26"/>
           <w:szCs w:val="26"/>
         </w:rPr>
-        <w:t>0</w:t>
+        <w:t>1</w:t>
       </w:r>
       <w:r>
         <w:rPr>
@@ -15350,7 +15386,7 @@
           <w:sz w:val="26"/>
           <w:szCs w:val="26"/>
         </w:rPr>
-        <w:t xml:space="preserve">    JUDET VARCHAR2(10) NOT NULL,</w:t>
+        <w:t xml:space="preserve">    JUDET VARCHAR2(15) NOT NULL,</w:t>
       </w:r>
     </w:p>
     <w:p>
@@ -16178,7 +16214,7 @@
           <w:sz w:val="26"/>
           <w:szCs w:val="26"/>
         </w:rPr>
-        <w:t xml:space="preserve">    TIP_SANCTIUNE VARCHAR2(10) NOT NULL,</w:t>
+        <w:t xml:space="preserve">    TIP_SANCTIUNE VARCHAR2(11) NOT NULL,</w:t>
       </w:r>
     </w:p>
     <w:p>
@@ -18016,12 +18052,31 @@
           <w:szCs w:val="26"/>
         </w:rPr>
       </w:pPr>
-      <w:r>
-        <w:rPr>
-          <w:rFonts w:ascii="Courier New" w:hAnsi="Courier New" w:cs="Courier New"/>
-          <w:sz w:val="26"/>
-          <w:szCs w:val="26"/>
-        </w:rPr>
+    </w:p>
+    <w:p>
+      <w:pPr>
+        <w:rPr>
+          <w:rFonts w:ascii="Courier New" w:hAnsi="Courier New" w:cs="Courier New"/>
+          <w:sz w:val="26"/>
+          <w:szCs w:val="26"/>
+        </w:rPr>
+      </w:pPr>
+    </w:p>
+    <w:p>
+      <w:pPr>
+        <w:rPr>
+          <w:rFonts w:ascii="Courier New" w:hAnsi="Courier New" w:cs="Courier New"/>
+          <w:sz w:val="26"/>
+          <w:szCs w:val="26"/>
+        </w:rPr>
+      </w:pPr>
+      <w:r>
+        <w:rPr>
+          <w:rFonts w:ascii="Courier New" w:hAnsi="Courier New" w:cs="Courier New"/>
+          <w:sz w:val="26"/>
+          <w:szCs w:val="26"/>
+        </w:rPr>
+        <w:lastRenderedPageBreak/>
         <w:t>-- ISTORIC_INSTRAINARE</w:t>
       </w:r>
     </w:p>
@@ -18056,7 +18111,6 @@
           <w:sz w:val="26"/>
           <w:szCs w:val="26"/>
         </w:rPr>
-        <w:lastRenderedPageBreak/>
         <w:t xml:space="preserve">    ID_INSTRAINARE NUMBER(15),</w:t>
       </w:r>
     </w:p>
@@ -18864,6 +18918,92 @@
           <w:sz w:val="26"/>
           <w:szCs w:val="26"/>
         </w:rPr>
+        <w:t>INSERT INTO PERSOANA VALUES (106, '1820202125799', 'FIZICA', 'MURESAN', 'OVIDIU', 'Str. Horea 10', 'Cluj-Napoca', 'CLUJ', TO_DATE('02-02-1982', 'DD-MM-YYYY'));</w:t>
+      </w:r>
+    </w:p>
+    <w:p>
+      <w:pPr>
+        <w:rPr>
+          <w:rFonts w:ascii="Courier New" w:hAnsi="Courier New" w:cs="Courier New"/>
+          <w:sz w:val="26"/>
+          <w:szCs w:val="26"/>
+        </w:rPr>
+      </w:pPr>
+      <w:r>
+        <w:rPr>
+          <w:rFonts w:ascii="Courier New" w:hAnsi="Courier New" w:cs="Courier New"/>
+          <w:sz w:val="26"/>
+          <w:szCs w:val="26"/>
+        </w:rPr>
+        <w:t>INSERT INTO PERSOANA VALUES (107, '1900505226711', 'FIZICA', 'LUNGU', 'VIOREL', 'Bvd. Independentei 4', 'Iasi', 'IASI', TO_DATE('05-05-1990', 'DD-MM-YYYY'));</w:t>
+      </w:r>
+    </w:p>
+    <w:p>
+      <w:pPr>
+        <w:rPr>
+          <w:rFonts w:ascii="Courier New" w:hAnsi="Courier New" w:cs="Courier New"/>
+          <w:sz w:val="26"/>
+          <w:szCs w:val="26"/>
+        </w:rPr>
+      </w:pPr>
+      <w:r>
+        <w:rPr>
+          <w:rFonts w:ascii="Courier New" w:hAnsi="Courier New" w:cs="Courier New"/>
+          <w:sz w:val="26"/>
+          <w:szCs w:val="26"/>
+        </w:rPr>
+        <w:lastRenderedPageBreak/>
+        <w:t>INSERT INTO PERSOANA VALUES (108, '1780909165522', 'FIZICA', 'POPA', 'MARIN', 'Calea Bucuresti 100', 'Craiova', 'DOLJ', TO_DATE('09-09-1978', 'DD-MM-YYYY'));</w:t>
+      </w:r>
+    </w:p>
+    <w:p>
+      <w:pPr>
+        <w:rPr>
+          <w:rFonts w:ascii="Courier New" w:hAnsi="Courier New" w:cs="Courier New"/>
+          <w:sz w:val="26"/>
+          <w:szCs w:val="26"/>
+        </w:rPr>
+      </w:pPr>
+      <w:r>
+        <w:rPr>
+          <w:rFonts w:ascii="Courier New" w:hAnsi="Courier New" w:cs="Courier New"/>
+          <w:sz w:val="26"/>
+          <w:szCs w:val="26"/>
+        </w:rPr>
+        <w:t>INSERT INTO PERSOANA VALUES (109, '1950303354433', 'FIZICA', 'MAYER', 'HANS', 'Pta. Victoriei 2', 'Timisoara', 'TIMIS', TO_DATE('03-03-1993', 'DD-MM-YYYY'));</w:t>
+      </w:r>
+    </w:p>
+    <w:p>
+      <w:pPr>
+        <w:rPr>
+          <w:rFonts w:ascii="Courier New" w:hAnsi="Courier New" w:cs="Courier New"/>
+          <w:sz w:val="26"/>
+          <w:szCs w:val="26"/>
+        </w:rPr>
+      </w:pPr>
+      <w:r>
+        <w:rPr>
+          <w:rFonts w:ascii="Courier New" w:hAnsi="Courier New" w:cs="Courier New"/>
+          <w:sz w:val="26"/>
+          <w:szCs w:val="26"/>
+        </w:rPr>
+        <w:t>INSERT INTO PERSOANA VALUES (110, '1850707137744', 'FIZICA', 'STERE', 'GOGU', 'Str. Mamaia 20', 'Constanta', 'CONSTANTA', TO_DATE('07-07-1985', 'DD-MM-YYYY'));</w:t>
+      </w:r>
+    </w:p>
+    <w:p>
+      <w:pPr>
+        <w:rPr>
+          <w:rFonts w:ascii="Courier New" w:hAnsi="Courier New" w:cs="Courier New"/>
+          <w:sz w:val="26"/>
+          <w:szCs w:val="26"/>
+        </w:rPr>
+      </w:pPr>
+      <w:r>
+        <w:rPr>
+          <w:rFonts w:ascii="Courier New" w:hAnsi="Courier New" w:cs="Courier New"/>
+          <w:sz w:val="26"/>
+          <w:szCs w:val="26"/>
+        </w:rPr>
         <w:t>INSERT INTO PERSOANA VALUES (200, 'RO98765432', 'JURIDICA', 'TRANSILVANIA LOGISTICS SRL', 'REPREZENTANT', 'Str. Lunga 20', 'Brasov', 'BRASOV', TO_DATE('10-01-2010', 'DD-MM-YYYY'));</w:t>
       </w:r>
     </w:p>
@@ -18898,50 +19038,95 @@
           <w:sz w:val="26"/>
           <w:szCs w:val="26"/>
         </w:rPr>
+        <w:t>INSERT INTO PERSOANA VALUES (202, 'RO999111', 'JURIDICA', 'AMBASADA REPUBLICII FRANCEZE', 'AMBASADOR', 'Str. Biserica Amzei 13', 'SECTOR 1', 'BUCURESTI', TO_DATE('01-01-1900', 'DD-MM-YYYY'));</w:t>
+      </w:r>
+    </w:p>
+    <w:p>
+      <w:pPr>
+        <w:rPr>
+          <w:rFonts w:ascii="Courier New" w:hAnsi="Courier New" w:cs="Courier New"/>
+          <w:sz w:val="26"/>
+          <w:szCs w:val="26"/>
+        </w:rPr>
+      </w:pPr>
+      <w:r>
+        <w:rPr>
+          <w:rFonts w:ascii="Courier New" w:hAnsi="Courier New" w:cs="Courier New"/>
+          <w:sz w:val="26"/>
+          <w:szCs w:val="26"/>
+        </w:rPr>
+        <w:t>INSERT INTO PERSOANA VALUES (203, 'RO112233', 'JURIDICA', 'AUTOMOBILE DACIA SA', 'DIRECTOR VANZARI', 'Str. Uzinei 1', 'Mioveni', 'ARGES', TO_DATE('20-08-1966', 'DD-MM-YYYY'));</w:t>
+      </w:r>
+    </w:p>
+    <w:p>
+      <w:pPr>
+        <w:rPr>
+          <w:rFonts w:ascii="Courier New" w:hAnsi="Courier New" w:cs="Courier New"/>
+          <w:sz w:val="26"/>
+          <w:szCs w:val="26"/>
+        </w:rPr>
+      </w:pPr>
+    </w:p>
+    <w:p>
+      <w:pPr>
+        <w:rPr>
+          <w:rFonts w:ascii="Courier New" w:hAnsi="Courier New" w:cs="Courier New"/>
+          <w:sz w:val="26"/>
+          <w:szCs w:val="26"/>
+        </w:rPr>
+      </w:pPr>
+    </w:p>
+    <w:p>
+      <w:pPr>
+        <w:rPr>
+          <w:rFonts w:ascii="Courier New" w:hAnsi="Courier New" w:cs="Courier New"/>
+          <w:sz w:val="26"/>
+          <w:szCs w:val="26"/>
+        </w:rPr>
+      </w:pPr>
+    </w:p>
+    <w:p>
+      <w:pPr>
+        <w:rPr>
+          <w:rFonts w:ascii="Courier New" w:hAnsi="Courier New" w:cs="Courier New"/>
+          <w:sz w:val="26"/>
+          <w:szCs w:val="26"/>
+        </w:rPr>
+      </w:pPr>
+    </w:p>
+    <w:p>
+      <w:pPr>
+        <w:rPr>
+          <w:rFonts w:ascii="Courier New" w:hAnsi="Courier New" w:cs="Courier New"/>
+          <w:sz w:val="26"/>
+          <w:szCs w:val="26"/>
+        </w:rPr>
+      </w:pPr>
+    </w:p>
+    <w:p>
+      <w:pPr>
+        <w:rPr>
+          <w:rFonts w:ascii="Courier New" w:hAnsi="Courier New" w:cs="Courier New"/>
+          <w:sz w:val="26"/>
+          <w:szCs w:val="26"/>
+        </w:rPr>
+      </w:pPr>
+    </w:p>
+    <w:p>
+      <w:pPr>
+        <w:rPr>
+          <w:rFonts w:ascii="Courier New" w:hAnsi="Courier New" w:cs="Courier New"/>
+          <w:sz w:val="26"/>
+          <w:szCs w:val="26"/>
+        </w:rPr>
+      </w:pPr>
+      <w:r>
+        <w:rPr>
+          <w:rFonts w:ascii="Courier New" w:hAnsi="Courier New" w:cs="Courier New"/>
+          <w:sz w:val="26"/>
+          <w:szCs w:val="26"/>
+        </w:rPr>
         <w:lastRenderedPageBreak/>
-        <w:t>INSERT INTO PERSOANA VALUES (202, 'RO999111', 'JURIDICA', 'AMBASADA REPUBLICII FRANCEZE', 'AMBASADOR', 'Str. Biserica Amzei 13', 'SECTOR 1', 'BUCURESTI', TO_DATE('01-01-1900', 'DD-MM-YYYY'));</w:t>
-      </w:r>
-    </w:p>
-    <w:p>
-      <w:pPr>
-        <w:rPr>
-          <w:rFonts w:ascii="Courier New" w:hAnsi="Courier New" w:cs="Courier New"/>
-          <w:sz w:val="26"/>
-          <w:szCs w:val="26"/>
-        </w:rPr>
-      </w:pPr>
-      <w:r>
-        <w:rPr>
-          <w:rFonts w:ascii="Courier New" w:hAnsi="Courier New" w:cs="Courier New"/>
-          <w:sz w:val="26"/>
-          <w:szCs w:val="26"/>
-        </w:rPr>
-        <w:t>INSERT INTO PERSOANA VALUES (203, 'RO112233', 'JURIDICA', 'AUTOMOBILE DACIA SA', 'DIRECTOR VANZARI', 'Str. Uzinei 1', 'Mioveni', 'ARGES', TO_DATE('20-08-1966', 'DD-MM-YYYY'));</w:t>
-      </w:r>
-    </w:p>
-    <w:p>
-      <w:pPr>
-        <w:rPr>
-          <w:rFonts w:ascii="Courier New" w:hAnsi="Courier New" w:cs="Courier New"/>
-          <w:sz w:val="26"/>
-          <w:szCs w:val="26"/>
-        </w:rPr>
-      </w:pPr>
-    </w:p>
-    <w:p>
-      <w:pPr>
-        <w:rPr>
-          <w:rFonts w:ascii="Courier New" w:hAnsi="Courier New" w:cs="Courier New"/>
-          <w:sz w:val="26"/>
-          <w:szCs w:val="26"/>
-        </w:rPr>
-      </w:pPr>
-      <w:r>
-        <w:rPr>
-          <w:rFonts w:ascii="Courier New" w:hAnsi="Courier New" w:cs="Courier New"/>
-          <w:sz w:val="26"/>
-          <w:szCs w:val="26"/>
-        </w:rPr>
         <w:t>-- PERMIS</w:t>
       </w:r>
     </w:p>
@@ -19010,7 +19195,7 @@
           <w:sz w:val="26"/>
           <w:szCs w:val="26"/>
         </w:rPr>
-        <w:t>INSERT INTO PERMIS VALUES (503, '445566', TO_DATE('01-02-2022', 'DD-MM-YYYY'), TO_DATE('01-02-2027', 'DD-MM-YYYY'), 'SPCRPCIV TIMIS', 104);</w:t>
+        <w:t>INSERT INTO PERMIS VALUES (503, '445566', TO_DATE('01-02-2025', 'DD-MM-YYYY'), TO_DATE('01-02-2030', 'DD-MM-YYYY'), 'SPCRPCIV TIMIS', 104);</w:t>
       </w:r>
     </w:p>
     <w:p>
@@ -19038,42 +19223,261 @@
           <w:szCs w:val="26"/>
         </w:rPr>
       </w:pPr>
-    </w:p>
-    <w:p>
-      <w:pPr>
-        <w:rPr>
-          <w:rFonts w:ascii="Courier New" w:hAnsi="Courier New" w:cs="Courier New"/>
-          <w:sz w:val="26"/>
-          <w:szCs w:val="26"/>
-        </w:rPr>
-      </w:pPr>
-    </w:p>
-    <w:p>
-      <w:pPr>
-        <w:rPr>
-          <w:rFonts w:ascii="Courier New" w:hAnsi="Courier New" w:cs="Courier New"/>
-          <w:sz w:val="26"/>
-          <w:szCs w:val="26"/>
-        </w:rPr>
-      </w:pPr>
-    </w:p>
-    <w:p>
-      <w:pPr>
-        <w:rPr>
-          <w:rFonts w:ascii="Courier New" w:hAnsi="Courier New" w:cs="Courier New"/>
-          <w:sz w:val="26"/>
-          <w:szCs w:val="26"/>
-        </w:rPr>
-      </w:pPr>
-    </w:p>
-    <w:p>
-      <w:pPr>
-        <w:rPr>
-          <w:rFonts w:ascii="Courier New" w:hAnsi="Courier New" w:cs="Courier New"/>
-          <w:sz w:val="26"/>
-          <w:szCs w:val="26"/>
-        </w:rPr>
-      </w:pPr>
+      <w:r>
+        <w:rPr>
+          <w:rFonts w:ascii="Courier New" w:hAnsi="Courier New" w:cs="Courier New"/>
+          <w:sz w:val="26"/>
+          <w:szCs w:val="26"/>
+        </w:rPr>
+        <w:t>INSERT INTO PERMIS VALUES (505, '102030', TO_DATE('15-04-2020', 'DD-MM-YYYY'), TO_DATE('15-04-2030', 'DD-MM-YYYY'), 'SPCRPCIV CLUJ', 106);</w:t>
+      </w:r>
+    </w:p>
+    <w:p>
+      <w:pPr>
+        <w:rPr>
+          <w:rFonts w:ascii="Courier New" w:hAnsi="Courier New" w:cs="Courier New"/>
+          <w:sz w:val="26"/>
+          <w:szCs w:val="26"/>
+        </w:rPr>
+      </w:pPr>
+      <w:r>
+        <w:rPr>
+          <w:rFonts w:ascii="Courier New" w:hAnsi="Courier New" w:cs="Courier New"/>
+          <w:sz w:val="26"/>
+          <w:szCs w:val="26"/>
+        </w:rPr>
+        <w:t>INSERT INTO PERMIS VALUES (506, '203040', TO_DATE('20-06-2025', 'DD-MM-YYYY'), TO_DATE('20-06-2030', 'DD-MM-YYYY'), 'SPCRPCIV IASI', 107);</w:t>
+      </w:r>
+    </w:p>
+    <w:p>
+      <w:pPr>
+        <w:rPr>
+          <w:rFonts w:ascii="Courier New" w:hAnsi="Courier New" w:cs="Courier New"/>
+          <w:sz w:val="26"/>
+          <w:szCs w:val="26"/>
+        </w:rPr>
+      </w:pPr>
+      <w:r>
+        <w:rPr>
+          <w:rFonts w:ascii="Courier New" w:hAnsi="Courier New" w:cs="Courier New"/>
+          <w:sz w:val="26"/>
+          <w:szCs w:val="26"/>
+        </w:rPr>
+        <w:t>INSERT INTO PERMIS VALUES (507, '304050', TO_DATE('10-10-2020', 'DD-MM-YYYY'), TO_DATE('10-10-2030', 'DD-MM-YYYY'), 'SPCRPCIV DOLJ', 108);</w:t>
+      </w:r>
+    </w:p>
+    <w:p>
+      <w:pPr>
+        <w:rPr>
+          <w:rFonts w:ascii="Courier New" w:hAnsi="Courier New" w:cs="Courier New"/>
+          <w:sz w:val="26"/>
+          <w:szCs w:val="26"/>
+        </w:rPr>
+      </w:pPr>
+      <w:r>
+        <w:rPr>
+          <w:rFonts w:ascii="Courier New" w:hAnsi="Courier New" w:cs="Courier New"/>
+          <w:sz w:val="26"/>
+          <w:szCs w:val="26"/>
+        </w:rPr>
+        <w:t>INSERT INTO PERMIS VALUES (508, '405060', TO_DATE('05-05-2017', 'DD-MM-YYYY'), TO_DATE('05-05-2027', 'DD-MM-YYYY'), 'SPCRPCIV TIMIS', 109);</w:t>
+      </w:r>
+    </w:p>
+    <w:p>
+      <w:pPr>
+        <w:rPr>
+          <w:rFonts w:ascii="Courier New" w:hAnsi="Courier New" w:cs="Courier New"/>
+          <w:sz w:val="26"/>
+          <w:szCs w:val="26"/>
+        </w:rPr>
+      </w:pPr>
+      <w:r>
+        <w:rPr>
+          <w:rFonts w:ascii="Courier New" w:hAnsi="Courier New" w:cs="Courier New"/>
+          <w:sz w:val="26"/>
+          <w:szCs w:val="26"/>
+        </w:rPr>
+        <w:t>INSERT INTO PERMIS VALUES (509, '506070', TO_DATE('01-08-2023', 'DD-MM-YYYY'), TO_DATE('01-08-2033', 'DD-MM-YYYY'), 'SPCRPCIV CONSTANTA', 110);</w:t>
+      </w:r>
+    </w:p>
+    <w:p>
+      <w:pPr>
+        <w:rPr>
+          <w:rFonts w:ascii="Courier New" w:hAnsi="Courier New" w:cs="Courier New"/>
+          <w:sz w:val="26"/>
+          <w:szCs w:val="26"/>
+        </w:rPr>
+      </w:pPr>
+    </w:p>
+    <w:p>
+      <w:pPr>
+        <w:rPr>
+          <w:rFonts w:ascii="Courier New" w:hAnsi="Courier New" w:cs="Courier New"/>
+          <w:sz w:val="26"/>
+          <w:szCs w:val="26"/>
+        </w:rPr>
+      </w:pPr>
+      <w:r>
+        <w:rPr>
+          <w:rFonts w:ascii="Courier New" w:hAnsi="Courier New" w:cs="Courier New"/>
+          <w:sz w:val="26"/>
+          <w:szCs w:val="26"/>
+        </w:rPr>
+        <w:t>-- DETALII_PERMIS</w:t>
+      </w:r>
+    </w:p>
+    <w:p>
+      <w:pPr>
+        <w:rPr>
+          <w:rFonts w:ascii="Courier New" w:hAnsi="Courier New" w:cs="Courier New"/>
+          <w:sz w:val="26"/>
+          <w:szCs w:val="26"/>
+        </w:rPr>
+      </w:pPr>
+      <w:r>
+        <w:rPr>
+          <w:rFonts w:ascii="Courier New" w:hAnsi="Courier New" w:cs="Courier New"/>
+          <w:sz w:val="26"/>
+          <w:szCs w:val="26"/>
+        </w:rPr>
+        <w:t>INSERT INTO DETALII_PERMIS VALUES (500, 'B', TO_DATE('20-01-2023', 'DD-MM-YYYY'), TO_DATE('20-01-2033', 'DD-MM-YYYY'), NULL);</w:t>
+      </w:r>
+    </w:p>
+    <w:p>
+      <w:pPr>
+        <w:rPr>
+          <w:rFonts w:ascii="Courier New" w:hAnsi="Courier New" w:cs="Courier New"/>
+          <w:sz w:val="26"/>
+          <w:szCs w:val="26"/>
+        </w:rPr>
+      </w:pPr>
+      <w:r>
+        <w:rPr>
+          <w:rFonts w:ascii="Courier New" w:hAnsi="Courier New" w:cs="Courier New"/>
+          <w:sz w:val="26"/>
+          <w:szCs w:val="26"/>
+        </w:rPr>
+        <w:t>INSERT INTO DETALII_PERMIS VALUES (501, 'A', TO_DATE('15-03-2005', 'DD-MM-YYYY'), TO_DATE('15-03-2015', 'DD-MM-YYYY'), NULL);</w:t>
+      </w:r>
+    </w:p>
+    <w:p>
+      <w:pPr>
+        <w:rPr>
+          <w:rFonts w:ascii="Courier New" w:hAnsi="Courier New" w:cs="Courier New"/>
+          <w:sz w:val="26"/>
+          <w:szCs w:val="26"/>
+        </w:rPr>
+      </w:pPr>
+      <w:r>
+        <w:rPr>
+          <w:rFonts w:ascii="Courier New" w:hAnsi="Courier New" w:cs="Courier New"/>
+          <w:sz w:val="26"/>
+          <w:szCs w:val="26"/>
+        </w:rPr>
+        <w:t>INSERT INTO DETALII_PERMIS VALUES (501, 'B', TO_DATE('15-03-2000', 'DD-MM-YYYY'), TO_DATE('15-03-2030', 'DD-MM-YYYY'), NULL);</w:t>
+      </w:r>
+    </w:p>
+    <w:p>
+      <w:pPr>
+        <w:rPr>
+          <w:rFonts w:ascii="Courier New" w:hAnsi="Courier New" w:cs="Courier New"/>
+          <w:sz w:val="26"/>
+          <w:szCs w:val="26"/>
+        </w:rPr>
+      </w:pPr>
+      <w:r>
+        <w:rPr>
+          <w:rFonts w:ascii="Courier New" w:hAnsi="Courier New" w:cs="Courier New"/>
+          <w:sz w:val="26"/>
+          <w:szCs w:val="26"/>
+        </w:rPr>
+        <w:t>INSERT INTO DETALII_PERMIS VALUES (502, 'B', TO_DATE('10-10-2019', 'DD-MM-YYYY'), TO_DATE('10-10-2029', 'DD-MM-YYYY'), '01.06 Ochelari sau lentile de contact');</w:t>
+      </w:r>
+    </w:p>
+    <w:p>
+      <w:pPr>
+        <w:rPr>
+          <w:rFonts w:ascii="Courier New" w:hAnsi="Courier New" w:cs="Courier New"/>
+          <w:sz w:val="26"/>
+          <w:szCs w:val="26"/>
+        </w:rPr>
+      </w:pPr>
+      <w:r>
+        <w:rPr>
+          <w:rFonts w:ascii="Courier New" w:hAnsi="Courier New" w:cs="Courier New"/>
+          <w:sz w:val="26"/>
+          <w:szCs w:val="26"/>
+        </w:rPr>
+        <w:t>INSERT INTO DETALII_PERMIS VALUES (503, 'C', TO_DATE('01-02-2015', 'DD-MM-YYYY'), TO_DATE('01-02-2030', 'DD-MM-YYYY'), NULL);</w:t>
+      </w:r>
+    </w:p>
+    <w:p>
+      <w:pPr>
+        <w:rPr>
+          <w:rFonts w:ascii="Courier New" w:hAnsi="Courier New" w:cs="Courier New"/>
+          <w:sz w:val="26"/>
+          <w:szCs w:val="26"/>
+        </w:rPr>
+      </w:pPr>
+      <w:r>
+        <w:rPr>
+          <w:rFonts w:ascii="Courier New" w:hAnsi="Courier New" w:cs="Courier New"/>
+          <w:sz w:val="26"/>
+          <w:szCs w:val="26"/>
+        </w:rPr>
+        <w:t>INSERT INTO DETALII_PERMIS VALUES (503, 'CE', TO_DATE('01-02-2016', 'DD-MM-YYYY'), TO_DATE('01-02-2026', 'DD-MM-YYYY'), NULL);</w:t>
+      </w:r>
+    </w:p>
+    <w:p>
+      <w:pPr>
+        <w:rPr>
+          <w:rFonts w:ascii="Courier New" w:hAnsi="Courier New" w:cs="Courier New"/>
+          <w:sz w:val="26"/>
+          <w:szCs w:val="26"/>
+        </w:rPr>
+      </w:pPr>
+      <w:r>
+        <w:rPr>
+          <w:rFonts w:ascii="Courier New" w:hAnsi="Courier New" w:cs="Courier New"/>
+          <w:sz w:val="26"/>
+          <w:szCs w:val="26"/>
+        </w:rPr>
+        <w:t>INSERT INTO DETALII_PERMIS VALUES (504, 'B', TO_DATE('01-06-2024', 'DD-MM-YYYY'), TO_DATE('01-06-2034', 'DD-MM-YYYY'), '78. Transmisie automata');</w:t>
+      </w:r>
+    </w:p>
+    <w:p>
+      <w:pPr>
+        <w:rPr>
+          <w:rFonts w:ascii="Courier New" w:hAnsi="Courier New" w:cs="Courier New"/>
+          <w:sz w:val="26"/>
+          <w:szCs w:val="26"/>
+        </w:rPr>
+      </w:pPr>
+      <w:r>
+        <w:rPr>
+          <w:rFonts w:ascii="Courier New" w:hAnsi="Courier New" w:cs="Courier New"/>
+          <w:sz w:val="26"/>
+          <w:szCs w:val="26"/>
+        </w:rPr>
+        <w:t>INSERT INTO DETALII_PERMIS VALUES (505, 'A', TO_DATE('15-04-2005', 'DD-MM-YYYY'), TO_DATE('15-04-2035', 'DD-MM-YYYY'), NULL);</w:t>
+      </w:r>
+    </w:p>
+    <w:p>
+      <w:pPr>
+        <w:rPr>
+          <w:rFonts w:ascii="Courier New" w:hAnsi="Courier New" w:cs="Courier New"/>
+          <w:sz w:val="26"/>
+          <w:szCs w:val="26"/>
+        </w:rPr>
+      </w:pPr>
+      <w:r>
+        <w:rPr>
+          <w:rFonts w:ascii="Courier New" w:hAnsi="Courier New" w:cs="Courier New"/>
+          <w:sz w:val="26"/>
+          <w:szCs w:val="26"/>
+        </w:rPr>
+        <w:t>INSERT INTO DETALII_PERMIS VALUES (505, 'B', TO_DATE('15-04-2000', 'DD-MM-YYYY'), TO_DATE('15-04-2030', 'DD-MM-YYYY'), '70 - Preschimbare permis');</w:t>
+      </w:r>
     </w:p>
     <w:p>
       <w:pPr>
@@ -19090,126 +19494,229 @@
           <w:szCs w:val="26"/>
         </w:rPr>
         <w:lastRenderedPageBreak/>
-        <w:t>-- DETALII_PERMIS</w:t>
-      </w:r>
-    </w:p>
-    <w:p>
-      <w:pPr>
-        <w:rPr>
-          <w:rFonts w:ascii="Courier New" w:hAnsi="Courier New" w:cs="Courier New"/>
-          <w:sz w:val="26"/>
-          <w:szCs w:val="26"/>
-        </w:rPr>
-      </w:pPr>
-      <w:r>
-        <w:rPr>
-          <w:rFonts w:ascii="Courier New" w:hAnsi="Courier New" w:cs="Courier New"/>
-          <w:sz w:val="26"/>
-          <w:szCs w:val="26"/>
-        </w:rPr>
-        <w:t>INSERT INTO DETALII_PERMIS VALUES (500, 'B', TO_DATE('20-01-2023', 'DD-MM-YYYY'), TO_DATE('20-01-2033', 'DD-MM-YYYY'), NULL);</w:t>
-      </w:r>
-    </w:p>
-    <w:p>
-      <w:pPr>
-        <w:rPr>
-          <w:rFonts w:ascii="Courier New" w:hAnsi="Courier New" w:cs="Courier New"/>
-          <w:sz w:val="26"/>
-          <w:szCs w:val="26"/>
-        </w:rPr>
-      </w:pPr>
-      <w:r>
-        <w:rPr>
-          <w:rFonts w:ascii="Courier New" w:hAnsi="Courier New" w:cs="Courier New"/>
-          <w:sz w:val="26"/>
-          <w:szCs w:val="26"/>
-        </w:rPr>
-        <w:t>INSERT INTO DETALII_PERMIS VALUES (501, 'A', TO_DATE('15-03-2000', 'DD-MM-YYYY'), TO_DATE('15-03-2030', 'DD-MM-YYYY'), NULL);</w:t>
-      </w:r>
-    </w:p>
-    <w:p>
-      <w:pPr>
-        <w:rPr>
-          <w:rFonts w:ascii="Courier New" w:hAnsi="Courier New" w:cs="Courier New"/>
-          <w:sz w:val="26"/>
-          <w:szCs w:val="26"/>
-        </w:rPr>
-      </w:pPr>
-      <w:r>
-        <w:rPr>
-          <w:rFonts w:ascii="Courier New" w:hAnsi="Courier New" w:cs="Courier New"/>
-          <w:sz w:val="26"/>
-          <w:szCs w:val="26"/>
-        </w:rPr>
-        <w:t>INSERT INTO DETALII_PERMIS VALUES (501, 'B', TO_DATE('15-03-2000', 'DD-MM-YYYY'), TO_DATE('15-03-2030', 'DD-MM-YYYY'), NULL);</w:t>
-      </w:r>
-    </w:p>
-    <w:p>
-      <w:pPr>
-        <w:rPr>
-          <w:rFonts w:ascii="Courier New" w:hAnsi="Courier New" w:cs="Courier New"/>
-          <w:sz w:val="26"/>
-          <w:szCs w:val="26"/>
-        </w:rPr>
-      </w:pPr>
-      <w:r>
-        <w:rPr>
-          <w:rFonts w:ascii="Courier New" w:hAnsi="Courier New" w:cs="Courier New"/>
-          <w:sz w:val="26"/>
-          <w:szCs w:val="26"/>
-        </w:rPr>
-        <w:t>INSERT INTO DETALII_PERMIS VALUES (502, 'B', TO_DATE('10-10-2019', 'DD-MM-YYYY'), TO_DATE('10-10-2029', 'DD-MM-YYYY'), '01.06 Ochelari sau lentile de contact');</w:t>
-      </w:r>
-    </w:p>
-    <w:p>
-      <w:pPr>
-        <w:rPr>
-          <w:rFonts w:ascii="Courier New" w:hAnsi="Courier New" w:cs="Courier New"/>
-          <w:sz w:val="26"/>
-          <w:szCs w:val="26"/>
-        </w:rPr>
-      </w:pPr>
-      <w:r>
-        <w:rPr>
-          <w:rFonts w:ascii="Courier New" w:hAnsi="Courier New" w:cs="Courier New"/>
-          <w:sz w:val="26"/>
-          <w:szCs w:val="26"/>
-        </w:rPr>
-        <w:t>INSERT INTO DETALII_PERMIS VALUES (503, 'C', TO_DATE('01-02-2015', 'DD-MM-YYYY'), TO_DATE('01-02-2027', 'DD-MM-YYYY'), NULL);</w:t>
-      </w:r>
-    </w:p>
-    <w:p>
-      <w:pPr>
-        <w:rPr>
-          <w:rFonts w:ascii="Courier New" w:hAnsi="Courier New" w:cs="Courier New"/>
-          <w:sz w:val="26"/>
-          <w:szCs w:val="26"/>
-        </w:rPr>
-      </w:pPr>
-      <w:r>
-        <w:rPr>
-          <w:rFonts w:ascii="Courier New" w:hAnsi="Courier New" w:cs="Courier New"/>
-          <w:sz w:val="26"/>
-          <w:szCs w:val="26"/>
-        </w:rPr>
-        <w:t>INSERT INTO DETALII_PERMIS VALUES (503, 'CE', TO_DATE('01-02-2016', 'DD-MM-YYYY'), TO_DATE('01-02-2027', 'DD-MM-YYYY'), NULL);</w:t>
-      </w:r>
-    </w:p>
-    <w:p>
-      <w:pPr>
-        <w:rPr>
-          <w:rFonts w:ascii="Courier New" w:hAnsi="Courier New" w:cs="Courier New"/>
-          <w:sz w:val="26"/>
-          <w:szCs w:val="26"/>
-        </w:rPr>
-      </w:pPr>
-      <w:r>
-        <w:rPr>
-          <w:rFonts w:ascii="Courier New" w:hAnsi="Courier New" w:cs="Courier New"/>
-          <w:sz w:val="26"/>
-          <w:szCs w:val="26"/>
-        </w:rPr>
-        <w:t>INSERT INTO DETALII_PERMIS VALUES (504, 'B', TO_DATE('01-06-2024', 'DD-MM-YYYY'), TO_DATE('01-06-2034', 'DD-MM-YYYY'), '78. Transmisie automata');</w:t>
+        <w:t>INSERT INTO DETALII_PERMIS VALUES (505, 'BE', TO_DATE('20-05-2015', 'DD-MM-YYYY'), TO_DATE('15-04-2025', 'DD-MM-YYYY'), NULL);</w:t>
+      </w:r>
+    </w:p>
+    <w:p>
+      <w:pPr>
+        <w:rPr>
+          <w:rFonts w:ascii="Courier New" w:hAnsi="Courier New" w:cs="Courier New"/>
+          <w:sz w:val="26"/>
+          <w:szCs w:val="26"/>
+        </w:rPr>
+      </w:pPr>
+      <w:r>
+        <w:rPr>
+          <w:rFonts w:ascii="Courier New" w:hAnsi="Courier New" w:cs="Courier New"/>
+          <w:sz w:val="26"/>
+          <w:szCs w:val="26"/>
+        </w:rPr>
+        <w:t>INSERT INTO DETALII_PERMIS VALUES (506, 'B', TO_DATE('20-06-2008', 'DD-MM-YYYY'), TO_DATE('20-06-2028', 'DD-MM-YYYY'), NULL);</w:t>
+      </w:r>
+    </w:p>
+    <w:p>
+      <w:pPr>
+        <w:rPr>
+          <w:rFonts w:ascii="Courier New" w:hAnsi="Courier New" w:cs="Courier New"/>
+          <w:sz w:val="26"/>
+          <w:szCs w:val="26"/>
+        </w:rPr>
+      </w:pPr>
+      <w:r>
+        <w:rPr>
+          <w:rFonts w:ascii="Courier New" w:hAnsi="Courier New" w:cs="Courier New"/>
+          <w:sz w:val="26"/>
+          <w:szCs w:val="26"/>
+        </w:rPr>
+        <w:t>INSERT INTO DETALII_PERMIS VALUES (506, 'C', TO_DATE('10-02-2010', 'DD-MM-YYYY'), TO_DATE('10-03-2030', 'DD-MM-YYYY'), NULL);</w:t>
+      </w:r>
+    </w:p>
+    <w:p>
+      <w:pPr>
+        <w:rPr>
+          <w:rFonts w:ascii="Courier New" w:hAnsi="Courier New" w:cs="Courier New"/>
+          <w:sz w:val="26"/>
+          <w:szCs w:val="26"/>
+        </w:rPr>
+      </w:pPr>
+      <w:r>
+        <w:rPr>
+          <w:rFonts w:ascii="Courier New" w:hAnsi="Courier New" w:cs="Courier New"/>
+          <w:sz w:val="26"/>
+          <w:szCs w:val="26"/>
+        </w:rPr>
+        <w:t>INSERT INTO DETALII_PERMIS VALUES (506, 'CE', TO_DATE('10-02-2011', 'DD-MM-YYYY'), TO_DATE('20-06-2026', 'DD-MM-YYYY'), NULL);</w:t>
+      </w:r>
+    </w:p>
+    <w:p>
+      <w:pPr>
+        <w:rPr>
+          <w:rFonts w:ascii="Courier New" w:hAnsi="Courier New" w:cs="Courier New"/>
+          <w:sz w:val="26"/>
+          <w:szCs w:val="26"/>
+        </w:rPr>
+      </w:pPr>
+      <w:r>
+        <w:rPr>
+          <w:rFonts w:ascii="Courier New" w:hAnsi="Courier New" w:cs="Courier New"/>
+          <w:sz w:val="26"/>
+          <w:szCs w:val="26"/>
+        </w:rPr>
+        <w:t>INSERT INTO DETALII_PERMIS VALUES (506, 'D', TO_DATE('15-08-2015', 'DD-MM-YYYY'), TO_DATE('20-06-2030', 'DD-MM-YYYY'), NULL);</w:t>
+      </w:r>
+    </w:p>
+    <w:p>
+      <w:pPr>
+        <w:rPr>
+          <w:rFonts w:ascii="Courier New" w:hAnsi="Courier New" w:cs="Courier New"/>
+          <w:sz w:val="26"/>
+          <w:szCs w:val="26"/>
+        </w:rPr>
+      </w:pPr>
+      <w:r>
+        <w:rPr>
+          <w:rFonts w:ascii="Courier New" w:hAnsi="Courier New" w:cs="Courier New"/>
+          <w:sz w:val="26"/>
+          <w:szCs w:val="26"/>
+        </w:rPr>
+        <w:t>INSERT INTO DETALII_PERMIS VALUES (507, 'B', TO_DATE('10-10-1996', 'DD-MM-YYYY'), TO_DATE('10-10-2026', 'DD-MM-YYYY'), '02 - Proteza auditiva');</w:t>
+      </w:r>
+    </w:p>
+    <w:p>
+      <w:pPr>
+        <w:rPr>
+          <w:rFonts w:ascii="Courier New" w:hAnsi="Courier New" w:cs="Courier New"/>
+          <w:sz w:val="26"/>
+          <w:szCs w:val="26"/>
+        </w:rPr>
+      </w:pPr>
+      <w:r>
+        <w:rPr>
+          <w:rFonts w:ascii="Courier New" w:hAnsi="Courier New" w:cs="Courier New"/>
+          <w:sz w:val="26"/>
+          <w:szCs w:val="26"/>
+        </w:rPr>
+        <w:t>INSERT INTO DETALII_PERMIS VALUES (507, 'Tr', TO_DATE('15-03-2000', 'DD-MM-YYYY'), TO_DATE('10-10-2030', 'DD-MM-YYYY'), '02 - Proteza auditiva');</w:t>
+      </w:r>
+    </w:p>
+    <w:p>
+      <w:pPr>
+        <w:rPr>
+          <w:rFonts w:ascii="Courier New" w:hAnsi="Courier New" w:cs="Courier New"/>
+          <w:sz w:val="26"/>
+          <w:szCs w:val="26"/>
+        </w:rPr>
+      </w:pPr>
+      <w:r>
+        <w:rPr>
+          <w:rFonts w:ascii="Courier New" w:hAnsi="Courier New" w:cs="Courier New"/>
+          <w:sz w:val="26"/>
+          <w:szCs w:val="26"/>
+        </w:rPr>
+        <w:t>INSERT INTO DETALII_PERMIS VALUES (508, 'AM', TO_DATE('05-05-2011', 'DD-MM-YYYY'), TO_DATE('05-05-2031', 'DD-MM-YYYY'), NULL);</w:t>
+      </w:r>
+    </w:p>
+    <w:p>
+      <w:pPr>
+        <w:rPr>
+          <w:rFonts w:ascii="Courier New" w:hAnsi="Courier New" w:cs="Courier New"/>
+          <w:sz w:val="26"/>
+          <w:szCs w:val="26"/>
+        </w:rPr>
+      </w:pPr>
+      <w:r>
+        <w:rPr>
+          <w:rFonts w:ascii="Courier New" w:hAnsi="Courier New" w:cs="Courier New"/>
+          <w:sz w:val="26"/>
+          <w:szCs w:val="26"/>
+        </w:rPr>
+        <w:t>INSERT INTO DETALII_PERMIS VALUES (508, 'A1', TO_DATE('05-05-2011', 'DD-MM-YYYY'), TO_DATE('05-05-2021', 'DD-MM-YYYY'), NULL);</w:t>
+      </w:r>
+    </w:p>
+    <w:p>
+      <w:pPr>
+        <w:rPr>
+          <w:rFonts w:ascii="Courier New" w:hAnsi="Courier New" w:cs="Courier New"/>
+          <w:sz w:val="26"/>
+          <w:szCs w:val="26"/>
+        </w:rPr>
+      </w:pPr>
+      <w:r>
+        <w:rPr>
+          <w:rFonts w:ascii="Courier New" w:hAnsi="Courier New" w:cs="Courier New"/>
+          <w:sz w:val="26"/>
+          <w:szCs w:val="26"/>
+        </w:rPr>
+        <w:t>INSERT INTO DETALII_PERMIS VALUES (508, 'A2', TO_DATE('05-05-2013', 'DD-MM-YYYY'), TO_DATE('05-05-2023', 'DD-MM-YYYY'), NULL);</w:t>
+      </w:r>
+    </w:p>
+    <w:p>
+      <w:pPr>
+        <w:rPr>
+          <w:rFonts w:ascii="Courier New" w:hAnsi="Courier New" w:cs="Courier New"/>
+          <w:sz w:val="26"/>
+          <w:szCs w:val="26"/>
+        </w:rPr>
+      </w:pPr>
+      <w:r>
+        <w:rPr>
+          <w:rFonts w:ascii="Courier New" w:hAnsi="Courier New" w:cs="Courier New"/>
+          <w:sz w:val="26"/>
+          <w:szCs w:val="26"/>
+        </w:rPr>
+        <w:lastRenderedPageBreak/>
+        <w:t>INSERT INTO DETALII_PERMIS VALUES (508, 'A', TO_DATE('05-05-2017', 'DD-MM-YYYY'), TO_DATE('05-05-2027', 'DD-MM-YYYY'), NULL);</w:t>
+      </w:r>
+    </w:p>
+    <w:p>
+      <w:pPr>
+        <w:rPr>
+          <w:rFonts w:ascii="Courier New" w:hAnsi="Courier New" w:cs="Courier New"/>
+          <w:sz w:val="26"/>
+          <w:szCs w:val="26"/>
+        </w:rPr>
+      </w:pPr>
+      <w:r>
+        <w:rPr>
+          <w:rFonts w:ascii="Courier New" w:hAnsi="Courier New" w:cs="Courier New"/>
+          <w:sz w:val="26"/>
+          <w:szCs w:val="26"/>
+        </w:rPr>
+        <w:t>INSERT INTO DETALII_PERMIS VALUES (509, 'B', TO_DATE('01-08-2003', 'DD-MM-YYYY'), TO_DATE('01-08-2033', 'DD-MM-YYYY'), '71 - Duplicat');</w:t>
+      </w:r>
+    </w:p>
+    <w:p>
+      <w:pPr>
+        <w:rPr>
+          <w:rFonts w:ascii="Courier New" w:hAnsi="Courier New" w:cs="Courier New"/>
+          <w:sz w:val="26"/>
+          <w:szCs w:val="26"/>
+        </w:rPr>
+      </w:pPr>
+      <w:r>
+        <w:rPr>
+          <w:rFonts w:ascii="Courier New" w:hAnsi="Courier New" w:cs="Courier New"/>
+          <w:sz w:val="26"/>
+          <w:szCs w:val="26"/>
+        </w:rPr>
+        <w:t>INSERT INTO DETALII_PERMIS VALUES (509, 'D1', TO_DATE('20-07-2010', 'DD-MM-YYYY'), TO_DATE('01-08-2025', 'DD-MM-YYYY'), '71 - Duplicat');</w:t>
+      </w:r>
+    </w:p>
+    <w:p>
+      <w:pPr>
+        <w:rPr>
+          <w:rFonts w:ascii="Courier New" w:hAnsi="Courier New" w:cs="Courier New"/>
+          <w:sz w:val="26"/>
+          <w:szCs w:val="26"/>
+        </w:rPr>
+      </w:pPr>
+      <w:r>
+        <w:rPr>
+          <w:rFonts w:ascii="Courier New" w:hAnsi="Courier New" w:cs="Courier New"/>
+          <w:sz w:val="26"/>
+          <w:szCs w:val="26"/>
+        </w:rPr>
+        <w:t>INSERT INTO DETALII_PERMIS VALUES (509, 'D', TO_DATE('20-07-2012', 'DD-MM-YYYY'), TO_DATE('01-08-2027', 'DD-MM-YYYY'), '71 - Duplicat');</w:t>
       </w:r>
     </w:p>
     <w:p>
@@ -19252,6 +19759,211 @@
           <w:sz w:val="26"/>
           <w:szCs w:val="26"/>
         </w:rPr>
+        <w:t>INSERT INTO SANCTIUNE VALUES (913, 'AMENDA', 4, TO_DATE('11-11-2025', 'DD-MM-YYYY'), 103);</w:t>
+      </w:r>
+    </w:p>
+    <w:p>
+      <w:pPr>
+        <w:rPr>
+          <w:rFonts w:ascii="Courier New" w:hAnsi="Courier New" w:cs="Courier New"/>
+          <w:sz w:val="26"/>
+          <w:szCs w:val="26"/>
+        </w:rPr>
+      </w:pPr>
+      <w:r>
+        <w:rPr>
+          <w:rFonts w:ascii="Courier New" w:hAnsi="Courier New" w:cs="Courier New"/>
+          <w:sz w:val="26"/>
+          <w:szCs w:val="26"/>
+        </w:rPr>
+        <w:t>INSERT INTO SANCTIUNE VALUES (902, 'AMENDA', 2, TO_DATE('01-02-2025', 'DD-MM-YYYY'), 102);</w:t>
+      </w:r>
+    </w:p>
+    <w:p>
+      <w:pPr>
+        <w:rPr>
+          <w:rFonts w:ascii="Courier New" w:hAnsi="Courier New" w:cs="Courier New"/>
+          <w:sz w:val="26"/>
+          <w:szCs w:val="26"/>
+        </w:rPr>
+      </w:pPr>
+      <w:r>
+        <w:rPr>
+          <w:rFonts w:ascii="Courier New" w:hAnsi="Courier New" w:cs="Courier New"/>
+          <w:sz w:val="26"/>
+          <w:szCs w:val="26"/>
+        </w:rPr>
+        <w:t>INSERT INTO SANCTIUNE VALUES (903, 'SUSPENDARE', 15, TO_DATE('01-05-2026', 'DD-MM-YYYY'), 109);</w:t>
+      </w:r>
+    </w:p>
+    <w:p>
+      <w:pPr>
+        <w:rPr>
+          <w:rFonts w:ascii="Courier New" w:hAnsi="Courier New" w:cs="Courier New"/>
+          <w:sz w:val="26"/>
+          <w:szCs w:val="26"/>
+        </w:rPr>
+      </w:pPr>
+      <w:r>
+        <w:rPr>
+          <w:rFonts w:ascii="Courier New" w:hAnsi="Courier New" w:cs="Courier New"/>
+          <w:sz w:val="26"/>
+          <w:szCs w:val="26"/>
+        </w:rPr>
+        <w:t>INSERT INTO SANCTIUNE VALUES (904, 'AMENDA', 6, TO_DATE('20-09-2025', 'DD-MM-YYYY'), 107);</w:t>
+      </w:r>
+    </w:p>
+    <w:p>
+      <w:pPr>
+        <w:rPr>
+          <w:rFonts w:ascii="Courier New" w:hAnsi="Courier New" w:cs="Courier New"/>
+          <w:sz w:val="26"/>
+          <w:szCs w:val="26"/>
+        </w:rPr>
+      </w:pPr>
+      <w:r>
+        <w:rPr>
+          <w:rFonts w:ascii="Courier New" w:hAnsi="Courier New" w:cs="Courier New"/>
+          <w:sz w:val="26"/>
+          <w:szCs w:val="26"/>
+        </w:rPr>
+        <w:t>INSERT INTO SANCTIUNE VALUES (905, 'AVERTISMENT', 4, TO_DATE('01-08-2025', 'DD-MM-YYYY'), 110);</w:t>
+      </w:r>
+    </w:p>
+    <w:p>
+      <w:pPr>
+        <w:rPr>
+          <w:rFonts w:ascii="Courier New" w:hAnsi="Courier New" w:cs="Courier New"/>
+          <w:sz w:val="26"/>
+          <w:szCs w:val="26"/>
+        </w:rPr>
+      </w:pPr>
+      <w:r>
+        <w:rPr>
+          <w:rFonts w:ascii="Courier New" w:hAnsi="Courier New" w:cs="Courier New"/>
+          <w:sz w:val="26"/>
+          <w:szCs w:val="26"/>
+        </w:rPr>
+        <w:t>INSERT INTO SANCTIUNE VALUES (906, 'SUSPENDARE', 15, TO_DATE('15-11-2026', 'DD-MM-YYYY'), 108);</w:t>
+      </w:r>
+    </w:p>
+    <w:p>
+      <w:pPr>
+        <w:rPr>
+          <w:rFonts w:ascii="Courier New" w:hAnsi="Courier New" w:cs="Courier New"/>
+          <w:sz w:val="26"/>
+          <w:szCs w:val="26"/>
+        </w:rPr>
+      </w:pPr>
+      <w:r>
+        <w:rPr>
+          <w:rFonts w:ascii="Courier New" w:hAnsi="Courier New" w:cs="Courier New"/>
+          <w:sz w:val="26"/>
+          <w:szCs w:val="26"/>
+        </w:rPr>
+        <w:t>INSERT INTO SANCTIUNE VALUES (907, 'AMENDA', 4, TO_DATE('10-06-2025', 'DD-MM-YYYY'), 106);</w:t>
+      </w:r>
+    </w:p>
+    <w:p>
+      <w:pPr>
+        <w:rPr>
+          <w:rFonts w:ascii="Courier New" w:hAnsi="Courier New" w:cs="Courier New"/>
+          <w:sz w:val="26"/>
+          <w:szCs w:val="26"/>
+        </w:rPr>
+      </w:pPr>
+      <w:r>
+        <w:rPr>
+          <w:rFonts w:ascii="Courier New" w:hAnsi="Courier New" w:cs="Courier New"/>
+          <w:sz w:val="26"/>
+          <w:szCs w:val="26"/>
+        </w:rPr>
+        <w:lastRenderedPageBreak/>
+        <w:t>INSERT INTO SANCTIUNE VALUES (908, 'AMENDA', 9, TO_DATE('15-02-2025', 'DD-MM-YYYY'), 100);</w:t>
+      </w:r>
+    </w:p>
+    <w:p>
+      <w:pPr>
+        <w:rPr>
+          <w:rFonts w:ascii="Courier New" w:hAnsi="Courier New" w:cs="Courier New"/>
+          <w:sz w:val="26"/>
+          <w:szCs w:val="26"/>
+        </w:rPr>
+      </w:pPr>
+      <w:r>
+        <w:rPr>
+          <w:rFonts w:ascii="Courier New" w:hAnsi="Courier New" w:cs="Courier New"/>
+          <w:sz w:val="26"/>
+          <w:szCs w:val="26"/>
+        </w:rPr>
+        <w:t>INSERT INTO SANCTIUNE VALUES (909, 'AMENDA', 6, TO_DATE('20-03-2025', 'DD-MM-YYYY'), 104);</w:t>
+      </w:r>
+    </w:p>
+    <w:p>
+      <w:pPr>
+        <w:rPr>
+          <w:rFonts w:ascii="Courier New" w:hAnsi="Courier New" w:cs="Courier New"/>
+          <w:sz w:val="26"/>
+          <w:szCs w:val="26"/>
+        </w:rPr>
+      </w:pPr>
+      <w:r>
+        <w:rPr>
+          <w:rFonts w:ascii="Courier New" w:hAnsi="Courier New" w:cs="Courier New"/>
+          <w:sz w:val="26"/>
+          <w:szCs w:val="26"/>
+        </w:rPr>
+        <w:t>INSERT INTO SANCTIUNE VALUES (910, 'AVERTISMENT', 2, TO_DATE('10-06-2024', 'DD-MM-YYYY'), 105);</w:t>
+      </w:r>
+    </w:p>
+    <w:p>
+      <w:pPr>
+        <w:rPr>
+          <w:rFonts w:ascii="Courier New" w:hAnsi="Courier New" w:cs="Courier New"/>
+          <w:sz w:val="26"/>
+          <w:szCs w:val="26"/>
+        </w:rPr>
+      </w:pPr>
+      <w:r>
+        <w:rPr>
+          <w:rFonts w:ascii="Courier New" w:hAnsi="Courier New" w:cs="Courier New"/>
+          <w:sz w:val="26"/>
+          <w:szCs w:val="26"/>
+        </w:rPr>
+        <w:t>INSERT INTO SANCTIUNE VALUES (911, 'SUSPENDARE', 15, TO_DATE('01-08-2026', 'DD-MM-YYYY'), 107);</w:t>
+      </w:r>
+    </w:p>
+    <w:p>
+      <w:pPr>
+        <w:rPr>
+          <w:rFonts w:ascii="Courier New" w:hAnsi="Courier New" w:cs="Courier New"/>
+          <w:sz w:val="26"/>
+          <w:szCs w:val="26"/>
+        </w:rPr>
+      </w:pPr>
+      <w:r>
+        <w:rPr>
+          <w:rFonts w:ascii="Courier New" w:hAnsi="Courier New" w:cs="Courier New"/>
+          <w:sz w:val="26"/>
+          <w:szCs w:val="26"/>
+        </w:rPr>
+        <w:t>INSERT INTO SANCTIUNE VALUES (912, 'AMENDA', 2, TO_DATE('05-09-2024', 'DD-MM-YYYY'), 102);</w:t>
+      </w:r>
+    </w:p>
+    <w:p>
+      <w:pPr>
+        <w:rPr>
+          <w:rFonts w:ascii="Courier New" w:hAnsi="Courier New" w:cs="Courier New"/>
+          <w:sz w:val="26"/>
+          <w:szCs w:val="26"/>
+        </w:rPr>
+      </w:pPr>
+      <w:r>
+        <w:rPr>
+          <w:rFonts w:ascii="Courier New" w:hAnsi="Courier New" w:cs="Courier New"/>
+          <w:sz w:val="26"/>
+          <w:szCs w:val="26"/>
+        </w:rPr>
         <w:t>INSERT INTO SANCTIUNE VALUES (901, 'SUSPENDARE', 15, TO_DATE('01-03-2026', 'DD-MM-YYYY'), 103);</w:t>
       </w:r>
     </w:p>
@@ -19263,23 +19975,108 @@
           <w:szCs w:val="26"/>
         </w:rPr>
       </w:pPr>
-      <w:r>
-        <w:rPr>
-          <w:rFonts w:ascii="Courier New" w:hAnsi="Courier New" w:cs="Courier New"/>
-          <w:sz w:val="26"/>
-          <w:szCs w:val="26"/>
-        </w:rPr>
-        <w:t>INSERT INTO SANCTIUNE VALUES (902, 'AMENDA', 2, TO_DATE('01-02-2025', 'DD-MM-YYYY'), 102);</w:t>
-      </w:r>
-    </w:p>
-    <w:p>
-      <w:pPr>
-        <w:rPr>
-          <w:rFonts w:ascii="Courier New" w:hAnsi="Courier New" w:cs="Courier New"/>
-          <w:sz w:val="26"/>
-          <w:szCs w:val="26"/>
-        </w:rPr>
-      </w:pPr>
+    </w:p>
+    <w:p>
+      <w:pPr>
+        <w:rPr>
+          <w:rFonts w:ascii="Courier New" w:hAnsi="Courier New" w:cs="Courier New"/>
+          <w:sz w:val="26"/>
+          <w:szCs w:val="26"/>
+        </w:rPr>
+      </w:pPr>
+      <w:r>
+        <w:rPr>
+          <w:rFonts w:ascii="Courier New" w:hAnsi="Courier New" w:cs="Courier New"/>
+          <w:sz w:val="26"/>
+          <w:szCs w:val="26"/>
+        </w:rPr>
+        <w:t>-- VEHICUL</w:t>
+      </w:r>
+    </w:p>
+    <w:p>
+      <w:pPr>
+        <w:rPr>
+          <w:rFonts w:ascii="Courier New" w:hAnsi="Courier New" w:cs="Courier New"/>
+          <w:sz w:val="26"/>
+          <w:szCs w:val="26"/>
+        </w:rPr>
+      </w:pPr>
+      <w:r>
+        <w:rPr>
+          <w:rFonts w:ascii="Courier New" w:hAnsi="Courier New" w:cs="Courier New"/>
+          <w:sz w:val="26"/>
+          <w:szCs w:val="26"/>
+        </w:rPr>
+        <w:t>INSERT INTO VEHICUL VALUES ('UU11SD42567890123', 'DACIA', 'LOGAN', 2020, TO_DATE('10-06-2020', 'DD-MM-YYYY'), 999, 74, 'BENZINA', 'EURO6', 'ALB');</w:t>
+      </w:r>
+    </w:p>
+    <w:p>
+      <w:pPr>
+        <w:rPr>
+          <w:rFonts w:ascii="Courier New" w:hAnsi="Courier New" w:cs="Courier New"/>
+          <w:sz w:val="26"/>
+          <w:szCs w:val="26"/>
+        </w:rPr>
+      </w:pPr>
+      <w:r>
+        <w:rPr>
+          <w:rFonts w:ascii="Courier New" w:hAnsi="Courier New" w:cs="Courier New"/>
+          <w:sz w:val="26"/>
+          <w:szCs w:val="26"/>
+        </w:rPr>
+        <w:t>INSERT INTO VEHICUL VALUES ('WBA3D310X0A123456', 'BMW', 'SERIA 3', 2018, TO_DATE('15-08-2018', 'DD-MM-YYYY'), 1995, 140, 'MOTORINA', 'EURO6', 'NEGRU');</w:t>
+      </w:r>
+    </w:p>
+    <w:p>
+      <w:pPr>
+        <w:rPr>
+          <w:rFonts w:ascii="Courier New" w:hAnsi="Courier New" w:cs="Courier New"/>
+          <w:sz w:val="26"/>
+          <w:szCs w:val="26"/>
+        </w:rPr>
+      </w:pPr>
+      <w:r>
+        <w:rPr>
+          <w:rFonts w:ascii="Courier New" w:hAnsi="Courier New" w:cs="Courier New"/>
+          <w:sz w:val="26"/>
+          <w:szCs w:val="26"/>
+        </w:rPr>
+        <w:t>INSERT INTO VEHICUL VALUES ('JH2SC59A18K200300', 'HONDA', 'CBR', 2003, TO_DATE('20-05-2003', 'DD-MM-YYYY'), 600, 80, 'BENZINA', 'EURO4', 'ROSU');</w:t>
+      </w:r>
+    </w:p>
+    <w:p>
+      <w:pPr>
+        <w:rPr>
+          <w:rFonts w:ascii="Courier New" w:hAnsi="Courier New" w:cs="Courier New"/>
+          <w:sz w:val="26"/>
+          <w:szCs w:val="26"/>
+        </w:rPr>
+      </w:pPr>
+      <w:r>
+        <w:rPr>
+          <w:rFonts w:ascii="Courier New" w:hAnsi="Courier New" w:cs="Courier New"/>
+          <w:sz w:val="26"/>
+          <w:szCs w:val="26"/>
+        </w:rPr>
+        <w:t>INSERT INTO VEHICUL VALUES ('YV2J4DCA5BB543210', 'VOLVO', 'FH16', 2021, TO_DATE('10-10-2021', 'DD-MM-YYYY'), 17300, 573, 'MOTORINA', 'EURO6', 'ALBASTRU');</w:t>
+      </w:r>
+    </w:p>
+    <w:p>
+      <w:pPr>
+        <w:rPr>
+          <w:rFonts w:ascii="Courier New" w:hAnsi="Courier New" w:cs="Courier New"/>
+          <w:sz w:val="26"/>
+          <w:szCs w:val="26"/>
+        </w:rPr>
+      </w:pPr>
+      <w:r>
+        <w:rPr>
+          <w:rFonts w:ascii="Courier New" w:hAnsi="Courier New" w:cs="Courier New"/>
+          <w:sz w:val="26"/>
+          <w:szCs w:val="26"/>
+        </w:rPr>
+        <w:t>INSERT INTO VEHICUL VALUES ('5YJ3E1EA5KF123456', 'TESLA', 'MODEL 3', 2023, TO_DATE('01-06-2023', 'DD-MM-YYYY'), 0, 208, 'NEPOLUANT', 'EURO6', 'VERDE');</w:t>
+      </w:r>
     </w:p>
     <w:p>
       <w:pPr>
@@ -19296,108 +20093,6 @@
           <w:szCs w:val="26"/>
         </w:rPr>
         <w:lastRenderedPageBreak/>
-        <w:t>-- VEHICUL</w:t>
-      </w:r>
-    </w:p>
-    <w:p>
-      <w:pPr>
-        <w:rPr>
-          <w:rFonts w:ascii="Courier New" w:hAnsi="Courier New" w:cs="Courier New"/>
-          <w:sz w:val="26"/>
-          <w:szCs w:val="26"/>
-        </w:rPr>
-      </w:pPr>
-      <w:r>
-        <w:rPr>
-          <w:rFonts w:ascii="Courier New" w:hAnsi="Courier New" w:cs="Courier New"/>
-          <w:sz w:val="26"/>
-          <w:szCs w:val="26"/>
-        </w:rPr>
-        <w:t>INSERT INTO VEHICUL VALUES ('UU11SD42567890123', 'DACIA', 'LOGAN', 2020, TO_DATE('10-06-2020', 'DD-MM-YYYY'), 999, 74, 'BENZINA', 'EURO6', 'ALB');</w:t>
-      </w:r>
-    </w:p>
-    <w:p>
-      <w:pPr>
-        <w:rPr>
-          <w:rFonts w:ascii="Courier New" w:hAnsi="Courier New" w:cs="Courier New"/>
-          <w:sz w:val="26"/>
-          <w:szCs w:val="26"/>
-        </w:rPr>
-      </w:pPr>
-      <w:r>
-        <w:rPr>
-          <w:rFonts w:ascii="Courier New" w:hAnsi="Courier New" w:cs="Courier New"/>
-          <w:sz w:val="26"/>
-          <w:szCs w:val="26"/>
-        </w:rPr>
-        <w:t>INSERT INTO VEHICUL VALUES ('WBA3D310X0A123456', 'BMW', 'SERIA 3', 2018, TO_DATE('15-08-2018', 'DD-MM-YYYY'), 1995, 140, 'MOTORINA', 'EURO6', 'NEGRU');</w:t>
-      </w:r>
-    </w:p>
-    <w:p>
-      <w:pPr>
-        <w:rPr>
-          <w:rFonts w:ascii="Courier New" w:hAnsi="Courier New" w:cs="Courier New"/>
-          <w:sz w:val="26"/>
-          <w:szCs w:val="26"/>
-        </w:rPr>
-      </w:pPr>
-      <w:r>
-        <w:rPr>
-          <w:rFonts w:ascii="Courier New" w:hAnsi="Courier New" w:cs="Courier New"/>
-          <w:sz w:val="26"/>
-          <w:szCs w:val="26"/>
-        </w:rPr>
-        <w:t>INSERT INTO VEHICUL VALUES ('JH2SC59A18K200300', 'HONDA', 'CBR', 2003, TO_DATE('20-05-2003', 'DD-MM-YYYY'), 600, 80, 'BENZINA', 'EURO4', 'ROSU');</w:t>
-      </w:r>
-    </w:p>
-    <w:p>
-      <w:pPr>
-        <w:rPr>
-          <w:rFonts w:ascii="Courier New" w:hAnsi="Courier New" w:cs="Courier New"/>
-          <w:sz w:val="26"/>
-          <w:szCs w:val="26"/>
-        </w:rPr>
-      </w:pPr>
-      <w:r>
-        <w:rPr>
-          <w:rFonts w:ascii="Courier New" w:hAnsi="Courier New" w:cs="Courier New"/>
-          <w:sz w:val="26"/>
-          <w:szCs w:val="26"/>
-        </w:rPr>
-        <w:t>INSERT INTO VEHICUL VALUES ('YV2J4DCA5BB543210', 'VOLVO', 'FH16', 2021, TO_DATE('10-10-2021', 'DD-MM-YYYY'), 12800, 460, 'MOTORINA', 'EURO6', 'ALBASTRU');</w:t>
-      </w:r>
-    </w:p>
-    <w:p>
-      <w:pPr>
-        <w:rPr>
-          <w:rFonts w:ascii="Courier New" w:hAnsi="Courier New" w:cs="Courier New"/>
-          <w:sz w:val="26"/>
-          <w:szCs w:val="26"/>
-        </w:rPr>
-      </w:pPr>
-      <w:r>
-        <w:rPr>
-          <w:rFonts w:ascii="Courier New" w:hAnsi="Courier New" w:cs="Courier New"/>
-          <w:sz w:val="26"/>
-          <w:szCs w:val="26"/>
-        </w:rPr>
-        <w:t>INSERT INTO VEHICUL VALUES ('5YJ3E1EA5KF123456', 'TESLA', 'MODEL 3', 2023, TO_DATE('01-06-2023', 'DD-MM-YYYY'), 0, 208, 'NEPOLUANT', 'EURO6', 'VERDE');</w:t>
-      </w:r>
-    </w:p>
-    <w:p>
-      <w:pPr>
-        <w:rPr>
-          <w:rFonts w:ascii="Courier New" w:hAnsi="Courier New" w:cs="Courier New"/>
-          <w:sz w:val="26"/>
-          <w:szCs w:val="26"/>
-        </w:rPr>
-      </w:pPr>
-      <w:r>
-        <w:rPr>
-          <w:rFonts w:ascii="Courier New" w:hAnsi="Courier New" w:cs="Courier New"/>
-          <w:sz w:val="26"/>
-          <w:szCs w:val="26"/>
-        </w:rPr>
         <w:t>INSERT INTO VEHICUL VALUES ('WVWZZZ3CZAE054321', 'VW', 'PASSAT', 2022, TO_DATE('01-01-2022', 'DD-MM-YYYY'), 1968, 140, 'MOTORINA', 'EURO6', 'ALB-ALBASTRU');</w:t>
       </w:r>
     </w:p>
@@ -19468,6 +20163,101 @@
         </w:rPr>
         <w:t>INSERT INTO VEHICUL VALUES ('TMBJJ7NE0LF099887', 'SKODA', 'OCTAVIA', 2024, NULL, 1968, 150, 'MOTORINA', 'EURO6', 'ARGINTIU');</w:t>
       </w:r>
+    </w:p>
+    <w:p>
+      <w:pPr>
+        <w:rPr>
+          <w:rFonts w:ascii="Courier New" w:hAnsi="Courier New" w:cs="Courier New"/>
+          <w:sz w:val="26"/>
+          <w:szCs w:val="26"/>
+        </w:rPr>
+      </w:pPr>
+      <w:r>
+        <w:rPr>
+          <w:rFonts w:ascii="Courier New" w:hAnsi="Courier New" w:cs="Courier New"/>
+          <w:sz w:val="26"/>
+          <w:szCs w:val="26"/>
+        </w:rPr>
+        <w:t>INSERT INTO VEHICUL VALUES ('WAUZZZ4G1CN012345', 'AUDI', 'A6', 2019, TO_DATE('10-02-2019', 'DD-MM-YYYY'), 2967, 210, 'MOTORINA', 'EURO6', 'GRI');</w:t>
+      </w:r>
+    </w:p>
+    <w:p>
+      <w:pPr>
+        <w:rPr>
+          <w:rFonts w:ascii="Courier New" w:hAnsi="Courier New" w:cs="Courier New"/>
+          <w:sz w:val="26"/>
+          <w:szCs w:val="26"/>
+        </w:rPr>
+      </w:pPr>
+      <w:r>
+        <w:rPr>
+          <w:rFonts w:ascii="Courier New" w:hAnsi="Courier New" w:cs="Courier New"/>
+          <w:sz w:val="26"/>
+          <w:szCs w:val="26"/>
+        </w:rPr>
+        <w:t>INSERT INTO VEHICUL VALUES ('WDB9066331S123456', 'MERCEDES', 'SPRINTER', 2021, TO_DATE('20-03-2021', 'DD-MM-YYYY'), 2143, 120, 'MOTORINA', 'EURO6', 'ALB');</w:t>
+      </w:r>
+    </w:p>
+    <w:p>
+      <w:pPr>
+        <w:rPr>
+          <w:rFonts w:ascii="Courier New" w:hAnsi="Courier New" w:cs="Courier New"/>
+          <w:sz w:val="26"/>
+          <w:szCs w:val="26"/>
+        </w:rPr>
+      </w:pPr>
+      <w:r>
+        <w:rPr>
+          <w:rFonts w:ascii="Courier New" w:hAnsi="Courier New" w:cs="Courier New"/>
+          <w:sz w:val="26"/>
+          <w:szCs w:val="26"/>
+        </w:rPr>
+        <w:t>INSERT INTO VEHICUL VALUES ('1RW45678901234567', 'JOHN DEERE', '6155M', 2022, NULL, 6800, 114, 'MOTORINA', 'EURO5', 'VERDE');</w:t>
+      </w:r>
+    </w:p>
+    <w:p>
+      <w:pPr>
+        <w:rPr>
+          <w:rFonts w:ascii="Courier New" w:hAnsi="Courier New" w:cs="Courier New"/>
+          <w:sz w:val="26"/>
+          <w:szCs w:val="26"/>
+        </w:rPr>
+      </w:pPr>
+      <w:r>
+        <w:rPr>
+          <w:rFonts w:ascii="Courier New" w:hAnsi="Courier New" w:cs="Courier New"/>
+          <w:sz w:val="26"/>
+          <w:szCs w:val="26"/>
+        </w:rPr>
+        <w:t>INSERT INTO VEHICUL VALUES ('JYARJ075000001122', 'YAMAHA', 'MT-07', 2023, TO_DATE('01-05-2023', 'DD-MM-YYYY'), 689, 54, 'BENZINA', 'EURO5', 'NEGRU');</w:t>
+      </w:r>
+    </w:p>
+    <w:p>
+      <w:pPr>
+        <w:rPr>
+          <w:rFonts w:ascii="Courier New" w:hAnsi="Courier New" w:cs="Courier New"/>
+          <w:sz w:val="26"/>
+          <w:szCs w:val="26"/>
+        </w:rPr>
+      </w:pPr>
+    </w:p>
+    <w:p>
+      <w:pPr>
+        <w:rPr>
+          <w:rFonts w:ascii="Courier New" w:hAnsi="Courier New" w:cs="Courier New"/>
+          <w:sz w:val="26"/>
+          <w:szCs w:val="26"/>
+        </w:rPr>
+      </w:pPr>
+    </w:p>
+    <w:p>
+      <w:pPr>
+        <w:rPr>
+          <w:rFonts w:ascii="Courier New" w:hAnsi="Courier New" w:cs="Courier New"/>
+          <w:sz w:val="26"/>
+          <w:szCs w:val="26"/>
+        </w:rPr>
+      </w:pPr>
     </w:p>
     <w:p>
       <w:pPr>
@@ -19672,6 +20462,83 @@
           <w:szCs w:val="26"/>
         </w:rPr>
         <w:lastRenderedPageBreak/>
+        <w:t>INSERT INTO INMATRICULARE VALUES (1011, 'TEMPORAR', 'CJ2157', TO_DATE('20-06-2022', 'DD-MM-YYYY'), TO_DATE('20-06-2026', 'DD-MM-YYYY'), 'WAUZZZ4G1CN012345');</w:t>
+      </w:r>
+    </w:p>
+    <w:p>
+      <w:pPr>
+        <w:rPr>
+          <w:rFonts w:ascii="Courier New" w:hAnsi="Courier New" w:cs="Courier New"/>
+          <w:sz w:val="26"/>
+          <w:szCs w:val="26"/>
+        </w:rPr>
+      </w:pPr>
+      <w:r>
+        <w:rPr>
+          <w:rFonts w:ascii="Courier New" w:hAnsi="Courier New" w:cs="Courier New"/>
+          <w:sz w:val="26"/>
+          <w:szCs w:val="26"/>
+        </w:rPr>
+        <w:t>INSERT INTO INMATRICULARE VALUES (1012, 'PERMANENT', 'IS55SPR', TO_DATE('25-03-2021', 'DD-MM-YYYY'), NULL, 'WDB9066331S123456');</w:t>
+      </w:r>
+    </w:p>
+    <w:p>
+      <w:pPr>
+        <w:rPr>
+          <w:rFonts w:ascii="Courier New" w:hAnsi="Courier New" w:cs="Courier New"/>
+          <w:sz w:val="26"/>
+          <w:szCs w:val="26"/>
+        </w:rPr>
+      </w:pPr>
+      <w:r>
+        <w:rPr>
+          <w:rFonts w:ascii="Courier New" w:hAnsi="Courier New" w:cs="Courier New"/>
+          <w:sz w:val="26"/>
+          <w:szCs w:val="26"/>
+        </w:rPr>
+        <w:t>INSERT INTO INMATRICULARE VALUES (1013, 'PERMANENT', 'DJ15AGR', TO_DATE('15-09-2023', 'DD-MM-YYYY'), NULL, '1RW45678901234567');</w:t>
+      </w:r>
+    </w:p>
+    <w:p>
+      <w:pPr>
+        <w:rPr>
+          <w:rFonts w:ascii="Courier New" w:hAnsi="Courier New" w:cs="Courier New"/>
+          <w:sz w:val="26"/>
+          <w:szCs w:val="26"/>
+        </w:rPr>
+      </w:pPr>
+      <w:r>
+        <w:rPr>
+          <w:rFonts w:ascii="Courier New" w:hAnsi="Courier New" w:cs="Courier New"/>
+          <w:sz w:val="26"/>
+          <w:szCs w:val="26"/>
+        </w:rPr>
+        <w:t>INSERT INTO INMATRICULARE VALUES (1014, 'PERMANENT', 'TM07YAM', TO_DATE('05-05-2023', 'DD-MM-YYYY'), NULL, 'JYARJ075000001122');</w:t>
+      </w:r>
+    </w:p>
+    <w:p>
+      <w:pPr>
+        <w:rPr>
+          <w:rFonts w:ascii="Courier New" w:hAnsi="Courier New" w:cs="Courier New"/>
+          <w:sz w:val="26"/>
+          <w:szCs w:val="26"/>
+        </w:rPr>
+      </w:pPr>
+    </w:p>
+    <w:p>
+      <w:pPr>
+        <w:rPr>
+          <w:rFonts w:ascii="Courier New" w:hAnsi="Courier New" w:cs="Courier New"/>
+          <w:sz w:val="26"/>
+          <w:szCs w:val="26"/>
+        </w:rPr>
+      </w:pPr>
+      <w:r>
+        <w:rPr>
+          <w:rFonts w:ascii="Courier New" w:hAnsi="Courier New" w:cs="Courier New"/>
+          <w:sz w:val="26"/>
+          <w:szCs w:val="26"/>
+        </w:rPr>
         <w:t>-- ISTORIC_INSTRAINARE</w:t>
       </w:r>
     </w:p>
@@ -19774,6 +20641,7 @@
           <w:sz w:val="26"/>
           <w:szCs w:val="26"/>
         </w:rPr>
+        <w:lastRenderedPageBreak/>
         <w:t>INSERT INTO ISTORIC_INSTRAINARE VALUES (6, 201, 'WVWZZZ3CZAE054321', TO_DATE('01-01-2022', 'DD-MM-YYYY'), 30000.00, 0);</w:t>
       </w:r>
     </w:p>
@@ -19859,7 +20727,203 @@
           <w:sz w:val="26"/>
           <w:szCs w:val="26"/>
         </w:rPr>
+        <w:t>INSERT INTO ISTORIC_INSTRAINARE VALUES (11, 106, 'WAUZZZ4G1CN012345', TO_DATE('15-06-2022', 'DD-MM-YYYY'), 32000.00, 140000);</w:t>
+      </w:r>
+    </w:p>
+    <w:p>
+      <w:pPr>
+        <w:rPr>
+          <w:rFonts w:ascii="Courier New" w:hAnsi="Courier New" w:cs="Courier New"/>
+          <w:sz w:val="26"/>
+          <w:szCs w:val="26"/>
+        </w:rPr>
+      </w:pPr>
+      <w:r>
+        <w:rPr>
+          <w:rFonts w:ascii="Courier New" w:hAnsi="Courier New" w:cs="Courier New"/>
+          <w:sz w:val="26"/>
+          <w:szCs w:val="26"/>
+        </w:rPr>
+        <w:t>INSERT INTO ISTORIC_INSTRAINARE VALUES (12, 107, 'WDB9066331S123456', TO_DATE('20-03-2021', 'DD-MM-YYYY'), 45000.00, 50);</w:t>
+      </w:r>
+    </w:p>
+    <w:p>
+      <w:pPr>
+        <w:rPr>
+          <w:rFonts w:ascii="Courier New" w:hAnsi="Courier New" w:cs="Courier New"/>
+          <w:sz w:val="26"/>
+          <w:szCs w:val="26"/>
+        </w:rPr>
+      </w:pPr>
+      <w:r>
+        <w:rPr>
+          <w:rFonts w:ascii="Courier New" w:hAnsi="Courier New" w:cs="Courier New"/>
+          <w:sz w:val="26"/>
+          <w:szCs w:val="26"/>
+        </w:rPr>
+        <w:t>INSERT INTO ISTORIC_INSTRAINARE VALUES (13, 108, '1RW45678901234567', TO_DATE('10-09-2023', 'DD-MM-YYYY'), 85000.00, 10);</w:t>
+      </w:r>
+    </w:p>
+    <w:p>
+      <w:pPr>
+        <w:rPr>
+          <w:rFonts w:ascii="Courier New" w:hAnsi="Courier New" w:cs="Courier New"/>
+          <w:sz w:val="26"/>
+          <w:szCs w:val="26"/>
+        </w:rPr>
+      </w:pPr>
+      <w:r>
+        <w:rPr>
+          <w:rFonts w:ascii="Courier New" w:hAnsi="Courier New" w:cs="Courier New"/>
+          <w:sz w:val="26"/>
+          <w:szCs w:val="26"/>
+        </w:rPr>
+        <w:t>INSERT INTO ISTORIC_INSTRAINARE VALUES (14, 109, 'JYARJ075000001122', TO_DATE('01-05-2023', 'DD-MM-YYYY'), 7800.00, 0);</w:t>
+      </w:r>
+    </w:p>
+    <w:p>
+      <w:pPr>
+        <w:rPr>
+          <w:rFonts w:ascii="Courier New" w:hAnsi="Courier New" w:cs="Courier New"/>
+          <w:sz w:val="26"/>
+          <w:szCs w:val="26"/>
+        </w:rPr>
+      </w:pPr>
+      <w:r>
+        <w:rPr>
+          <w:rFonts w:ascii="Courier New" w:hAnsi="Courier New" w:cs="Courier New"/>
+          <w:sz w:val="26"/>
+          <w:szCs w:val="26"/>
+        </w:rPr>
+        <w:t>INSERT INTO ISTORIC_INSTRAINARE VALUES (15, 110, 'WBA3D310X0A123456', TO_DATE('01-11-2024', 'DD-MM-YYYY'), 18500.00, 180000);</w:t>
+      </w:r>
+    </w:p>
+    <w:p>
+      <w:pPr>
+        <w:rPr>
+          <w:rFonts w:ascii="Courier New" w:hAnsi="Courier New" w:cs="Courier New"/>
+          <w:sz w:val="26"/>
+          <w:szCs w:val="26"/>
+        </w:rPr>
+      </w:pPr>
+      <w:r>
+        <w:rPr>
+          <w:rFonts w:ascii="Courier New" w:hAnsi="Courier New" w:cs="Courier New"/>
+          <w:sz w:val="26"/>
+          <w:szCs w:val="26"/>
+        </w:rPr>
         <w:lastRenderedPageBreak/>
+        <w:t>INSERT INTO ISTORIC_INSTRAINARE VALUES (16, 200, 'WAUZZZ4G1CN012345', TO_DATE('10-01-2025', 'DD-MM-YYYY'), 28000.00, 190000);</w:t>
+      </w:r>
+    </w:p>
+    <w:p>
+      <w:pPr>
+        <w:rPr>
+          <w:rFonts w:ascii="Courier New" w:hAnsi="Courier New" w:cs="Courier New"/>
+          <w:sz w:val="26"/>
+          <w:szCs w:val="26"/>
+        </w:rPr>
+      </w:pPr>
+      <w:r>
+        <w:rPr>
+          <w:rFonts w:ascii="Courier New" w:hAnsi="Courier New" w:cs="Courier New"/>
+          <w:sz w:val="26"/>
+          <w:szCs w:val="26"/>
+        </w:rPr>
+        <w:t>INSERT INTO ISTORIC_INSTRAINARE VALUES (17, 107, 'UU11SD42567890123', TO_DATE('05-05-2024', 'DD-MM-YYYY'), 6000.00, 80000);</w:t>
+      </w:r>
+    </w:p>
+    <w:p>
+      <w:pPr>
+        <w:rPr>
+          <w:rFonts w:ascii="Courier New" w:hAnsi="Courier New" w:cs="Courier New"/>
+          <w:sz w:val="26"/>
+          <w:szCs w:val="26"/>
+        </w:rPr>
+      </w:pPr>
+      <w:r>
+        <w:rPr>
+          <w:rFonts w:ascii="Courier New" w:hAnsi="Courier New" w:cs="Courier New"/>
+          <w:sz w:val="26"/>
+          <w:szCs w:val="26"/>
+        </w:rPr>
+        <w:t>INSERT INTO ISTORIC_INSTRAINARE VALUES (18, 109, 'JH2SC59A18K200300', TO_DATE('15-08-2023', 'DD-MM-YYYY'), 3500.00, 25000);</w:t>
+      </w:r>
+    </w:p>
+    <w:p>
+      <w:pPr>
+        <w:rPr>
+          <w:rFonts w:ascii="Courier New" w:hAnsi="Courier New" w:cs="Courier New"/>
+          <w:sz w:val="26"/>
+          <w:szCs w:val="26"/>
+        </w:rPr>
+      </w:pPr>
+      <w:r>
+        <w:rPr>
+          <w:rFonts w:ascii="Courier New" w:hAnsi="Courier New" w:cs="Courier New"/>
+          <w:sz w:val="26"/>
+          <w:szCs w:val="26"/>
+        </w:rPr>
+        <w:t>INSERT INTO ISTORIC_INSTRAINARE VALUES (19, 108, 'WBA3D310X0A123456', TO_DATE('01-02-2025', 'DD-MM-YYYY'), 17000.00, 185000);</w:t>
+      </w:r>
+    </w:p>
+    <w:p>
+      <w:pPr>
+        <w:rPr>
+          <w:rFonts w:ascii="Courier New" w:hAnsi="Courier New" w:cs="Courier New"/>
+          <w:sz w:val="26"/>
+          <w:szCs w:val="26"/>
+        </w:rPr>
+      </w:pPr>
+      <w:r>
+        <w:rPr>
+          <w:rFonts w:ascii="Courier New" w:hAnsi="Courier New" w:cs="Courier New"/>
+          <w:sz w:val="26"/>
+          <w:szCs w:val="26"/>
+        </w:rPr>
+        <w:t>INSERT INTO ISTORIC_INSTRAINARE VALUES (20, 200, 'WDB9066331S123456', TO_DATE('01-06-2024', 'DD-MM-YYYY'), 30000.00, 200000);</w:t>
+      </w:r>
+    </w:p>
+    <w:p>
+      <w:pPr>
+        <w:rPr>
+          <w:rFonts w:ascii="Courier New" w:hAnsi="Courier New" w:cs="Courier New"/>
+          <w:sz w:val="26"/>
+          <w:szCs w:val="26"/>
+        </w:rPr>
+      </w:pPr>
+      <w:r>
+        <w:rPr>
+          <w:rFonts w:ascii="Courier New" w:hAnsi="Courier New" w:cs="Courier New"/>
+          <w:sz w:val="26"/>
+          <w:szCs w:val="26"/>
+        </w:rPr>
+        <w:t>INSERT INTO ISTORIC_INSTRAINARE VALUES (21, 106, 'JYARJ075000001122', TO_DATE('10-07-2024', 'DD-MM-YYYY'), 6500.00, 5000);</w:t>
+      </w:r>
+    </w:p>
+    <w:p>
+      <w:pPr>
+        <w:rPr>
+          <w:rFonts w:ascii="Courier New" w:hAnsi="Courier New" w:cs="Courier New"/>
+          <w:sz w:val="26"/>
+          <w:szCs w:val="26"/>
+        </w:rPr>
+      </w:pPr>
+    </w:p>
+    <w:p>
+      <w:pPr>
+        <w:rPr>
+          <w:rFonts w:ascii="Courier New" w:hAnsi="Courier New" w:cs="Courier New"/>
+          <w:sz w:val="26"/>
+          <w:szCs w:val="26"/>
+        </w:rPr>
+      </w:pPr>
+      <w:r>
+        <w:rPr>
+          <w:rFonts w:ascii="Courier New" w:hAnsi="Courier New" w:cs="Courier New"/>
+          <w:sz w:val="26"/>
+          <w:szCs w:val="26"/>
+        </w:rPr>
         <w:t>-- RCA</w:t>
       </w:r>
     </w:p>
@@ -19911,23 +20975,6 @@
           <w:sz w:val="26"/>
           <w:szCs w:val="26"/>
         </w:rPr>
-        <w:t>INSERT INTO RCA VALUES (702, 'ASIROM', 0, TO_DATE('20-05-2023', 'DD-MM-YYYY'), TO_DATE('19-05-2024', 'DD-MM-YYYY'), 'JH2SC59A18K200300');</w:t>
-      </w:r>
-    </w:p>
-    <w:p>
-      <w:pPr>
-        <w:rPr>
-          <w:rFonts w:ascii="Courier New" w:hAnsi="Courier New" w:cs="Courier New"/>
-          <w:sz w:val="26"/>
-          <w:szCs w:val="26"/>
-        </w:rPr>
-      </w:pPr>
-      <w:r>
-        <w:rPr>
-          <w:rFonts w:ascii="Courier New" w:hAnsi="Courier New" w:cs="Courier New"/>
-          <w:sz w:val="26"/>
-          <w:szCs w:val="26"/>
-        </w:rPr>
         <w:t>INSERT INTO RCA VALUES (703, 'OMNIASIG', 1, TO_DATE('10-10-2023', 'DD-MM-YYYY'), TO_DATE('09-10-2024', 'DD-MM-YYYY'), 'YV2J4DCA5BB543210');</w:t>
       </w:r>
     </w:p>
@@ -19945,6 +20992,7 @@
           <w:sz w:val="26"/>
           <w:szCs w:val="26"/>
         </w:rPr>
+        <w:lastRenderedPageBreak/>
         <w:t>INSERT INTO RCA VALUES (704, 'GENERALI', 1, TO_DATE('01-06-2023', 'DD-MM-YYYY'), TO_DATE('31-05-2024', 'DD-MM-YYYY'), '5YJ3E1EA5KF123456');</w:t>
       </w:r>
     </w:p>
@@ -20032,6 +21080,83 @@
         </w:rPr>
         <w:t>INSERT INTO RCA VALUES (709, 'GENERALI', 0, TO_DATE('20-05-2024', 'DD-MM-YYYY'), TO_DATE('19-06-2024', 'DD-MM-YYYY'), 'TMBJJ7NE0LF099887');</w:t>
       </w:r>
+    </w:p>
+    <w:p>
+      <w:pPr>
+        <w:rPr>
+          <w:rFonts w:ascii="Courier New" w:hAnsi="Courier New" w:cs="Courier New"/>
+          <w:sz w:val="26"/>
+          <w:szCs w:val="26"/>
+        </w:rPr>
+      </w:pPr>
+      <w:r>
+        <w:rPr>
+          <w:rFonts w:ascii="Courier New" w:hAnsi="Courier New" w:cs="Courier New"/>
+          <w:sz w:val="26"/>
+          <w:szCs w:val="26"/>
+        </w:rPr>
+        <w:t>INSERT INTO RCA VALUES (710, 'GROUPAMA', 1, TO_DATE('15-06-2024', 'DD-MM-YYYY'), TO_DATE('14-06-2025', 'DD-MM-YYYY'), 'WAUZZZ4G1CN012345');</w:t>
+      </w:r>
+    </w:p>
+    <w:p>
+      <w:pPr>
+        <w:rPr>
+          <w:rFonts w:ascii="Courier New" w:hAnsi="Courier New" w:cs="Courier New"/>
+          <w:sz w:val="26"/>
+          <w:szCs w:val="26"/>
+        </w:rPr>
+      </w:pPr>
+      <w:r>
+        <w:rPr>
+          <w:rFonts w:ascii="Courier New" w:hAnsi="Courier New" w:cs="Courier New"/>
+          <w:sz w:val="26"/>
+          <w:szCs w:val="26"/>
+        </w:rPr>
+        <w:t>INSERT INTO RCA VALUES (711, 'ASIROM', 1, TO_DATE('25-03-2024', 'DD-MM-YYYY'), TO_DATE('24-03-2025', 'DD-MM-YYYY'), 'WDB9066331S123456');</w:t>
+      </w:r>
+    </w:p>
+    <w:p>
+      <w:pPr>
+        <w:rPr>
+          <w:rFonts w:ascii="Courier New" w:hAnsi="Courier New" w:cs="Courier New"/>
+          <w:sz w:val="26"/>
+          <w:szCs w:val="26"/>
+        </w:rPr>
+      </w:pPr>
+      <w:r>
+        <w:rPr>
+          <w:rFonts w:ascii="Courier New" w:hAnsi="Courier New" w:cs="Courier New"/>
+          <w:sz w:val="26"/>
+          <w:szCs w:val="26"/>
+        </w:rPr>
+        <w:t>INSERT INTO RCA VALUES (712, 'GENERALI', 0, TO_DATE('15-09-2023', 'DD-MM-YYYY'), TO_DATE('14-09-2024', 'DD-MM-YYYY'), '1RW45678901234567');</w:t>
+      </w:r>
+    </w:p>
+    <w:p>
+      <w:pPr>
+        <w:rPr>
+          <w:rFonts w:ascii="Courier New" w:hAnsi="Courier New" w:cs="Courier New"/>
+          <w:sz w:val="26"/>
+          <w:szCs w:val="26"/>
+        </w:rPr>
+      </w:pPr>
+      <w:r>
+        <w:rPr>
+          <w:rFonts w:ascii="Courier New" w:hAnsi="Courier New" w:cs="Courier New"/>
+          <w:sz w:val="26"/>
+          <w:szCs w:val="26"/>
+        </w:rPr>
+        <w:t>INSERT INTO RCA VALUES (713, 'ALLIANZ', 1, TO_DATE('05-05-2023', 'DD-MM-YYYY'), TO_DATE('04-05-2024', 'DD-MM-YYYY'), 'JYARJ075000001122');</w:t>
+      </w:r>
+    </w:p>
+    <w:p>
+      <w:pPr>
+        <w:rPr>
+          <w:rFonts w:ascii="Courier New" w:hAnsi="Courier New" w:cs="Courier New"/>
+          <w:sz w:val="26"/>
+          <w:szCs w:val="26"/>
+        </w:rPr>
+      </w:pPr>
     </w:p>
     <w:p>
       <w:pPr>
@@ -20178,33 +21303,66 @@
           <w:szCs w:val="26"/>
         </w:rPr>
       </w:pPr>
-    </w:p>
-    <w:p>
-      <w:pPr>
-        <w:rPr>
-          <w:rFonts w:ascii="Courier New" w:hAnsi="Courier New" w:cs="Courier New"/>
-          <w:sz w:val="26"/>
-          <w:szCs w:val="26"/>
-        </w:rPr>
-      </w:pPr>
-    </w:p>
-    <w:p>
-      <w:pPr>
-        <w:rPr>
-          <w:rFonts w:ascii="Courier New" w:hAnsi="Courier New" w:cs="Courier New"/>
-          <w:sz w:val="26"/>
-          <w:szCs w:val="26"/>
-        </w:rPr>
-      </w:pPr>
-    </w:p>
-    <w:p>
-      <w:pPr>
-        <w:rPr>
-          <w:rFonts w:ascii="Courier New" w:hAnsi="Courier New" w:cs="Courier New"/>
-          <w:sz w:val="26"/>
-          <w:szCs w:val="26"/>
-        </w:rPr>
-      </w:pPr>
+      <w:r>
+        <w:rPr>
+          <w:rFonts w:ascii="Courier New" w:hAnsi="Courier New" w:cs="Courier New"/>
+          <w:sz w:val="26"/>
+          <w:szCs w:val="26"/>
+        </w:rPr>
+        <w:t>INSERT INTO ITP VALUES (807, 'ADMIS', TO_DATE('20-06-2024', 'DD-MM-YYYY'), TO_DATE('20-06-2026', 'DD-MM-YYYY'), 'RAR CLUJ', 145000, 'WAUZZZ4G1CN012345');</w:t>
+      </w:r>
+    </w:p>
+    <w:p>
+      <w:pPr>
+        <w:rPr>
+          <w:rFonts w:ascii="Courier New" w:hAnsi="Courier New" w:cs="Courier New"/>
+          <w:sz w:val="26"/>
+          <w:szCs w:val="26"/>
+        </w:rPr>
+      </w:pPr>
+      <w:r>
+        <w:rPr>
+          <w:rFonts w:ascii="Courier New" w:hAnsi="Courier New" w:cs="Courier New"/>
+          <w:sz w:val="26"/>
+          <w:szCs w:val="26"/>
+        </w:rPr>
+        <w:t>INSERT INTO ITP VALUES (808, 'ADMIS', TO_DATE('25-03-2023', 'DD-MM-YYYY'), TO_DATE('25-03-2025', 'DD-MM-YYYY'), 'RAR IASI', 60000, 'WDB9066331S123456');</w:t>
+      </w:r>
+    </w:p>
+    <w:p>
+      <w:pPr>
+        <w:rPr>
+          <w:rFonts w:ascii="Courier New" w:hAnsi="Courier New" w:cs="Courier New"/>
+          <w:sz w:val="26"/>
+          <w:szCs w:val="26"/>
+        </w:rPr>
+      </w:pPr>
+      <w:r>
+        <w:rPr>
+          <w:rFonts w:ascii="Courier New" w:hAnsi="Courier New" w:cs="Courier New"/>
+          <w:sz w:val="26"/>
+          <w:szCs w:val="26"/>
+        </w:rPr>
+        <w:t>INSERT INTO ITP VALUES (809, 'ADMIS', TO_DATE('15-09-2023', 'DD-MM-YYYY'), TO_DATE('15-09-2025', 'DD-MM-YYYY'), 'RAR DOLJ', 500, '1RW45678901234567');</w:t>
+      </w:r>
+    </w:p>
+    <w:p>
+      <w:pPr>
+        <w:rPr>
+          <w:rFonts w:ascii="Courier New" w:hAnsi="Courier New" w:cs="Courier New"/>
+          <w:sz w:val="26"/>
+          <w:szCs w:val="26"/>
+        </w:rPr>
+      </w:pPr>
+      <w:r>
+        <w:rPr>
+          <w:rFonts w:ascii="Courier New" w:hAnsi="Courier New" w:cs="Courier New"/>
+          <w:sz w:val="26"/>
+          <w:szCs w:val="26"/>
+        </w:rPr>
+        <w:lastRenderedPageBreak/>
+        <w:t>INSERT INTO ITP VALUES (810, 'ADMIS', TO_DATE('05-05-2023', 'DD-MM-YYYY'), TO_DATE('05-05-2025', 'DD-MM-YYYY'), 'RAR TIMIS', 2000, 'JYARJ075000001122');</w:t>
+      </w:r>
     </w:p>
     <w:p>
       <w:pPr>
@@ -20229,360 +21387,262 @@
           <w:rFonts w:ascii="Times New Roman" w:hAnsi="Times New Roman"/>
           <w:color w:val="000000"/>
         </w:rPr>
+        <w:t>3.3. Ștergerea tabelelor</w:t>
+      </w:r>
+      <w:bookmarkEnd w:id="14"/>
+    </w:p>
+    <w:p/>
+    <w:p>
+      <w:pPr>
+        <w:rPr>
+          <w:rFonts w:ascii="Courier New" w:hAnsi="Courier New" w:cs="Courier New"/>
+          <w:sz w:val="26"/>
+          <w:szCs w:val="26"/>
+        </w:rPr>
+      </w:pPr>
+      <w:r>
+        <w:rPr>
+          <w:rFonts w:ascii="Courier New" w:hAnsi="Courier New" w:cs="Courier New"/>
+          <w:sz w:val="26"/>
+          <w:szCs w:val="26"/>
+        </w:rPr>
+        <w:t>DROP TABLE PERSOANA CASCADE CONSTRAINTS;</w:t>
+      </w:r>
+    </w:p>
+    <w:p>
+      <w:pPr>
+        <w:rPr>
+          <w:rFonts w:ascii="Courier New" w:hAnsi="Courier New" w:cs="Courier New"/>
+          <w:sz w:val="26"/>
+          <w:szCs w:val="26"/>
+        </w:rPr>
+      </w:pPr>
+      <w:r>
+        <w:rPr>
+          <w:rFonts w:ascii="Courier New" w:hAnsi="Courier New" w:cs="Courier New"/>
+          <w:sz w:val="26"/>
+          <w:szCs w:val="26"/>
+        </w:rPr>
+        <w:t>DROP TABLE PERMIS CASCADE CONSTRAINTS;</w:t>
+      </w:r>
+    </w:p>
+    <w:p>
+      <w:pPr>
+        <w:rPr>
+          <w:rFonts w:ascii="Courier New" w:hAnsi="Courier New" w:cs="Courier New"/>
+          <w:sz w:val="26"/>
+          <w:szCs w:val="26"/>
+        </w:rPr>
+      </w:pPr>
+      <w:r>
+        <w:rPr>
+          <w:rFonts w:ascii="Courier New" w:hAnsi="Courier New" w:cs="Courier New"/>
+          <w:sz w:val="26"/>
+          <w:szCs w:val="26"/>
+        </w:rPr>
+        <w:t>DROP TABLE CATEGORIE CASCADE CONSTRAINTS;</w:t>
+      </w:r>
+    </w:p>
+    <w:p>
+      <w:pPr>
+        <w:rPr>
+          <w:rFonts w:ascii="Courier New" w:hAnsi="Courier New" w:cs="Courier New"/>
+          <w:sz w:val="26"/>
+          <w:szCs w:val="26"/>
+        </w:rPr>
+      </w:pPr>
+      <w:r>
+        <w:rPr>
+          <w:rFonts w:ascii="Courier New" w:hAnsi="Courier New" w:cs="Courier New"/>
+          <w:sz w:val="26"/>
+          <w:szCs w:val="26"/>
+        </w:rPr>
+        <w:t>DROP TABLE SANCTIUNE CASCADE CONSTRAINTS;</w:t>
+      </w:r>
+    </w:p>
+    <w:p>
+      <w:pPr>
+        <w:rPr>
+          <w:rFonts w:ascii="Courier New" w:hAnsi="Courier New" w:cs="Courier New"/>
+          <w:sz w:val="26"/>
+          <w:szCs w:val="26"/>
+        </w:rPr>
+      </w:pPr>
+      <w:r>
+        <w:rPr>
+          <w:rFonts w:ascii="Courier New" w:hAnsi="Courier New" w:cs="Courier New"/>
+          <w:sz w:val="26"/>
+          <w:szCs w:val="26"/>
+        </w:rPr>
+        <w:t>DROP TABLE VEHICUL CASCADE CONSTRAINTS;</w:t>
+      </w:r>
+    </w:p>
+    <w:p>
+      <w:pPr>
+        <w:rPr>
+          <w:rFonts w:ascii="Courier New" w:hAnsi="Courier New" w:cs="Courier New"/>
+          <w:sz w:val="26"/>
+          <w:szCs w:val="26"/>
+        </w:rPr>
+      </w:pPr>
+      <w:r>
+        <w:rPr>
+          <w:rFonts w:ascii="Courier New" w:hAnsi="Courier New" w:cs="Courier New"/>
+          <w:sz w:val="26"/>
+          <w:szCs w:val="26"/>
+        </w:rPr>
+        <w:t>DROP TABLE INMATRICULARE CASCADE CONSTRAINTS;</w:t>
+      </w:r>
+    </w:p>
+    <w:p>
+      <w:pPr>
+        <w:rPr>
+          <w:rFonts w:ascii="Courier New" w:hAnsi="Courier New" w:cs="Courier New"/>
+          <w:sz w:val="26"/>
+          <w:szCs w:val="26"/>
+        </w:rPr>
+      </w:pPr>
+      <w:r>
+        <w:rPr>
+          <w:rFonts w:ascii="Courier New" w:hAnsi="Courier New" w:cs="Courier New"/>
+          <w:sz w:val="26"/>
+          <w:szCs w:val="26"/>
+        </w:rPr>
+        <w:t>DROP TABLE RCA CASCADE CONSTRAINTS;</w:t>
+      </w:r>
+    </w:p>
+    <w:p>
+      <w:pPr>
+        <w:rPr>
+          <w:rFonts w:ascii="Courier New" w:hAnsi="Courier New" w:cs="Courier New"/>
+          <w:sz w:val="26"/>
+          <w:szCs w:val="26"/>
+        </w:rPr>
+      </w:pPr>
+      <w:r>
+        <w:rPr>
+          <w:rFonts w:ascii="Courier New" w:hAnsi="Courier New" w:cs="Courier New"/>
+          <w:sz w:val="26"/>
+          <w:szCs w:val="26"/>
+        </w:rPr>
+        <w:t>DROP TABLE ITP CASCADE CONSTRAINTS;</w:t>
+      </w:r>
+    </w:p>
+    <w:p>
+      <w:pPr>
+        <w:rPr>
+          <w:rFonts w:ascii="Courier New" w:hAnsi="Courier New" w:cs="Courier New"/>
+          <w:sz w:val="26"/>
+          <w:szCs w:val="26"/>
+        </w:rPr>
+      </w:pPr>
+      <w:r>
+        <w:rPr>
+          <w:rFonts w:ascii="Courier New" w:hAnsi="Courier New" w:cs="Courier New"/>
+          <w:sz w:val="26"/>
+          <w:szCs w:val="26"/>
+        </w:rPr>
+        <w:t>DROP TABLE DETALII_PERMIS CASCADE CONSTRAINTS;</w:t>
+      </w:r>
+    </w:p>
+    <w:p>
+      <w:pPr>
+        <w:rPr>
+          <w:rFonts w:ascii="Courier New" w:hAnsi="Courier New" w:cs="Courier New"/>
+          <w:sz w:val="26"/>
+          <w:szCs w:val="26"/>
+        </w:rPr>
+      </w:pPr>
+      <w:r>
+        <w:rPr>
+          <w:rFonts w:ascii="Courier New" w:hAnsi="Courier New" w:cs="Courier New"/>
+          <w:sz w:val="26"/>
+          <w:szCs w:val="26"/>
+        </w:rPr>
+        <w:t>DROP TABLE ISTORIC_INSTRAINARE CASCADE CONSTRAINTS;</w:t>
+      </w:r>
+    </w:p>
+    <w:p>
+      <w:pPr>
+        <w:pStyle w:val="Heading1"/>
+        <w:rPr>
+          <w:rFonts w:ascii="Times New Roman" w:hAnsi="Times New Roman"/>
+          <w:b/>
+          <w:bCs/>
+          <w:color w:val="000000"/>
+        </w:rPr>
+      </w:pPr>
+      <w:bookmarkStart w:id="15" w:name="_Toc219559997"/>
+    </w:p>
+    <w:p>
+      <w:pPr>
+        <w:pStyle w:val="Heading1"/>
+        <w:rPr>
+          <w:rFonts w:ascii="Times New Roman" w:hAnsi="Times New Roman"/>
+          <w:b/>
+          <w:bCs/>
+          <w:color w:val="000000"/>
+        </w:rPr>
+      </w:pPr>
+      <w:r>
+        <w:rPr>
+          <w:rFonts w:ascii="Times New Roman" w:hAnsi="Times New Roman"/>
+          <w:b/>
+          <w:bCs/>
+          <w:color w:val="000000"/>
+        </w:rPr>
+        <w:t>Concluzie</w:t>
+      </w:r>
+      <w:bookmarkEnd w:id="15"/>
+    </w:p>
+    <w:p/>
+    <w:p>
+      <w:pPr>
+        <w:rPr>
+          <w:rFonts w:ascii="Times New Roman" w:hAnsi="Times New Roman" w:cs="Times New Roman"/>
+          <w:sz w:val="26"/>
+          <w:szCs w:val="26"/>
+        </w:rPr>
+      </w:pPr>
+      <w:r>
+        <w:tab/>
+      </w:r>
+      <w:r>
+        <w:rPr>
+          <w:rFonts w:ascii="Times New Roman" w:hAnsi="Times New Roman" w:cs="Times New Roman"/>
+          <w:sz w:val="26"/>
+          <w:szCs w:val="26"/>
+        </w:rPr>
+        <w:t>Proiectarea acestei baze de date</w:t>
+      </w:r>
+      <w:r>
+        <w:rPr>
+          <w:rFonts w:ascii="Times New Roman" w:hAnsi="Times New Roman" w:cs="Times New Roman"/>
+          <w:sz w:val="26"/>
+          <w:szCs w:val="26"/>
+        </w:rPr>
+        <w:t xml:space="preserve"> mi-a oferit un prilej de exersare a cunoștințelor acumulate de-a lungul timpului în lucrul cu limbajul SQL, m-a determinat să stabilesc relații valide între tabele și să utilizez constrângeri bine definite pentru a asigura protecția datelor și restricționarea inserărilor invalide din punct de vedere tehnic. Am filtrat și utilizat diverse resurse astfel încât să obțin o implementare cât mai simplă și, în același timp, corectă.</w:t>
+      </w:r>
+    </w:p>
+    <w:p>
+      <w:pPr>
+        <w:pStyle w:val="Heading1"/>
+        <w:rPr>
+          <w:rFonts w:ascii="Times New Roman" w:hAnsi="Times New Roman"/>
+          <w:b/>
+          <w:bCs/>
+          <w:color w:val="000000"/>
+        </w:rPr>
+      </w:pPr>
+      <w:bookmarkStart w:id="16" w:name="_Toc219559998"/>
+      <w:r>
+        <w:rPr>
+          <w:rFonts w:ascii="Times New Roman" w:hAnsi="Times New Roman"/>
+          <w:b/>
+          <w:bCs/>
+          <w:color w:val="000000"/>
+        </w:rPr>
         <w:lastRenderedPageBreak/>
-        <w:t>3.3. Ștergerea tabelelor</w:t>
-      </w:r>
-      <w:bookmarkEnd w:id="14"/>
-    </w:p>
-    <w:p/>
-    <w:p>
-      <w:pPr>
-        <w:rPr>
-          <w:rFonts w:ascii="Courier New" w:hAnsi="Courier New" w:cs="Courier New"/>
-          <w:sz w:val="26"/>
-          <w:szCs w:val="26"/>
-        </w:rPr>
-      </w:pPr>
-      <w:r>
-        <w:rPr>
-          <w:rFonts w:ascii="Courier New" w:hAnsi="Courier New" w:cs="Courier New"/>
-          <w:sz w:val="26"/>
-          <w:szCs w:val="26"/>
-        </w:rPr>
-        <w:t>DROP TABLE PERSOANA CASCADE CONSTRAINTS;</w:t>
-      </w:r>
-    </w:p>
-    <w:p>
-      <w:pPr>
-        <w:rPr>
-          <w:rFonts w:ascii="Courier New" w:hAnsi="Courier New" w:cs="Courier New"/>
-          <w:sz w:val="26"/>
-          <w:szCs w:val="26"/>
-        </w:rPr>
-      </w:pPr>
-      <w:r>
-        <w:rPr>
-          <w:rFonts w:ascii="Courier New" w:hAnsi="Courier New" w:cs="Courier New"/>
-          <w:sz w:val="26"/>
-          <w:szCs w:val="26"/>
-        </w:rPr>
-        <w:t>DROP TABLE PERMIS CASCADE CONSTRAINTS;</w:t>
-      </w:r>
-    </w:p>
-    <w:p>
-      <w:pPr>
-        <w:rPr>
-          <w:rFonts w:ascii="Courier New" w:hAnsi="Courier New" w:cs="Courier New"/>
-          <w:sz w:val="26"/>
-          <w:szCs w:val="26"/>
-        </w:rPr>
-      </w:pPr>
-      <w:r>
-        <w:rPr>
-          <w:rFonts w:ascii="Courier New" w:hAnsi="Courier New" w:cs="Courier New"/>
-          <w:sz w:val="26"/>
-          <w:szCs w:val="26"/>
-        </w:rPr>
-        <w:t>DROP TABLE CATEGORIE CASCADE CONSTRAINTS;</w:t>
-      </w:r>
-    </w:p>
-    <w:p>
-      <w:pPr>
-        <w:rPr>
-          <w:rFonts w:ascii="Courier New" w:hAnsi="Courier New" w:cs="Courier New"/>
-          <w:sz w:val="26"/>
-          <w:szCs w:val="26"/>
-        </w:rPr>
-      </w:pPr>
-      <w:r>
-        <w:rPr>
-          <w:rFonts w:ascii="Courier New" w:hAnsi="Courier New" w:cs="Courier New"/>
-          <w:sz w:val="26"/>
-          <w:szCs w:val="26"/>
-        </w:rPr>
-        <w:t>DROP TABLE SANCTIUNE CASCADE CONSTRAINTS;</w:t>
-      </w:r>
-    </w:p>
-    <w:p>
-      <w:pPr>
-        <w:rPr>
-          <w:rFonts w:ascii="Courier New" w:hAnsi="Courier New" w:cs="Courier New"/>
-          <w:sz w:val="26"/>
-          <w:szCs w:val="26"/>
-        </w:rPr>
-      </w:pPr>
-      <w:r>
-        <w:rPr>
-          <w:rFonts w:ascii="Courier New" w:hAnsi="Courier New" w:cs="Courier New"/>
-          <w:sz w:val="26"/>
-          <w:szCs w:val="26"/>
-        </w:rPr>
-        <w:t>DROP TABLE VEHICUL CASCADE CONSTRAINTS;</w:t>
-      </w:r>
-    </w:p>
-    <w:p>
-      <w:pPr>
-        <w:rPr>
-          <w:rFonts w:ascii="Courier New" w:hAnsi="Courier New" w:cs="Courier New"/>
-          <w:sz w:val="26"/>
-          <w:szCs w:val="26"/>
-        </w:rPr>
-      </w:pPr>
-      <w:r>
-        <w:rPr>
-          <w:rFonts w:ascii="Courier New" w:hAnsi="Courier New" w:cs="Courier New"/>
-          <w:sz w:val="26"/>
-          <w:szCs w:val="26"/>
-        </w:rPr>
-        <w:t>DROP TABLE INMATRICULARE CASCADE CONSTRAINTS;</w:t>
-      </w:r>
-    </w:p>
-    <w:p>
-      <w:pPr>
-        <w:rPr>
-          <w:rFonts w:ascii="Courier New" w:hAnsi="Courier New" w:cs="Courier New"/>
-          <w:sz w:val="26"/>
-          <w:szCs w:val="26"/>
-        </w:rPr>
-      </w:pPr>
-      <w:r>
-        <w:rPr>
-          <w:rFonts w:ascii="Courier New" w:hAnsi="Courier New" w:cs="Courier New"/>
-          <w:sz w:val="26"/>
-          <w:szCs w:val="26"/>
-        </w:rPr>
-        <w:t>DROP TABLE RCA CASCADE CONSTRAINTS;</w:t>
-      </w:r>
-    </w:p>
-    <w:p>
-      <w:pPr>
-        <w:rPr>
-          <w:rFonts w:ascii="Courier New" w:hAnsi="Courier New" w:cs="Courier New"/>
-          <w:sz w:val="26"/>
-          <w:szCs w:val="26"/>
-        </w:rPr>
-      </w:pPr>
-      <w:r>
-        <w:rPr>
-          <w:rFonts w:ascii="Courier New" w:hAnsi="Courier New" w:cs="Courier New"/>
-          <w:sz w:val="26"/>
-          <w:szCs w:val="26"/>
-        </w:rPr>
-        <w:t>DROP TABLE ITP CASCADE CONSTRAINTS;</w:t>
-      </w:r>
-    </w:p>
-    <w:p>
-      <w:pPr>
-        <w:rPr>
-          <w:rFonts w:ascii="Courier New" w:hAnsi="Courier New" w:cs="Courier New"/>
-          <w:sz w:val="26"/>
-          <w:szCs w:val="26"/>
-        </w:rPr>
-      </w:pPr>
-      <w:r>
-        <w:rPr>
-          <w:rFonts w:ascii="Courier New" w:hAnsi="Courier New" w:cs="Courier New"/>
-          <w:sz w:val="26"/>
-          <w:szCs w:val="26"/>
-        </w:rPr>
-        <w:t>DROP TABLE DETALII_PERMIS CASCADE CONSTRAINTS;</w:t>
-      </w:r>
-    </w:p>
-    <w:p>
-      <w:pPr>
-        <w:rPr>
-          <w:rFonts w:ascii="Courier New" w:hAnsi="Courier New" w:cs="Courier New"/>
-          <w:sz w:val="26"/>
-          <w:szCs w:val="26"/>
-        </w:rPr>
-      </w:pPr>
-      <w:r>
-        <w:rPr>
-          <w:rFonts w:ascii="Courier New" w:hAnsi="Courier New" w:cs="Courier New"/>
-          <w:sz w:val="26"/>
-          <w:szCs w:val="26"/>
-        </w:rPr>
-        <w:t>DROP TABLE ISTORIC_INSTRAINARE CASCADE CONSTRAINTS;</w:t>
-      </w:r>
-    </w:p>
-    <w:p>
-      <w:pPr>
-        <w:rPr>
-          <w:rFonts w:ascii="Courier New" w:hAnsi="Courier New" w:cs="Courier New"/>
-          <w:sz w:val="26"/>
-          <w:szCs w:val="26"/>
-        </w:rPr>
-      </w:pPr>
-    </w:p>
-    <w:p>
-      <w:pPr>
-        <w:rPr>
-          <w:rFonts w:ascii="Courier New" w:hAnsi="Courier New" w:cs="Courier New"/>
-          <w:sz w:val="26"/>
-          <w:szCs w:val="26"/>
-        </w:rPr>
-      </w:pPr>
-    </w:p>
-    <w:p>
-      <w:pPr>
-        <w:rPr>
-          <w:rFonts w:ascii="Courier New" w:hAnsi="Courier New" w:cs="Courier New"/>
-          <w:sz w:val="26"/>
-          <w:szCs w:val="26"/>
-        </w:rPr>
-      </w:pPr>
-    </w:p>
-    <w:p>
-      <w:pPr>
-        <w:rPr>
-          <w:rFonts w:ascii="Courier New" w:hAnsi="Courier New" w:cs="Courier New"/>
-          <w:sz w:val="26"/>
-          <w:szCs w:val="26"/>
-        </w:rPr>
-      </w:pPr>
-    </w:p>
-    <w:p>
-      <w:pPr>
-        <w:rPr>
-          <w:rFonts w:ascii="Courier New" w:hAnsi="Courier New" w:cs="Courier New"/>
-          <w:sz w:val="26"/>
-          <w:szCs w:val="26"/>
-        </w:rPr>
-      </w:pPr>
-    </w:p>
-    <w:p>
-      <w:pPr>
-        <w:rPr>
-          <w:rFonts w:ascii="Courier New" w:hAnsi="Courier New" w:cs="Courier New"/>
-          <w:sz w:val="26"/>
-          <w:szCs w:val="26"/>
-        </w:rPr>
-      </w:pPr>
-    </w:p>
-    <w:p>
-      <w:pPr>
-        <w:rPr>
-          <w:rFonts w:ascii="Courier New" w:hAnsi="Courier New" w:cs="Courier New"/>
-          <w:sz w:val="26"/>
-          <w:szCs w:val="26"/>
-        </w:rPr>
-      </w:pPr>
-    </w:p>
-    <w:p>
-      <w:pPr>
-        <w:rPr>
-          <w:rFonts w:ascii="Courier New" w:hAnsi="Courier New" w:cs="Courier New"/>
-          <w:sz w:val="26"/>
-          <w:szCs w:val="26"/>
-        </w:rPr>
-      </w:pPr>
-    </w:p>
-    <w:p>
-      <w:pPr>
-        <w:rPr>
-          <w:rFonts w:ascii="Courier New" w:hAnsi="Courier New" w:cs="Courier New"/>
-          <w:sz w:val="26"/>
-          <w:szCs w:val="26"/>
-        </w:rPr>
-      </w:pPr>
-    </w:p>
-    <w:p>
-      <w:pPr>
-        <w:rPr>
-          <w:rFonts w:ascii="Courier New" w:hAnsi="Courier New" w:cs="Courier New"/>
-          <w:sz w:val="26"/>
-          <w:szCs w:val="26"/>
-        </w:rPr>
-      </w:pPr>
-    </w:p>
-    <w:p>
-      <w:pPr>
-        <w:rPr>
-          <w:rFonts w:ascii="Courier New" w:hAnsi="Courier New" w:cs="Courier New"/>
-          <w:sz w:val="26"/>
-          <w:szCs w:val="26"/>
-        </w:rPr>
-      </w:pPr>
-    </w:p>
-    <w:p>
-      <w:pPr>
-        <w:pStyle w:val="Heading1"/>
-        <w:rPr>
-          <w:rFonts w:ascii="Times New Roman" w:hAnsi="Times New Roman"/>
-          <w:b/>
-          <w:bCs/>
-          <w:color w:val="000000"/>
-        </w:rPr>
-      </w:pPr>
-      <w:bookmarkStart w:id="15" w:name="_Toc219559997"/>
-      <w:r>
-        <w:rPr>
-          <w:rFonts w:ascii="Times New Roman" w:hAnsi="Times New Roman"/>
-          <w:b/>
-          <w:bCs/>
-          <w:color w:val="000000"/>
-        </w:rPr>
-        <w:lastRenderedPageBreak/>
-        <w:t>Concluzie</w:t>
-      </w:r>
-      <w:bookmarkEnd w:id="15"/>
-    </w:p>
-    <w:p/>
-    <w:p>
-      <w:pPr>
-        <w:rPr>
-          <w:rFonts w:ascii="Times New Roman" w:hAnsi="Times New Roman" w:cs="Times New Roman"/>
-          <w:sz w:val="26"/>
-          <w:szCs w:val="26"/>
-        </w:rPr>
-      </w:pPr>
-      <w:r>
-        <w:tab/>
-      </w:r>
-      <w:r>
-        <w:rPr>
-          <w:rFonts w:ascii="Times New Roman" w:hAnsi="Times New Roman" w:cs="Times New Roman"/>
-          <w:sz w:val="26"/>
-          <w:szCs w:val="26"/>
-        </w:rPr>
-        <w:t>Proiectarea acestei baze de date</w:t>
-      </w:r>
-      <w:r>
-        <w:rPr>
-          <w:rFonts w:ascii="Times New Roman" w:hAnsi="Times New Roman" w:cs="Times New Roman"/>
-          <w:sz w:val="26"/>
-          <w:szCs w:val="26"/>
-        </w:rPr>
-        <w:t xml:space="preserve"> mi-a oferit un prilej de exersare a cunoștințelor acumulate de-a lungul timpului în lucrul cu limbajul SQL, m-a determinat să stabilesc relații valide între tabele și să utilizez constrângeri bine definite pentru a asigura protecția datelor și restricționarea inserărilor invalide din punct de vedere tehnic. Am filtrat și utilizat diverse resurse astfel încât să obțin o implementare cât mai simplă și, în același timp, corectă.</w:t>
-      </w:r>
-    </w:p>
-    <w:p>
-      <w:pPr>
-        <w:rPr>
-          <w:rFonts w:ascii="Times New Roman" w:hAnsi="Times New Roman" w:cs="Times New Roman"/>
-          <w:sz w:val="26"/>
-          <w:szCs w:val="26"/>
-        </w:rPr>
-      </w:pPr>
-    </w:p>
-    <w:p>
-      <w:pPr>
-        <w:pStyle w:val="Heading1"/>
-        <w:rPr>
-          <w:rFonts w:ascii="Times New Roman" w:hAnsi="Times New Roman"/>
-          <w:b/>
-          <w:bCs/>
-          <w:color w:val="000000"/>
-        </w:rPr>
-      </w:pPr>
-      <w:bookmarkStart w:id="16" w:name="_Toc219559998"/>
-      <w:r>
-        <w:rPr>
-          <w:rFonts w:ascii="Times New Roman" w:hAnsi="Times New Roman"/>
-          <w:b/>
-          <w:bCs/>
-          <w:color w:val="000000"/>
-        </w:rPr>
         <w:t>Bibliografie</w:t>
       </w:r>
       <w:bookmarkEnd w:id="16"/>
@@ -20925,6 +21985,201 @@
 <file path=word/numbering.xml><?xml version="1.0" encoding="utf-8"?>
 <w:numbering xmlns:wpc="http://schemas.microsoft.com/office/word/2010/wordprocessingCanvas" xmlns:cx="http://schemas.microsoft.com/office/drawing/2014/chartex" xmlns:cx1="http://schemas.microsoft.com/office/drawing/2015/9/8/chartex" xmlns:cx2="http://schemas.microsoft.com/office/drawing/2015/10/21/chartex" xmlns:cx3="http://schemas.microsoft.com/office/drawing/2016/5/9/chartex" xmlns:cx4="http://schemas.microsoft.com/office/drawing/2016/5/10/chartex" xmlns:cx5="http://schemas.microsoft.com/office/drawing/2016/5/11/chartex" xmlns:cx6="http://schemas.microsoft.com/office/drawing/2016/5/12/chartex" xmlns:cx7="http://schemas.microsoft.com/office/drawing/2016/5/13/chartex" xmlns:cx8="http://schemas.microsoft.com/office/drawing/2016/5/14/chartex" xmlns:mc="http://schemas.openxmlformats.org/markup-compatibility/2006" xmlns:aink="http://schemas.microsoft.com/office/drawing/2016/ink" xmlns:am3d="http://schemas.microsoft.com/office/drawing/2017/model3d" xmlns:o="urn:schemas-microsoft-com:office:office" xmlns:oel="http://schemas.microsoft.com/office/2019/extlst" xmlns:r="http://schemas.openxmlformats.org/officeDocument/2006/relationships" xmlns:m="http://schemas.openxmlformats.org/officeDocument/2006/math" xmlns:v="urn:schemas-microsoft-com:vml" xmlns:wp14="http://schemas.microsoft.com/office/word/2010/wordprocessingDrawing" xmlns:wp="http://schemas.openxmlformats.org/drawingml/2006/wordprocessingDrawing" xmlns:w10="urn:schemas-microsoft-com:office:word" xmlns:w="http://schemas.openxmlformats.org/wordprocessingml/2006/main" xmlns:w14="http://schemas.microsoft.com/office/word/2010/wordml" xmlns:w15="http://schemas.microsoft.com/office/word/2012/wordml" xmlns:w16cex="http://schemas.microsoft.com/office/word/2018/wordml/cex" xmlns:w16cid="http://schemas.microsoft.com/office/word/2016/wordml/cid" xmlns:w16="http://schemas.microsoft.com/office/word/2018/wordml" xmlns:w16du="http://schemas.microsoft.com/office/word/2023/wordml/word16du" xmlns:w16sdtdh="http://schemas.microsoft.com/office/word/2020/wordml/sdtdatahash" xmlns:w16sdtfl="http://schemas.microsoft.com/office/word/2024/wordml/sdtformatlock" xmlns:w16se="http://schemas.microsoft.com/office/word/2015/wordml/symex" xmlns:wpg="http://schemas.microsoft.com/office/word/2010/wordprocessingGroup" xmlns:wpi="http://schemas.microsoft.com/office/word/2010/wordprocessingInk" xmlns:wne="http://schemas.microsoft.com/office/word/2006/wordml" xmlns:wps="http://schemas.microsoft.com/office/word/2010/wordprocessingShape" mc:Ignorable="w14 w15 w16se w16cid w16 w16cex w16sdtdh w16sdtfl w16du wp14">
   <w:abstractNum w:abstractNumId="0" w15:restartNumberingAfterBreak="0">
+    <w:nsid w:val="FFFFFF7C"/>
+    <w:multiLevelType w:val="singleLevel"/>
+    <w:tmpl w:val="C776A114"/>
+    <w:lvl w:ilvl="0">
+      <w:start w:val="1"/>
+      <w:numFmt w:val="decimal"/>
+      <w:pStyle w:val="ListNumber5"/>
+      <w:lvlText w:val="%1."/>
+      <w:lvlJc w:val="left"/>
+      <w:pPr>
+        <w:tabs>
+          <w:tab w:val="num" w:pos="1800"/>
+        </w:tabs>
+        <w:ind w:left="1800" w:hanging="360"/>
+      </w:pPr>
+    </w:lvl>
+  </w:abstractNum>
+  <w:abstractNum w:abstractNumId="1" w15:restartNumberingAfterBreak="0">
+    <w:nsid w:val="FFFFFF7D"/>
+    <w:multiLevelType w:val="singleLevel"/>
+    <w:tmpl w:val="EB2C9AD2"/>
+    <w:lvl w:ilvl="0">
+      <w:start w:val="1"/>
+      <w:numFmt w:val="decimal"/>
+      <w:pStyle w:val="ListNumber4"/>
+      <w:lvlText w:val="%1."/>
+      <w:lvlJc w:val="left"/>
+      <w:pPr>
+        <w:tabs>
+          <w:tab w:val="num" w:pos="1440"/>
+        </w:tabs>
+        <w:ind w:left="1440" w:hanging="360"/>
+      </w:pPr>
+    </w:lvl>
+  </w:abstractNum>
+  <w:abstractNum w:abstractNumId="2" w15:restartNumberingAfterBreak="0">
+    <w:nsid w:val="FFFFFF7E"/>
+    <w:multiLevelType w:val="singleLevel"/>
+    <w:tmpl w:val="D67A94DC"/>
+    <w:lvl w:ilvl="0">
+      <w:start w:val="1"/>
+      <w:numFmt w:val="decimal"/>
+      <w:pStyle w:val="ListNumber3"/>
+      <w:lvlText w:val="%1."/>
+      <w:lvlJc w:val="left"/>
+      <w:pPr>
+        <w:tabs>
+          <w:tab w:val="num" w:pos="1080"/>
+        </w:tabs>
+        <w:ind w:left="1080" w:hanging="360"/>
+      </w:pPr>
+    </w:lvl>
+  </w:abstractNum>
+  <w:abstractNum w:abstractNumId="3" w15:restartNumberingAfterBreak="0">
+    <w:nsid w:val="FFFFFF7F"/>
+    <w:multiLevelType w:val="singleLevel"/>
+    <w:tmpl w:val="2240488C"/>
+    <w:lvl w:ilvl="0">
+      <w:start w:val="1"/>
+      <w:numFmt w:val="decimal"/>
+      <w:pStyle w:val="ListNumber2"/>
+      <w:lvlText w:val="%1."/>
+      <w:lvlJc w:val="left"/>
+      <w:pPr>
+        <w:tabs>
+          <w:tab w:val="num" w:pos="720"/>
+        </w:tabs>
+        <w:ind w:left="720" w:hanging="360"/>
+      </w:pPr>
+    </w:lvl>
+  </w:abstractNum>
+  <w:abstractNum w:abstractNumId="4" w15:restartNumberingAfterBreak="0">
+    <w:nsid w:val="FFFFFF80"/>
+    <w:multiLevelType w:val="singleLevel"/>
+    <w:tmpl w:val="02EA4090"/>
+    <w:lvl w:ilvl="0">
+      <w:start w:val="1"/>
+      <w:numFmt w:val="bullet"/>
+      <w:pStyle w:val="ListBullet5"/>
+      <w:lvlText w:val=""/>
+      <w:lvlJc w:val="left"/>
+      <w:pPr>
+        <w:tabs>
+          <w:tab w:val="num" w:pos="1800"/>
+        </w:tabs>
+        <w:ind w:left="1800" w:hanging="360"/>
+      </w:pPr>
+      <w:rPr>
+        <w:rFonts w:ascii="Symbol" w:hAnsi="Symbol" w:hint="default"/>
+      </w:rPr>
+    </w:lvl>
+  </w:abstractNum>
+  <w:abstractNum w:abstractNumId="5" w15:restartNumberingAfterBreak="0">
+    <w:nsid w:val="FFFFFF81"/>
+    <w:multiLevelType w:val="singleLevel"/>
+    <w:tmpl w:val="E75C347E"/>
+    <w:lvl w:ilvl="0">
+      <w:start w:val="1"/>
+      <w:numFmt w:val="bullet"/>
+      <w:pStyle w:val="ListBullet4"/>
+      <w:lvlText w:val=""/>
+      <w:lvlJc w:val="left"/>
+      <w:pPr>
+        <w:tabs>
+          <w:tab w:val="num" w:pos="1440"/>
+        </w:tabs>
+        <w:ind w:left="1440" w:hanging="360"/>
+      </w:pPr>
+      <w:rPr>
+        <w:rFonts w:ascii="Symbol" w:hAnsi="Symbol" w:hint="default"/>
+      </w:rPr>
+    </w:lvl>
+  </w:abstractNum>
+  <w:abstractNum w:abstractNumId="6" w15:restartNumberingAfterBreak="0">
+    <w:nsid w:val="FFFFFF82"/>
+    <w:multiLevelType w:val="singleLevel"/>
+    <w:tmpl w:val="E0329D2C"/>
+    <w:lvl w:ilvl="0">
+      <w:start w:val="1"/>
+      <w:numFmt w:val="bullet"/>
+      <w:pStyle w:val="ListBullet3"/>
+      <w:lvlText w:val=""/>
+      <w:lvlJc w:val="left"/>
+      <w:pPr>
+        <w:tabs>
+          <w:tab w:val="num" w:pos="1080"/>
+        </w:tabs>
+        <w:ind w:left="1080" w:hanging="360"/>
+      </w:pPr>
+      <w:rPr>
+        <w:rFonts w:ascii="Symbol" w:hAnsi="Symbol" w:hint="default"/>
+      </w:rPr>
+    </w:lvl>
+  </w:abstractNum>
+  <w:abstractNum w:abstractNumId="7" w15:restartNumberingAfterBreak="0">
+    <w:nsid w:val="FFFFFF83"/>
+    <w:multiLevelType w:val="singleLevel"/>
+    <w:tmpl w:val="F99A0B0C"/>
+    <w:lvl w:ilvl="0">
+      <w:start w:val="1"/>
+      <w:numFmt w:val="bullet"/>
+      <w:pStyle w:val="ListBullet2"/>
+      <w:lvlText w:val=""/>
+      <w:lvlJc w:val="left"/>
+      <w:pPr>
+        <w:tabs>
+          <w:tab w:val="num" w:pos="720"/>
+        </w:tabs>
+        <w:ind w:left="720" w:hanging="360"/>
+      </w:pPr>
+      <w:rPr>
+        <w:rFonts w:ascii="Symbol" w:hAnsi="Symbol" w:hint="default"/>
+      </w:rPr>
+    </w:lvl>
+  </w:abstractNum>
+  <w:abstractNum w:abstractNumId="8" w15:restartNumberingAfterBreak="0">
+    <w:nsid w:val="FFFFFF88"/>
+    <w:multiLevelType w:val="singleLevel"/>
+    <w:tmpl w:val="5B2AB20E"/>
+    <w:lvl w:ilvl="0">
+      <w:start w:val="1"/>
+      <w:numFmt w:val="decimal"/>
+      <w:pStyle w:val="ListNumber"/>
+      <w:lvlText w:val="%1."/>
+      <w:lvlJc w:val="left"/>
+      <w:pPr>
+        <w:tabs>
+          <w:tab w:val="num" w:pos="360"/>
+        </w:tabs>
+        <w:ind w:left="360" w:hanging="360"/>
+      </w:pPr>
+    </w:lvl>
+  </w:abstractNum>
+  <w:abstractNum w:abstractNumId="9" w15:restartNumberingAfterBreak="0">
+    <w:nsid w:val="FFFFFF89"/>
+    <w:multiLevelType w:val="singleLevel"/>
+    <w:tmpl w:val="1414BC64"/>
+    <w:lvl w:ilvl="0">
+      <w:start w:val="1"/>
+      <w:numFmt w:val="bullet"/>
+      <w:pStyle w:val="ListBullet"/>
+      <w:lvlText w:val=""/>
+      <w:lvlJc w:val="left"/>
+      <w:pPr>
+        <w:tabs>
+          <w:tab w:val="num" w:pos="360"/>
+        </w:tabs>
+        <w:ind w:left="360" w:hanging="360"/>
+      </w:pPr>
+      <w:rPr>
+        <w:rFonts w:ascii="Symbol" w:hAnsi="Symbol" w:hint="default"/>
+      </w:rPr>
+    </w:lvl>
+  </w:abstractNum>
+  <w:abstractNum w:abstractNumId="10" w15:restartNumberingAfterBreak="0">
     <w:nsid w:val="04490B48"/>
     <w:multiLevelType w:val="hybridMultilevel"/>
     <w:tmpl w:val="752EC074"/>
@@ -21014,7 +22269,7 @@
       </w:pPr>
     </w:lvl>
   </w:abstractNum>
-  <w:abstractNum w:abstractNumId="1" w15:restartNumberingAfterBreak="0">
+  <w:abstractNum w:abstractNumId="11" w15:restartNumberingAfterBreak="0">
     <w:nsid w:val="080435E7"/>
     <w:multiLevelType w:val="hybridMultilevel"/>
     <w:tmpl w:val="4A4E0B70"/>
@@ -21105,7 +22360,7 @@
       </w:pPr>
     </w:lvl>
   </w:abstractNum>
-  <w:abstractNum w:abstractNumId="2" w15:restartNumberingAfterBreak="0">
+  <w:abstractNum w:abstractNumId="12" w15:restartNumberingAfterBreak="0">
     <w:nsid w:val="0A0E7721"/>
     <w:multiLevelType w:val="multilevel"/>
     <w:tmpl w:val="16CCE8CA"/>
@@ -21227,7 +22482,7 @@
       </w:pPr>
     </w:lvl>
   </w:abstractNum>
-  <w:abstractNum w:abstractNumId="3" w15:restartNumberingAfterBreak="0">
+  <w:abstractNum w:abstractNumId="13" w15:restartNumberingAfterBreak="0">
     <w:nsid w:val="0A4C259C"/>
     <w:multiLevelType w:val="hybridMultilevel"/>
     <w:tmpl w:val="5B264116"/>
@@ -21316,7 +22571,7 @@
       </w:pPr>
     </w:lvl>
   </w:abstractNum>
-  <w:abstractNum w:abstractNumId="4" w15:restartNumberingAfterBreak="0">
+  <w:abstractNum w:abstractNumId="14" w15:restartNumberingAfterBreak="0">
     <w:nsid w:val="0AAA512B"/>
     <w:multiLevelType w:val="multilevel"/>
     <w:tmpl w:val="2A7C2876"/>
@@ -21433,7 +22688,7 @@
       </w:pPr>
     </w:lvl>
   </w:abstractNum>
-  <w:abstractNum w:abstractNumId="5" w15:restartNumberingAfterBreak="0">
+  <w:abstractNum w:abstractNumId="15" w15:restartNumberingAfterBreak="0">
     <w:nsid w:val="0B8353F5"/>
     <w:multiLevelType w:val="multilevel"/>
     <w:tmpl w:val="30AA503E"/>
@@ -21554,7 +22809,7 @@
       </w:pPr>
     </w:lvl>
   </w:abstractNum>
-  <w:abstractNum w:abstractNumId="6" w15:restartNumberingAfterBreak="0">
+  <w:abstractNum w:abstractNumId="16" w15:restartNumberingAfterBreak="0">
     <w:nsid w:val="0C0136E9"/>
     <w:multiLevelType w:val="multilevel"/>
     <w:tmpl w:val="6C6014FC"/>
@@ -21674,7 +22929,7 @@
       </w:pPr>
     </w:lvl>
   </w:abstractNum>
-  <w:abstractNum w:abstractNumId="7" w15:restartNumberingAfterBreak="0">
+  <w:abstractNum w:abstractNumId="17" w15:restartNumberingAfterBreak="0">
     <w:nsid w:val="0D5D4F98"/>
     <w:multiLevelType w:val="hybridMultilevel"/>
     <w:tmpl w:val="595EF1E6"/>
@@ -21764,7 +23019,7 @@
       </w:pPr>
     </w:lvl>
   </w:abstractNum>
-  <w:abstractNum w:abstractNumId="8" w15:restartNumberingAfterBreak="0">
+  <w:abstractNum w:abstractNumId="18" w15:restartNumberingAfterBreak="0">
     <w:nsid w:val="0EBE4635"/>
     <w:multiLevelType w:val="hybridMultilevel"/>
     <w:tmpl w:val="2F8EB0CA"/>
@@ -21850,7 +23105,7 @@
       </w:pPr>
     </w:lvl>
   </w:abstractNum>
-  <w:abstractNum w:abstractNumId="9" w15:restartNumberingAfterBreak="0">
+  <w:abstractNum w:abstractNumId="19" w15:restartNumberingAfterBreak="0">
     <w:nsid w:val="0F0D22FA"/>
     <w:multiLevelType w:val="multilevel"/>
     <w:tmpl w:val="382A2FF4"/>
@@ -21967,7 +23222,7 @@
       </w:pPr>
     </w:lvl>
   </w:abstractNum>
-  <w:abstractNum w:abstractNumId="10" w15:restartNumberingAfterBreak="0">
+  <w:abstractNum w:abstractNumId="20" w15:restartNumberingAfterBreak="0">
     <w:nsid w:val="117201B9"/>
     <w:multiLevelType w:val="hybridMultilevel"/>
     <w:tmpl w:val="5F92EF70"/>
@@ -22056,7 +23311,7 @@
       </w:pPr>
     </w:lvl>
   </w:abstractNum>
-  <w:abstractNum w:abstractNumId="11" w15:restartNumberingAfterBreak="0">
+  <w:abstractNum w:abstractNumId="21" w15:restartNumberingAfterBreak="0">
     <w:nsid w:val="176F236B"/>
     <w:multiLevelType w:val="hybridMultilevel"/>
     <w:tmpl w:val="71F8A59A"/>
@@ -22147,7 +23402,7 @@
       </w:pPr>
     </w:lvl>
   </w:abstractNum>
-  <w:abstractNum w:abstractNumId="12" w15:restartNumberingAfterBreak="0">
+  <w:abstractNum w:abstractNumId="22" w15:restartNumberingAfterBreak="0">
     <w:nsid w:val="1938331D"/>
     <w:multiLevelType w:val="hybridMultilevel"/>
     <w:tmpl w:val="2C38DB48"/>
@@ -22238,7 +23493,7 @@
       </w:pPr>
     </w:lvl>
   </w:abstractNum>
-  <w:abstractNum w:abstractNumId="13" w15:restartNumberingAfterBreak="0">
+  <w:abstractNum w:abstractNumId="23" w15:restartNumberingAfterBreak="0">
     <w:nsid w:val="20225EDC"/>
     <w:multiLevelType w:val="hybridMultilevel"/>
     <w:tmpl w:val="8D1AA910"/>
@@ -22333,7 +23588,7 @@
       </w:pPr>
     </w:lvl>
   </w:abstractNum>
-  <w:abstractNum w:abstractNumId="14" w15:restartNumberingAfterBreak="0">
+  <w:abstractNum w:abstractNumId="24" w15:restartNumberingAfterBreak="0">
     <w:nsid w:val="21FB5C50"/>
     <w:multiLevelType w:val="multilevel"/>
     <w:tmpl w:val="867EF8E8"/>
@@ -22450,7 +23705,7 @@
       </w:pPr>
     </w:lvl>
   </w:abstractNum>
-  <w:abstractNum w:abstractNumId="15" w15:restartNumberingAfterBreak="0">
+  <w:abstractNum w:abstractNumId="25" w15:restartNumberingAfterBreak="0">
     <w:nsid w:val="27CE528B"/>
     <w:multiLevelType w:val="multilevel"/>
     <w:tmpl w:val="E584760A"/>
@@ -22567,7 +23822,7 @@
       </w:pPr>
     </w:lvl>
   </w:abstractNum>
-  <w:abstractNum w:abstractNumId="16" w15:restartNumberingAfterBreak="0">
+  <w:abstractNum w:abstractNumId="26" w15:restartNumberingAfterBreak="0">
     <w:nsid w:val="317B6728"/>
     <w:multiLevelType w:val="hybridMultilevel"/>
     <w:tmpl w:val="77380F0E"/>
@@ -22660,7 +23915,7 @@
       </w:pPr>
     </w:lvl>
   </w:abstractNum>
-  <w:abstractNum w:abstractNumId="17" w15:restartNumberingAfterBreak="0">
+  <w:abstractNum w:abstractNumId="27" w15:restartNumberingAfterBreak="0">
     <w:nsid w:val="35924E3F"/>
     <w:multiLevelType w:val="hybridMultilevel"/>
     <w:tmpl w:val="17BA7C92"/>
@@ -22746,7 +24001,7 @@
       </w:pPr>
     </w:lvl>
   </w:abstractNum>
-  <w:abstractNum w:abstractNumId="18" w15:restartNumberingAfterBreak="0">
+  <w:abstractNum w:abstractNumId="28" w15:restartNumberingAfterBreak="0">
     <w:nsid w:val="36AB0225"/>
     <w:multiLevelType w:val="hybridMultilevel"/>
     <w:tmpl w:val="077C9470"/>
@@ -22839,7 +24094,7 @@
       </w:pPr>
     </w:lvl>
   </w:abstractNum>
-  <w:abstractNum w:abstractNumId="19" w15:restartNumberingAfterBreak="0">
+  <w:abstractNum w:abstractNumId="29" w15:restartNumberingAfterBreak="0">
     <w:nsid w:val="38FF4DB0"/>
     <w:multiLevelType w:val="hybridMultilevel"/>
     <w:tmpl w:val="4C9ED20A"/>
@@ -22932,7 +24187,7 @@
       </w:pPr>
     </w:lvl>
   </w:abstractNum>
-  <w:abstractNum w:abstractNumId="20" w15:restartNumberingAfterBreak="0">
+  <w:abstractNum w:abstractNumId="30" w15:restartNumberingAfterBreak="0">
     <w:nsid w:val="3A4E06D2"/>
     <w:multiLevelType w:val="hybridMultilevel"/>
     <w:tmpl w:val="C4546A62"/>
@@ -23018,7 +24273,7 @@
       </w:pPr>
     </w:lvl>
   </w:abstractNum>
-  <w:abstractNum w:abstractNumId="21" w15:restartNumberingAfterBreak="0">
+  <w:abstractNum w:abstractNumId="31" w15:restartNumberingAfterBreak="0">
     <w:nsid w:val="3B706573"/>
     <w:multiLevelType w:val="hybridMultilevel"/>
     <w:tmpl w:val="5AE692DA"/>
@@ -23104,7 +24359,7 @@
       </w:pPr>
     </w:lvl>
   </w:abstractNum>
-  <w:abstractNum w:abstractNumId="22" w15:restartNumberingAfterBreak="0">
+  <w:abstractNum w:abstractNumId="32" w15:restartNumberingAfterBreak="0">
     <w:nsid w:val="3F317C49"/>
     <w:multiLevelType w:val="hybridMultilevel"/>
     <w:tmpl w:val="F69E92C0"/>
@@ -23193,7 +24448,7 @@
       </w:pPr>
     </w:lvl>
   </w:abstractNum>
-  <w:abstractNum w:abstractNumId="23" w15:restartNumberingAfterBreak="0">
+  <w:abstractNum w:abstractNumId="33" w15:restartNumberingAfterBreak="0">
     <w:nsid w:val="402212A7"/>
     <w:multiLevelType w:val="hybridMultilevel"/>
     <w:tmpl w:val="314EC71A"/>
@@ -23284,7 +24539,7 @@
       </w:pPr>
     </w:lvl>
   </w:abstractNum>
-  <w:abstractNum w:abstractNumId="24" w15:restartNumberingAfterBreak="0">
+  <w:abstractNum w:abstractNumId="34" w15:restartNumberingAfterBreak="0">
     <w:nsid w:val="43B12051"/>
     <w:multiLevelType w:val="hybridMultilevel"/>
     <w:tmpl w:val="72FA72B2"/>
@@ -23375,7 +24630,7 @@
       </w:pPr>
     </w:lvl>
   </w:abstractNum>
-  <w:abstractNum w:abstractNumId="25" w15:restartNumberingAfterBreak="0">
+  <w:abstractNum w:abstractNumId="35" w15:restartNumberingAfterBreak="0">
     <w:nsid w:val="448C5FE7"/>
     <w:multiLevelType w:val="multilevel"/>
     <w:tmpl w:val="F72A8AC6"/>
@@ -23492,7 +24747,7 @@
       </w:pPr>
     </w:lvl>
   </w:abstractNum>
-  <w:abstractNum w:abstractNumId="26" w15:restartNumberingAfterBreak="0">
+  <w:abstractNum w:abstractNumId="36" w15:restartNumberingAfterBreak="0">
     <w:nsid w:val="476D5EE3"/>
     <w:multiLevelType w:val="hybridMultilevel"/>
     <w:tmpl w:val="AE8EF224"/>
@@ -23582,7 +24837,7 @@
       </w:pPr>
     </w:lvl>
   </w:abstractNum>
-  <w:abstractNum w:abstractNumId="27" w15:restartNumberingAfterBreak="0">
+  <w:abstractNum w:abstractNumId="37" w15:restartNumberingAfterBreak="0">
     <w:nsid w:val="484372E7"/>
     <w:multiLevelType w:val="hybridMultilevel"/>
     <w:tmpl w:val="0DA4A00E"/>
@@ -23672,7 +24927,7 @@
       </w:pPr>
     </w:lvl>
   </w:abstractNum>
-  <w:abstractNum w:abstractNumId="28" w15:restartNumberingAfterBreak="0">
+  <w:abstractNum w:abstractNumId="38" w15:restartNumberingAfterBreak="0">
     <w:nsid w:val="48A10BD2"/>
     <w:multiLevelType w:val="multilevel"/>
     <w:tmpl w:val="1A28D338"/>
@@ -23847,7 +25102,7 @@
       </w:rPr>
     </w:lvl>
   </w:abstractNum>
-  <w:abstractNum w:abstractNumId="29" w15:restartNumberingAfterBreak="0">
+  <w:abstractNum w:abstractNumId="39" w15:restartNumberingAfterBreak="0">
     <w:nsid w:val="4A084838"/>
     <w:multiLevelType w:val="hybridMultilevel"/>
     <w:tmpl w:val="4452904A"/>
@@ -23961,7 +25216,7 @@
       </w:rPr>
     </w:lvl>
   </w:abstractNum>
-  <w:abstractNum w:abstractNumId="30" w15:restartNumberingAfterBreak="0">
+  <w:abstractNum w:abstractNumId="40" w15:restartNumberingAfterBreak="0">
     <w:nsid w:val="4E641E65"/>
     <w:multiLevelType w:val="hybridMultilevel"/>
     <w:tmpl w:val="102E1C4C"/>
@@ -24051,7 +25306,7 @@
       </w:pPr>
     </w:lvl>
   </w:abstractNum>
-  <w:abstractNum w:abstractNumId="31" w15:restartNumberingAfterBreak="0">
+  <w:abstractNum w:abstractNumId="41" w15:restartNumberingAfterBreak="0">
     <w:nsid w:val="50911235"/>
     <w:multiLevelType w:val="hybridMultilevel"/>
     <w:tmpl w:val="66B473EE"/>
@@ -24164,7 +25419,7 @@
       </w:rPr>
     </w:lvl>
   </w:abstractNum>
-  <w:abstractNum w:abstractNumId="32" w15:restartNumberingAfterBreak="0">
+  <w:abstractNum w:abstractNumId="42" w15:restartNumberingAfterBreak="0">
     <w:nsid w:val="54423E76"/>
     <w:multiLevelType w:val="hybridMultilevel"/>
     <w:tmpl w:val="A0A8CD96"/>
@@ -24254,7 +25509,7 @@
       </w:pPr>
     </w:lvl>
   </w:abstractNum>
-  <w:abstractNum w:abstractNumId="33" w15:restartNumberingAfterBreak="0">
+  <w:abstractNum w:abstractNumId="43" w15:restartNumberingAfterBreak="0">
     <w:nsid w:val="545171FD"/>
     <w:multiLevelType w:val="hybridMultilevel"/>
     <w:tmpl w:val="94144A96"/>
@@ -24340,7 +25595,7 @@
       </w:pPr>
     </w:lvl>
   </w:abstractNum>
-  <w:abstractNum w:abstractNumId="34" w15:restartNumberingAfterBreak="0">
+  <w:abstractNum w:abstractNumId="44" w15:restartNumberingAfterBreak="0">
     <w:nsid w:val="55F71D98"/>
     <w:multiLevelType w:val="hybridMultilevel"/>
     <w:tmpl w:val="83861DF8"/>
@@ -24431,7 +25686,7 @@
       </w:pPr>
     </w:lvl>
   </w:abstractNum>
-  <w:abstractNum w:abstractNumId="35" w15:restartNumberingAfterBreak="0">
+  <w:abstractNum w:abstractNumId="45" w15:restartNumberingAfterBreak="0">
     <w:nsid w:val="5DD27B99"/>
     <w:multiLevelType w:val="hybridMultilevel"/>
     <w:tmpl w:val="D0C4AFEA"/>
@@ -24521,7 +25776,7 @@
       </w:pPr>
     </w:lvl>
   </w:abstractNum>
-  <w:abstractNum w:abstractNumId="36" w15:restartNumberingAfterBreak="0">
+  <w:abstractNum w:abstractNumId="46" w15:restartNumberingAfterBreak="0">
     <w:nsid w:val="62970272"/>
     <w:multiLevelType w:val="hybridMultilevel"/>
     <w:tmpl w:val="26E443BE"/>
@@ -24614,7 +25869,7 @@
       </w:pPr>
     </w:lvl>
   </w:abstractNum>
-  <w:abstractNum w:abstractNumId="37" w15:restartNumberingAfterBreak="0">
+  <w:abstractNum w:abstractNumId="47" w15:restartNumberingAfterBreak="0">
     <w:nsid w:val="65DF6585"/>
     <w:multiLevelType w:val="hybridMultilevel"/>
     <w:tmpl w:val="C922C2D6"/>
@@ -24700,7 +25955,7 @@
       </w:pPr>
     </w:lvl>
   </w:abstractNum>
-  <w:abstractNum w:abstractNumId="38" w15:restartNumberingAfterBreak="0">
+  <w:abstractNum w:abstractNumId="48" w15:restartNumberingAfterBreak="0">
     <w:nsid w:val="728D503D"/>
     <w:multiLevelType w:val="multilevel"/>
     <w:tmpl w:val="F2E25F7A"/>
@@ -24827,7 +26082,7 @@
       </w:pPr>
     </w:lvl>
   </w:abstractNum>
-  <w:abstractNum w:abstractNumId="39" w15:restartNumberingAfterBreak="0">
+  <w:abstractNum w:abstractNumId="49" w15:restartNumberingAfterBreak="0">
     <w:nsid w:val="75602298"/>
     <w:multiLevelType w:val="multilevel"/>
     <w:tmpl w:val="3870B106"/>
@@ -25003,7 +26258,7 @@
       </w:rPr>
     </w:lvl>
   </w:abstractNum>
-  <w:abstractNum w:abstractNumId="40" w15:restartNumberingAfterBreak="0">
+  <w:abstractNum w:abstractNumId="50" w15:restartNumberingAfterBreak="0">
     <w:nsid w:val="774C7CD5"/>
     <w:multiLevelType w:val="hybridMultilevel"/>
     <w:tmpl w:val="D9A2A45A"/>
@@ -25118,7 +26373,7 @@
       </w:rPr>
     </w:lvl>
   </w:abstractNum>
-  <w:abstractNum w:abstractNumId="41" w15:restartNumberingAfterBreak="0">
+  <w:abstractNum w:abstractNumId="51" w15:restartNumberingAfterBreak="0">
     <w:nsid w:val="78CE4C78"/>
     <w:multiLevelType w:val="hybridMultilevel"/>
     <w:tmpl w:val="B8263C64"/>
@@ -25211,7 +26466,7 @@
       </w:pPr>
     </w:lvl>
   </w:abstractNum>
-  <w:abstractNum w:abstractNumId="42" w15:restartNumberingAfterBreak="0">
+  <w:abstractNum w:abstractNumId="52" w15:restartNumberingAfterBreak="0">
     <w:nsid w:val="790C2096"/>
     <w:multiLevelType w:val="multilevel"/>
     <w:tmpl w:val="0A1C57B4"/>
@@ -25377,7 +26632,7 @@
       </w:rPr>
     </w:lvl>
   </w:abstractNum>
-  <w:abstractNum w:abstractNumId="43" w15:restartNumberingAfterBreak="0">
+  <w:abstractNum w:abstractNumId="53" w15:restartNumberingAfterBreak="0">
     <w:nsid w:val="79655CAB"/>
     <w:multiLevelType w:val="multilevel"/>
     <w:tmpl w:val="C868FC12"/>
@@ -25490,7 +26745,7 @@
       </w:pPr>
     </w:lvl>
   </w:abstractNum>
-  <w:abstractNum w:abstractNumId="44" w15:restartNumberingAfterBreak="0">
+  <w:abstractNum w:abstractNumId="54" w15:restartNumberingAfterBreak="0">
     <w:nsid w:val="7B460F76"/>
     <w:multiLevelType w:val="multilevel"/>
     <w:tmpl w:val="88CEEEEE"/>
@@ -25610,7 +26865,7 @@
       </w:pPr>
     </w:lvl>
   </w:abstractNum>
-  <w:abstractNum w:abstractNumId="45" w15:restartNumberingAfterBreak="0">
+  <w:abstractNum w:abstractNumId="55" w15:restartNumberingAfterBreak="0">
     <w:nsid w:val="7F942CF0"/>
     <w:multiLevelType w:val="multilevel"/>
     <w:tmpl w:val="7FE4DEB8"/>
@@ -25724,142 +26979,172 @@
     </w:lvl>
   </w:abstractNum>
   <w:num w:numId="1" w16cid:durableId="68623703">
+    <w:abstractNumId w:val="48"/>
+  </w:num>
+  <w:num w:numId="2" w16cid:durableId="1110928681">
+    <w:abstractNumId w:val="25"/>
+  </w:num>
+  <w:num w:numId="3" w16cid:durableId="833494294">
+    <w:abstractNumId w:val="16"/>
+  </w:num>
+  <w:num w:numId="4" w16cid:durableId="729890695">
+    <w:abstractNumId w:val="55"/>
+  </w:num>
+  <w:num w:numId="5" w16cid:durableId="176816557">
+    <w:abstractNumId w:val="14"/>
+  </w:num>
+  <w:num w:numId="6" w16cid:durableId="605425786">
+    <w:abstractNumId w:val="15"/>
+  </w:num>
+  <w:num w:numId="7" w16cid:durableId="1129472905">
+    <w:abstractNumId w:val="35"/>
+  </w:num>
+  <w:num w:numId="8" w16cid:durableId="116799705">
+    <w:abstractNumId w:val="24"/>
+  </w:num>
+  <w:num w:numId="9" w16cid:durableId="1060976570">
+    <w:abstractNumId w:val="19"/>
+  </w:num>
+  <w:num w:numId="10" w16cid:durableId="935216209">
+    <w:abstractNumId w:val="53"/>
+  </w:num>
+  <w:num w:numId="11" w16cid:durableId="20322435">
+    <w:abstractNumId w:val="54"/>
+  </w:num>
+  <w:num w:numId="12" w16cid:durableId="491529813">
+    <w:abstractNumId w:val="52"/>
+  </w:num>
+  <w:num w:numId="13" w16cid:durableId="557205279">
+    <w:abstractNumId w:val="12"/>
+  </w:num>
+  <w:num w:numId="14" w16cid:durableId="1088431040">
+    <w:abstractNumId w:val="31"/>
+  </w:num>
+  <w:num w:numId="15" w16cid:durableId="912475484">
+    <w:abstractNumId w:val="13"/>
+  </w:num>
+  <w:num w:numId="16" w16cid:durableId="1566798090">
+    <w:abstractNumId w:val="49"/>
+  </w:num>
+  <w:num w:numId="17" w16cid:durableId="443111670">
     <w:abstractNumId w:val="38"/>
   </w:num>
-  <w:num w:numId="2" w16cid:durableId="1110928681">
-    <w:abstractNumId w:val="15"/>
+  <w:num w:numId="18" w16cid:durableId="656148241">
+    <w:abstractNumId w:val="42"/>
   </w:num>
-  <w:num w:numId="3" w16cid:durableId="833494294">
+  <w:num w:numId="19" w16cid:durableId="906039140">
+    <w:abstractNumId w:val="50"/>
+  </w:num>
+  <w:num w:numId="20" w16cid:durableId="1516310784">
+    <w:abstractNumId w:val="44"/>
+  </w:num>
+  <w:num w:numId="21" w16cid:durableId="132603619">
+    <w:abstractNumId w:val="11"/>
+  </w:num>
+  <w:num w:numId="22" w16cid:durableId="1826974520">
+    <w:abstractNumId w:val="22"/>
+  </w:num>
+  <w:num w:numId="23" w16cid:durableId="1552813135">
+    <w:abstractNumId w:val="46"/>
+  </w:num>
+  <w:num w:numId="24" w16cid:durableId="364524500">
+    <w:abstractNumId w:val="10"/>
+  </w:num>
+  <w:num w:numId="25" w16cid:durableId="1747457660">
+    <w:abstractNumId w:val="43"/>
+  </w:num>
+  <w:num w:numId="26" w16cid:durableId="1664121851">
+    <w:abstractNumId w:val="26"/>
+  </w:num>
+  <w:num w:numId="27" w16cid:durableId="282855787">
+    <w:abstractNumId w:val="51"/>
+  </w:num>
+  <w:num w:numId="28" w16cid:durableId="1591354961">
+    <w:abstractNumId w:val="28"/>
+  </w:num>
+  <w:num w:numId="29" w16cid:durableId="100731952">
+    <w:abstractNumId w:val="29"/>
+  </w:num>
+  <w:num w:numId="30" w16cid:durableId="412437807">
+    <w:abstractNumId w:val="40"/>
+  </w:num>
+  <w:num w:numId="31" w16cid:durableId="1836990276">
+    <w:abstractNumId w:val="36"/>
+  </w:num>
+  <w:num w:numId="32" w16cid:durableId="1294168150">
+    <w:abstractNumId w:val="45"/>
+  </w:num>
+  <w:num w:numId="33" w16cid:durableId="1583446781">
+    <w:abstractNumId w:val="17"/>
+  </w:num>
+  <w:num w:numId="34" w16cid:durableId="1514607748">
+    <w:abstractNumId w:val="30"/>
+  </w:num>
+  <w:num w:numId="35" w16cid:durableId="967903025">
+    <w:abstractNumId w:val="18"/>
+  </w:num>
+  <w:num w:numId="36" w16cid:durableId="2001108185">
+    <w:abstractNumId w:val="39"/>
+  </w:num>
+  <w:num w:numId="37" w16cid:durableId="2080637136">
+    <w:abstractNumId w:val="37"/>
+  </w:num>
+  <w:num w:numId="38" w16cid:durableId="563835078">
+    <w:abstractNumId w:val="27"/>
+  </w:num>
+  <w:num w:numId="39" w16cid:durableId="956791127">
+    <w:abstractNumId w:val="41"/>
+  </w:num>
+  <w:num w:numId="40" w16cid:durableId="1821968560">
+    <w:abstractNumId w:val="20"/>
+  </w:num>
+  <w:num w:numId="41" w16cid:durableId="1183780923">
+    <w:abstractNumId w:val="32"/>
+  </w:num>
+  <w:num w:numId="42" w16cid:durableId="293684646">
+    <w:abstractNumId w:val="33"/>
+  </w:num>
+  <w:num w:numId="43" w16cid:durableId="1599291458">
+    <w:abstractNumId w:val="47"/>
+  </w:num>
+  <w:num w:numId="44" w16cid:durableId="806164452">
+    <w:abstractNumId w:val="34"/>
+  </w:num>
+  <w:num w:numId="45" w16cid:durableId="2088528554">
+    <w:abstractNumId w:val="21"/>
+  </w:num>
+  <w:num w:numId="46" w16cid:durableId="1822114819">
+    <w:abstractNumId w:val="23"/>
+  </w:num>
+  <w:num w:numId="47" w16cid:durableId="1199657308">
+    <w:abstractNumId w:val="9"/>
+  </w:num>
+  <w:num w:numId="48" w16cid:durableId="2004510456">
+    <w:abstractNumId w:val="7"/>
+  </w:num>
+  <w:num w:numId="49" w16cid:durableId="1305308540">
     <w:abstractNumId w:val="6"/>
   </w:num>
-  <w:num w:numId="4" w16cid:durableId="729890695">
-    <w:abstractNumId w:val="45"/>
+  <w:num w:numId="50" w16cid:durableId="419255834">
+    <w:abstractNumId w:val="5"/>
   </w:num>
-  <w:num w:numId="5" w16cid:durableId="176816557">
+  <w:num w:numId="51" w16cid:durableId="2026319577">
     <w:abstractNumId w:val="4"/>
   </w:num>
-  <w:num w:numId="6" w16cid:durableId="605425786">
-    <w:abstractNumId w:val="5"/>
+  <w:num w:numId="52" w16cid:durableId="2035424165">
+    <w:abstractNumId w:val="8"/>
   </w:num>
-  <w:num w:numId="7" w16cid:durableId="1129472905">
-    <w:abstractNumId w:val="25"/>
+  <w:num w:numId="53" w16cid:durableId="609778452">
+    <w:abstractNumId w:val="3"/>
   </w:num>
-  <w:num w:numId="8" w16cid:durableId="116799705">
-    <w:abstractNumId w:val="14"/>
-  </w:num>
-  <w:num w:numId="9" w16cid:durableId="1060976570">
-    <w:abstractNumId w:val="9"/>
-  </w:num>
-  <w:num w:numId="10" w16cid:durableId="935216209">
-    <w:abstractNumId w:val="43"/>
-  </w:num>
-  <w:num w:numId="11" w16cid:durableId="20322435">
-    <w:abstractNumId w:val="44"/>
-  </w:num>
-  <w:num w:numId="12" w16cid:durableId="491529813">
-    <w:abstractNumId w:val="42"/>
-  </w:num>
-  <w:num w:numId="13" w16cid:durableId="557205279">
+  <w:num w:numId="54" w16cid:durableId="1915045608">
     <w:abstractNumId w:val="2"/>
   </w:num>
-  <w:num w:numId="14" w16cid:durableId="1088431040">
-    <w:abstractNumId w:val="21"/>
-  </w:num>
-  <w:num w:numId="15" w16cid:durableId="912475484">
-    <w:abstractNumId w:val="3"/>
-  </w:num>
-  <w:num w:numId="16" w16cid:durableId="1566798090">
-    <w:abstractNumId w:val="39"/>
-  </w:num>
-  <w:num w:numId="17" w16cid:durableId="443111670">
-    <w:abstractNumId w:val="28"/>
-  </w:num>
-  <w:num w:numId="18" w16cid:durableId="656148241">
-    <w:abstractNumId w:val="32"/>
-  </w:num>
-  <w:num w:numId="19" w16cid:durableId="906039140">
-    <w:abstractNumId w:val="40"/>
-  </w:num>
-  <w:num w:numId="20" w16cid:durableId="1516310784">
-    <w:abstractNumId w:val="34"/>
-  </w:num>
-  <w:num w:numId="21" w16cid:durableId="132603619">
+  <w:num w:numId="55" w16cid:durableId="1289699738">
     <w:abstractNumId w:val="1"/>
   </w:num>
-  <w:num w:numId="22" w16cid:durableId="1826974520">
-    <w:abstractNumId w:val="12"/>
-  </w:num>
-  <w:num w:numId="23" w16cid:durableId="1552813135">
-    <w:abstractNumId w:val="36"/>
-  </w:num>
-  <w:num w:numId="24" w16cid:durableId="364524500">
+  <w:num w:numId="56" w16cid:durableId="962035192">
     <w:abstractNumId w:val="0"/>
-  </w:num>
-  <w:num w:numId="25" w16cid:durableId="1747457660">
-    <w:abstractNumId w:val="33"/>
-  </w:num>
-  <w:num w:numId="26" w16cid:durableId="1664121851">
-    <w:abstractNumId w:val="16"/>
-  </w:num>
-  <w:num w:numId="27" w16cid:durableId="282855787">
-    <w:abstractNumId w:val="41"/>
-  </w:num>
-  <w:num w:numId="28" w16cid:durableId="1591354961">
-    <w:abstractNumId w:val="18"/>
-  </w:num>
-  <w:num w:numId="29" w16cid:durableId="100731952">
-    <w:abstractNumId w:val="19"/>
-  </w:num>
-  <w:num w:numId="30" w16cid:durableId="412437807">
-    <w:abstractNumId w:val="30"/>
-  </w:num>
-  <w:num w:numId="31" w16cid:durableId="1836990276">
-    <w:abstractNumId w:val="26"/>
-  </w:num>
-  <w:num w:numId="32" w16cid:durableId="1294168150">
-    <w:abstractNumId w:val="35"/>
-  </w:num>
-  <w:num w:numId="33" w16cid:durableId="1583446781">
-    <w:abstractNumId w:val="7"/>
-  </w:num>
-  <w:num w:numId="34" w16cid:durableId="1514607748">
-    <w:abstractNumId w:val="20"/>
-  </w:num>
-  <w:num w:numId="35" w16cid:durableId="967903025">
-    <w:abstractNumId w:val="8"/>
-  </w:num>
-  <w:num w:numId="36" w16cid:durableId="2001108185">
-    <w:abstractNumId w:val="29"/>
-  </w:num>
-  <w:num w:numId="37" w16cid:durableId="2080637136">
-    <w:abstractNumId w:val="27"/>
-  </w:num>
-  <w:num w:numId="38" w16cid:durableId="563835078">
-    <w:abstractNumId w:val="17"/>
-  </w:num>
-  <w:num w:numId="39" w16cid:durableId="956791127">
-    <w:abstractNumId w:val="31"/>
-  </w:num>
-  <w:num w:numId="40" w16cid:durableId="1821968560">
-    <w:abstractNumId w:val="10"/>
-  </w:num>
-  <w:num w:numId="41" w16cid:durableId="1183780923">
-    <w:abstractNumId w:val="22"/>
-  </w:num>
-  <w:num w:numId="42" w16cid:durableId="293684646">
-    <w:abstractNumId w:val="23"/>
-  </w:num>
-  <w:num w:numId="43" w16cid:durableId="1599291458">
-    <w:abstractNumId w:val="37"/>
-  </w:num>
-  <w:num w:numId="44" w16cid:durableId="806164452">
-    <w:abstractNumId w:val="24"/>
-  </w:num>
-  <w:num w:numId="45" w16cid:durableId="2088528554">
-    <w:abstractNumId w:val="11"/>
-  </w:num>
-  <w:num w:numId="46" w16cid:durableId="1822114819">
-    <w:abstractNumId w:val="13"/>
   </w:num>
 </w:numbering>
 </file>
@@ -26750,6 +28035,7 @@
   <w:style w:type="paragraph" w:styleId="BodyText">
     <w:name w:val="Body Text"/>
     <w:basedOn w:val="Normal"/>
+    <w:link w:val="BodyTextChar"/>
     <w:pPr>
       <w:spacing w:after="140" w:line="276" w:lineRule="auto"/>
     </w:pPr>
@@ -27011,6 +28297,1238 @@
       <w:szCs w:val="22"/>
     </w:rPr>
   </w:style>
+  <w:style w:type="paragraph" w:styleId="BalloonText">
+    <w:name w:val="Balloon Text"/>
+    <w:basedOn w:val="Normal"/>
+    <w:link w:val="BalloonTextChar"/>
+    <w:uiPriority w:val="99"/>
+    <w:semiHidden/>
+    <w:unhideWhenUsed/>
+    <w:rsid w:val="004060A6"/>
+    <w:pPr>
+      <w:spacing w:after="0" w:line="240" w:lineRule="auto"/>
+    </w:pPr>
+    <w:rPr>
+      <w:rFonts w:ascii="Segoe UI" w:hAnsi="Segoe UI" w:cs="Segoe UI"/>
+      <w:sz w:val="18"/>
+      <w:szCs w:val="18"/>
+    </w:rPr>
+  </w:style>
+  <w:style w:type="character" w:customStyle="1" w:styleId="BalloonTextChar">
+    <w:name w:val="Balloon Text Char"/>
+    <w:basedOn w:val="DefaultParagraphFont"/>
+    <w:link w:val="BalloonText"/>
+    <w:uiPriority w:val="99"/>
+    <w:semiHidden/>
+    <w:rsid w:val="004060A6"/>
+    <w:rPr>
+      <w:rFonts w:ascii="Segoe UI" w:hAnsi="Segoe UI" w:cs="Segoe UI"/>
+      <w:sz w:val="18"/>
+      <w:szCs w:val="18"/>
+    </w:rPr>
+  </w:style>
+  <w:style w:type="paragraph" w:styleId="Bibliography">
+    <w:name w:val="Bibliography"/>
+    <w:basedOn w:val="Normal"/>
+    <w:next w:val="Normal"/>
+    <w:uiPriority w:val="37"/>
+    <w:semiHidden/>
+    <w:unhideWhenUsed/>
+    <w:rsid w:val="004060A6"/>
+  </w:style>
+  <w:style w:type="paragraph" w:styleId="BlockText">
+    <w:name w:val="Block Text"/>
+    <w:basedOn w:val="Normal"/>
+    <w:uiPriority w:val="99"/>
+    <w:semiHidden/>
+    <w:unhideWhenUsed/>
+    <w:rsid w:val="004060A6"/>
+    <w:pPr>
+      <w:pBdr>
+        <w:top w:val="single" w:sz="2" w:space="10" w:color="156082" w:themeColor="accent1"/>
+        <w:left w:val="single" w:sz="2" w:space="10" w:color="156082" w:themeColor="accent1"/>
+        <w:bottom w:val="single" w:sz="2" w:space="10" w:color="156082" w:themeColor="accent1"/>
+        <w:right w:val="single" w:sz="2" w:space="10" w:color="156082" w:themeColor="accent1"/>
+      </w:pBdr>
+      <w:ind w:left="1152" w:right="1152"/>
+    </w:pPr>
+    <w:rPr>
+      <w:rFonts w:eastAsiaTheme="minorEastAsia"/>
+      <w:i/>
+      <w:iCs/>
+      <w:color w:val="156082" w:themeColor="accent1"/>
+    </w:rPr>
+  </w:style>
+  <w:style w:type="paragraph" w:styleId="BodyText2">
+    <w:name w:val="Body Text 2"/>
+    <w:basedOn w:val="Normal"/>
+    <w:link w:val="BodyText2Char"/>
+    <w:uiPriority w:val="99"/>
+    <w:semiHidden/>
+    <w:unhideWhenUsed/>
+    <w:rsid w:val="004060A6"/>
+    <w:pPr>
+      <w:spacing w:after="120" w:line="480" w:lineRule="auto"/>
+    </w:pPr>
+  </w:style>
+  <w:style w:type="character" w:customStyle="1" w:styleId="BodyText2Char">
+    <w:name w:val="Body Text 2 Char"/>
+    <w:basedOn w:val="DefaultParagraphFont"/>
+    <w:link w:val="BodyText2"/>
+    <w:uiPriority w:val="99"/>
+    <w:semiHidden/>
+    <w:rsid w:val="004060A6"/>
+  </w:style>
+  <w:style w:type="paragraph" w:styleId="BodyText3">
+    <w:name w:val="Body Text 3"/>
+    <w:basedOn w:val="Normal"/>
+    <w:link w:val="BodyText3Char"/>
+    <w:uiPriority w:val="99"/>
+    <w:semiHidden/>
+    <w:unhideWhenUsed/>
+    <w:rsid w:val="004060A6"/>
+    <w:pPr>
+      <w:spacing w:after="120"/>
+    </w:pPr>
+    <w:rPr>
+      <w:sz w:val="16"/>
+      <w:szCs w:val="16"/>
+    </w:rPr>
+  </w:style>
+  <w:style w:type="character" w:customStyle="1" w:styleId="BodyText3Char">
+    <w:name w:val="Body Text 3 Char"/>
+    <w:basedOn w:val="DefaultParagraphFont"/>
+    <w:link w:val="BodyText3"/>
+    <w:uiPriority w:val="99"/>
+    <w:semiHidden/>
+    <w:rsid w:val="004060A6"/>
+    <w:rPr>
+      <w:sz w:val="16"/>
+      <w:szCs w:val="16"/>
+    </w:rPr>
+  </w:style>
+  <w:style w:type="paragraph" w:styleId="BodyTextFirstIndent">
+    <w:name w:val="Body Text First Indent"/>
+    <w:basedOn w:val="BodyText"/>
+    <w:link w:val="BodyTextFirstIndentChar"/>
+    <w:uiPriority w:val="99"/>
+    <w:semiHidden/>
+    <w:unhideWhenUsed/>
+    <w:rsid w:val="004060A6"/>
+    <w:pPr>
+      <w:spacing w:after="160" w:line="278" w:lineRule="auto"/>
+      <w:ind w:firstLine="360"/>
+    </w:pPr>
+  </w:style>
+  <w:style w:type="character" w:customStyle="1" w:styleId="BodyTextChar">
+    <w:name w:val="Body Text Char"/>
+    <w:basedOn w:val="DefaultParagraphFont"/>
+    <w:link w:val="BodyText"/>
+    <w:rsid w:val="004060A6"/>
+  </w:style>
+  <w:style w:type="character" w:customStyle="1" w:styleId="BodyTextFirstIndentChar">
+    <w:name w:val="Body Text First Indent Char"/>
+    <w:basedOn w:val="BodyTextChar"/>
+    <w:link w:val="BodyTextFirstIndent"/>
+    <w:uiPriority w:val="99"/>
+    <w:semiHidden/>
+    <w:rsid w:val="004060A6"/>
+  </w:style>
+  <w:style w:type="paragraph" w:styleId="BodyTextIndent">
+    <w:name w:val="Body Text Indent"/>
+    <w:basedOn w:val="Normal"/>
+    <w:link w:val="BodyTextIndentChar"/>
+    <w:uiPriority w:val="99"/>
+    <w:semiHidden/>
+    <w:unhideWhenUsed/>
+    <w:rsid w:val="004060A6"/>
+    <w:pPr>
+      <w:spacing w:after="120"/>
+      <w:ind w:left="360"/>
+    </w:pPr>
+  </w:style>
+  <w:style w:type="character" w:customStyle="1" w:styleId="BodyTextIndentChar">
+    <w:name w:val="Body Text Indent Char"/>
+    <w:basedOn w:val="DefaultParagraphFont"/>
+    <w:link w:val="BodyTextIndent"/>
+    <w:uiPriority w:val="99"/>
+    <w:semiHidden/>
+    <w:rsid w:val="004060A6"/>
+  </w:style>
+  <w:style w:type="paragraph" w:styleId="BodyTextFirstIndent2">
+    <w:name w:val="Body Text First Indent 2"/>
+    <w:basedOn w:val="BodyTextIndent"/>
+    <w:link w:val="BodyTextFirstIndent2Char"/>
+    <w:uiPriority w:val="99"/>
+    <w:semiHidden/>
+    <w:unhideWhenUsed/>
+    <w:rsid w:val="004060A6"/>
+    <w:pPr>
+      <w:spacing w:after="160"/>
+      <w:ind w:firstLine="360"/>
+    </w:pPr>
+  </w:style>
+  <w:style w:type="character" w:customStyle="1" w:styleId="BodyTextFirstIndent2Char">
+    <w:name w:val="Body Text First Indent 2 Char"/>
+    <w:basedOn w:val="BodyTextIndentChar"/>
+    <w:link w:val="BodyTextFirstIndent2"/>
+    <w:uiPriority w:val="99"/>
+    <w:semiHidden/>
+    <w:rsid w:val="004060A6"/>
+  </w:style>
+  <w:style w:type="paragraph" w:styleId="BodyTextIndent2">
+    <w:name w:val="Body Text Indent 2"/>
+    <w:basedOn w:val="Normal"/>
+    <w:link w:val="BodyTextIndent2Char"/>
+    <w:uiPriority w:val="99"/>
+    <w:semiHidden/>
+    <w:unhideWhenUsed/>
+    <w:rsid w:val="004060A6"/>
+    <w:pPr>
+      <w:spacing w:after="120" w:line="480" w:lineRule="auto"/>
+      <w:ind w:left="360"/>
+    </w:pPr>
+  </w:style>
+  <w:style w:type="character" w:customStyle="1" w:styleId="BodyTextIndent2Char">
+    <w:name w:val="Body Text Indent 2 Char"/>
+    <w:basedOn w:val="DefaultParagraphFont"/>
+    <w:link w:val="BodyTextIndent2"/>
+    <w:uiPriority w:val="99"/>
+    <w:semiHidden/>
+    <w:rsid w:val="004060A6"/>
+  </w:style>
+  <w:style w:type="paragraph" w:styleId="BodyTextIndent3">
+    <w:name w:val="Body Text Indent 3"/>
+    <w:basedOn w:val="Normal"/>
+    <w:link w:val="BodyTextIndent3Char"/>
+    <w:uiPriority w:val="99"/>
+    <w:semiHidden/>
+    <w:unhideWhenUsed/>
+    <w:rsid w:val="004060A6"/>
+    <w:pPr>
+      <w:spacing w:after="120"/>
+      <w:ind w:left="360"/>
+    </w:pPr>
+    <w:rPr>
+      <w:sz w:val="16"/>
+      <w:szCs w:val="16"/>
+    </w:rPr>
+  </w:style>
+  <w:style w:type="character" w:customStyle="1" w:styleId="BodyTextIndent3Char">
+    <w:name w:val="Body Text Indent 3 Char"/>
+    <w:basedOn w:val="DefaultParagraphFont"/>
+    <w:link w:val="BodyTextIndent3"/>
+    <w:uiPriority w:val="99"/>
+    <w:semiHidden/>
+    <w:rsid w:val="004060A6"/>
+    <w:rPr>
+      <w:sz w:val="16"/>
+      <w:szCs w:val="16"/>
+    </w:rPr>
+  </w:style>
+  <w:style w:type="paragraph" w:styleId="Closing">
+    <w:name w:val="Closing"/>
+    <w:basedOn w:val="Normal"/>
+    <w:link w:val="ClosingChar"/>
+    <w:uiPriority w:val="99"/>
+    <w:semiHidden/>
+    <w:unhideWhenUsed/>
+    <w:rsid w:val="004060A6"/>
+    <w:pPr>
+      <w:spacing w:after="0" w:line="240" w:lineRule="auto"/>
+      <w:ind w:left="4320"/>
+    </w:pPr>
+  </w:style>
+  <w:style w:type="character" w:customStyle="1" w:styleId="ClosingChar">
+    <w:name w:val="Closing Char"/>
+    <w:basedOn w:val="DefaultParagraphFont"/>
+    <w:link w:val="Closing"/>
+    <w:uiPriority w:val="99"/>
+    <w:semiHidden/>
+    <w:rsid w:val="004060A6"/>
+  </w:style>
+  <w:style w:type="paragraph" w:styleId="CommentText">
+    <w:name w:val="annotation text"/>
+    <w:basedOn w:val="Normal"/>
+    <w:link w:val="CommentTextChar"/>
+    <w:uiPriority w:val="99"/>
+    <w:semiHidden/>
+    <w:unhideWhenUsed/>
+    <w:rsid w:val="004060A6"/>
+    <w:pPr>
+      <w:spacing w:line="240" w:lineRule="auto"/>
+    </w:pPr>
+    <w:rPr>
+      <w:sz w:val="20"/>
+      <w:szCs w:val="20"/>
+    </w:rPr>
+  </w:style>
+  <w:style w:type="character" w:customStyle="1" w:styleId="CommentTextChar">
+    <w:name w:val="Comment Text Char"/>
+    <w:basedOn w:val="DefaultParagraphFont"/>
+    <w:link w:val="CommentText"/>
+    <w:uiPriority w:val="99"/>
+    <w:semiHidden/>
+    <w:rsid w:val="004060A6"/>
+    <w:rPr>
+      <w:sz w:val="20"/>
+      <w:szCs w:val="20"/>
+    </w:rPr>
+  </w:style>
+  <w:style w:type="paragraph" w:styleId="CommentSubject">
+    <w:name w:val="annotation subject"/>
+    <w:basedOn w:val="CommentText"/>
+    <w:next w:val="CommentText"/>
+    <w:link w:val="CommentSubjectChar"/>
+    <w:uiPriority w:val="99"/>
+    <w:semiHidden/>
+    <w:unhideWhenUsed/>
+    <w:rsid w:val="004060A6"/>
+    <w:rPr>
+      <w:b/>
+      <w:bCs/>
+    </w:rPr>
+  </w:style>
+  <w:style w:type="character" w:customStyle="1" w:styleId="CommentSubjectChar">
+    <w:name w:val="Comment Subject Char"/>
+    <w:basedOn w:val="CommentTextChar"/>
+    <w:link w:val="CommentSubject"/>
+    <w:uiPriority w:val="99"/>
+    <w:semiHidden/>
+    <w:rsid w:val="004060A6"/>
+    <w:rPr>
+      <w:b/>
+      <w:bCs/>
+      <w:sz w:val="20"/>
+      <w:szCs w:val="20"/>
+    </w:rPr>
+  </w:style>
+  <w:style w:type="paragraph" w:styleId="Date">
+    <w:name w:val="Date"/>
+    <w:basedOn w:val="Normal"/>
+    <w:next w:val="Normal"/>
+    <w:link w:val="DateChar"/>
+    <w:uiPriority w:val="99"/>
+    <w:semiHidden/>
+    <w:unhideWhenUsed/>
+    <w:rsid w:val="004060A6"/>
+  </w:style>
+  <w:style w:type="character" w:customStyle="1" w:styleId="DateChar">
+    <w:name w:val="Date Char"/>
+    <w:basedOn w:val="DefaultParagraphFont"/>
+    <w:link w:val="Date"/>
+    <w:uiPriority w:val="99"/>
+    <w:semiHidden/>
+    <w:rsid w:val="004060A6"/>
+  </w:style>
+  <w:style w:type="paragraph" w:styleId="DocumentMap">
+    <w:name w:val="Document Map"/>
+    <w:basedOn w:val="Normal"/>
+    <w:link w:val="DocumentMapChar"/>
+    <w:uiPriority w:val="99"/>
+    <w:semiHidden/>
+    <w:unhideWhenUsed/>
+    <w:rsid w:val="004060A6"/>
+    <w:pPr>
+      <w:spacing w:after="0" w:line="240" w:lineRule="auto"/>
+    </w:pPr>
+    <w:rPr>
+      <w:rFonts w:ascii="Segoe UI" w:hAnsi="Segoe UI" w:cs="Segoe UI"/>
+      <w:sz w:val="16"/>
+      <w:szCs w:val="16"/>
+    </w:rPr>
+  </w:style>
+  <w:style w:type="character" w:customStyle="1" w:styleId="DocumentMapChar">
+    <w:name w:val="Document Map Char"/>
+    <w:basedOn w:val="DefaultParagraphFont"/>
+    <w:link w:val="DocumentMap"/>
+    <w:uiPriority w:val="99"/>
+    <w:semiHidden/>
+    <w:rsid w:val="004060A6"/>
+    <w:rPr>
+      <w:rFonts w:ascii="Segoe UI" w:hAnsi="Segoe UI" w:cs="Segoe UI"/>
+      <w:sz w:val="16"/>
+      <w:szCs w:val="16"/>
+    </w:rPr>
+  </w:style>
+  <w:style w:type="paragraph" w:styleId="E-mailSignature">
+    <w:name w:val="E-mail Signature"/>
+    <w:basedOn w:val="Normal"/>
+    <w:link w:val="E-mailSignatureChar"/>
+    <w:uiPriority w:val="99"/>
+    <w:semiHidden/>
+    <w:unhideWhenUsed/>
+    <w:rsid w:val="004060A6"/>
+    <w:pPr>
+      <w:spacing w:after="0" w:line="240" w:lineRule="auto"/>
+    </w:pPr>
+  </w:style>
+  <w:style w:type="character" w:customStyle="1" w:styleId="E-mailSignatureChar">
+    <w:name w:val="E-mail Signature Char"/>
+    <w:basedOn w:val="DefaultParagraphFont"/>
+    <w:link w:val="E-mailSignature"/>
+    <w:uiPriority w:val="99"/>
+    <w:semiHidden/>
+    <w:rsid w:val="004060A6"/>
+  </w:style>
+  <w:style w:type="paragraph" w:styleId="EndnoteText">
+    <w:name w:val="endnote text"/>
+    <w:basedOn w:val="Normal"/>
+    <w:link w:val="EndnoteTextChar"/>
+    <w:uiPriority w:val="99"/>
+    <w:semiHidden/>
+    <w:unhideWhenUsed/>
+    <w:rsid w:val="004060A6"/>
+    <w:pPr>
+      <w:spacing w:after="0" w:line="240" w:lineRule="auto"/>
+    </w:pPr>
+    <w:rPr>
+      <w:sz w:val="20"/>
+      <w:szCs w:val="20"/>
+    </w:rPr>
+  </w:style>
+  <w:style w:type="character" w:customStyle="1" w:styleId="EndnoteTextChar">
+    <w:name w:val="Endnote Text Char"/>
+    <w:basedOn w:val="DefaultParagraphFont"/>
+    <w:link w:val="EndnoteText"/>
+    <w:uiPriority w:val="99"/>
+    <w:semiHidden/>
+    <w:rsid w:val="004060A6"/>
+    <w:rPr>
+      <w:sz w:val="20"/>
+      <w:szCs w:val="20"/>
+    </w:rPr>
+  </w:style>
+  <w:style w:type="paragraph" w:styleId="EnvelopeAddress">
+    <w:name w:val="envelope address"/>
+    <w:basedOn w:val="Normal"/>
+    <w:uiPriority w:val="99"/>
+    <w:semiHidden/>
+    <w:unhideWhenUsed/>
+    <w:rsid w:val="004060A6"/>
+    <w:pPr>
+      <w:framePr w:w="7920" w:h="1980" w:hRule="exact" w:hSpace="180" w:wrap="auto" w:hAnchor="page" w:xAlign="center" w:yAlign="bottom"/>
+      <w:spacing w:after="0" w:line="240" w:lineRule="auto"/>
+      <w:ind w:left="2880"/>
+    </w:pPr>
+    <w:rPr>
+      <w:rFonts w:asciiTheme="majorHAnsi" w:eastAsiaTheme="majorEastAsia" w:hAnsiTheme="majorHAnsi" w:cstheme="majorBidi"/>
+    </w:rPr>
+  </w:style>
+  <w:style w:type="paragraph" w:styleId="EnvelopeReturn">
+    <w:name w:val="envelope return"/>
+    <w:basedOn w:val="Normal"/>
+    <w:uiPriority w:val="99"/>
+    <w:semiHidden/>
+    <w:unhideWhenUsed/>
+    <w:rsid w:val="004060A6"/>
+    <w:pPr>
+      <w:spacing w:after="0" w:line="240" w:lineRule="auto"/>
+    </w:pPr>
+    <w:rPr>
+      <w:rFonts w:asciiTheme="majorHAnsi" w:eastAsiaTheme="majorEastAsia" w:hAnsiTheme="majorHAnsi" w:cstheme="majorBidi"/>
+      <w:sz w:val="20"/>
+      <w:szCs w:val="20"/>
+    </w:rPr>
+  </w:style>
+  <w:style w:type="paragraph" w:styleId="FootnoteText">
+    <w:name w:val="footnote text"/>
+    <w:basedOn w:val="Normal"/>
+    <w:link w:val="FootnoteTextChar"/>
+    <w:uiPriority w:val="99"/>
+    <w:semiHidden/>
+    <w:unhideWhenUsed/>
+    <w:rsid w:val="004060A6"/>
+    <w:pPr>
+      <w:spacing w:after="0" w:line="240" w:lineRule="auto"/>
+    </w:pPr>
+    <w:rPr>
+      <w:sz w:val="20"/>
+      <w:szCs w:val="20"/>
+    </w:rPr>
+  </w:style>
+  <w:style w:type="character" w:customStyle="1" w:styleId="FootnoteTextChar">
+    <w:name w:val="Footnote Text Char"/>
+    <w:basedOn w:val="DefaultParagraphFont"/>
+    <w:link w:val="FootnoteText"/>
+    <w:uiPriority w:val="99"/>
+    <w:semiHidden/>
+    <w:rsid w:val="004060A6"/>
+    <w:rPr>
+      <w:sz w:val="20"/>
+      <w:szCs w:val="20"/>
+    </w:rPr>
+  </w:style>
+  <w:style w:type="paragraph" w:styleId="HTMLAddress">
+    <w:name w:val="HTML Address"/>
+    <w:basedOn w:val="Normal"/>
+    <w:link w:val="HTMLAddressChar"/>
+    <w:uiPriority w:val="99"/>
+    <w:semiHidden/>
+    <w:unhideWhenUsed/>
+    <w:rsid w:val="004060A6"/>
+    <w:pPr>
+      <w:spacing w:after="0" w:line="240" w:lineRule="auto"/>
+    </w:pPr>
+    <w:rPr>
+      <w:i/>
+      <w:iCs/>
+    </w:rPr>
+  </w:style>
+  <w:style w:type="character" w:customStyle="1" w:styleId="HTMLAddressChar">
+    <w:name w:val="HTML Address Char"/>
+    <w:basedOn w:val="DefaultParagraphFont"/>
+    <w:link w:val="HTMLAddress"/>
+    <w:uiPriority w:val="99"/>
+    <w:semiHidden/>
+    <w:rsid w:val="004060A6"/>
+    <w:rPr>
+      <w:i/>
+      <w:iCs/>
+    </w:rPr>
+  </w:style>
+  <w:style w:type="paragraph" w:styleId="HTMLPreformatted">
+    <w:name w:val="HTML Preformatted"/>
+    <w:basedOn w:val="Normal"/>
+    <w:link w:val="HTMLPreformattedChar"/>
+    <w:uiPriority w:val="99"/>
+    <w:semiHidden/>
+    <w:unhideWhenUsed/>
+    <w:rsid w:val="004060A6"/>
+    <w:pPr>
+      <w:spacing w:after="0" w:line="240" w:lineRule="auto"/>
+    </w:pPr>
+    <w:rPr>
+      <w:rFonts w:ascii="Consolas" w:hAnsi="Consolas"/>
+      <w:sz w:val="20"/>
+      <w:szCs w:val="20"/>
+    </w:rPr>
+  </w:style>
+  <w:style w:type="character" w:customStyle="1" w:styleId="HTMLPreformattedChar">
+    <w:name w:val="HTML Preformatted Char"/>
+    <w:basedOn w:val="DefaultParagraphFont"/>
+    <w:link w:val="HTMLPreformatted"/>
+    <w:uiPriority w:val="99"/>
+    <w:semiHidden/>
+    <w:rsid w:val="004060A6"/>
+    <w:rPr>
+      <w:rFonts w:ascii="Consolas" w:hAnsi="Consolas"/>
+      <w:sz w:val="20"/>
+      <w:szCs w:val="20"/>
+    </w:rPr>
+  </w:style>
+  <w:style w:type="paragraph" w:styleId="Index1">
+    <w:name w:val="index 1"/>
+    <w:basedOn w:val="Normal"/>
+    <w:next w:val="Normal"/>
+    <w:autoRedefine/>
+    <w:uiPriority w:val="99"/>
+    <w:semiHidden/>
+    <w:unhideWhenUsed/>
+    <w:rsid w:val="004060A6"/>
+    <w:pPr>
+      <w:spacing w:after="0" w:line="240" w:lineRule="auto"/>
+      <w:ind w:left="240" w:hanging="240"/>
+    </w:pPr>
+  </w:style>
+  <w:style w:type="paragraph" w:styleId="Index2">
+    <w:name w:val="index 2"/>
+    <w:basedOn w:val="Normal"/>
+    <w:next w:val="Normal"/>
+    <w:autoRedefine/>
+    <w:uiPriority w:val="99"/>
+    <w:semiHidden/>
+    <w:unhideWhenUsed/>
+    <w:rsid w:val="004060A6"/>
+    <w:pPr>
+      <w:spacing w:after="0" w:line="240" w:lineRule="auto"/>
+      <w:ind w:left="480" w:hanging="240"/>
+    </w:pPr>
+  </w:style>
+  <w:style w:type="paragraph" w:styleId="Index3">
+    <w:name w:val="index 3"/>
+    <w:basedOn w:val="Normal"/>
+    <w:next w:val="Normal"/>
+    <w:autoRedefine/>
+    <w:uiPriority w:val="99"/>
+    <w:semiHidden/>
+    <w:unhideWhenUsed/>
+    <w:rsid w:val="004060A6"/>
+    <w:pPr>
+      <w:spacing w:after="0" w:line="240" w:lineRule="auto"/>
+      <w:ind w:left="720" w:hanging="240"/>
+    </w:pPr>
+  </w:style>
+  <w:style w:type="paragraph" w:styleId="Index4">
+    <w:name w:val="index 4"/>
+    <w:basedOn w:val="Normal"/>
+    <w:next w:val="Normal"/>
+    <w:autoRedefine/>
+    <w:uiPriority w:val="99"/>
+    <w:semiHidden/>
+    <w:unhideWhenUsed/>
+    <w:rsid w:val="004060A6"/>
+    <w:pPr>
+      <w:spacing w:after="0" w:line="240" w:lineRule="auto"/>
+      <w:ind w:left="960" w:hanging="240"/>
+    </w:pPr>
+  </w:style>
+  <w:style w:type="paragraph" w:styleId="Index5">
+    <w:name w:val="index 5"/>
+    <w:basedOn w:val="Normal"/>
+    <w:next w:val="Normal"/>
+    <w:autoRedefine/>
+    <w:uiPriority w:val="99"/>
+    <w:semiHidden/>
+    <w:unhideWhenUsed/>
+    <w:rsid w:val="004060A6"/>
+    <w:pPr>
+      <w:spacing w:after="0" w:line="240" w:lineRule="auto"/>
+      <w:ind w:left="1200" w:hanging="240"/>
+    </w:pPr>
+  </w:style>
+  <w:style w:type="paragraph" w:styleId="Index6">
+    <w:name w:val="index 6"/>
+    <w:basedOn w:val="Normal"/>
+    <w:next w:val="Normal"/>
+    <w:autoRedefine/>
+    <w:uiPriority w:val="99"/>
+    <w:semiHidden/>
+    <w:unhideWhenUsed/>
+    <w:rsid w:val="004060A6"/>
+    <w:pPr>
+      <w:spacing w:after="0" w:line="240" w:lineRule="auto"/>
+      <w:ind w:left="1440" w:hanging="240"/>
+    </w:pPr>
+  </w:style>
+  <w:style w:type="paragraph" w:styleId="Index7">
+    <w:name w:val="index 7"/>
+    <w:basedOn w:val="Normal"/>
+    <w:next w:val="Normal"/>
+    <w:autoRedefine/>
+    <w:uiPriority w:val="99"/>
+    <w:semiHidden/>
+    <w:unhideWhenUsed/>
+    <w:rsid w:val="004060A6"/>
+    <w:pPr>
+      <w:spacing w:after="0" w:line="240" w:lineRule="auto"/>
+      <w:ind w:left="1680" w:hanging="240"/>
+    </w:pPr>
+  </w:style>
+  <w:style w:type="paragraph" w:styleId="Index8">
+    <w:name w:val="index 8"/>
+    <w:basedOn w:val="Normal"/>
+    <w:next w:val="Normal"/>
+    <w:autoRedefine/>
+    <w:uiPriority w:val="99"/>
+    <w:semiHidden/>
+    <w:unhideWhenUsed/>
+    <w:rsid w:val="004060A6"/>
+    <w:pPr>
+      <w:spacing w:after="0" w:line="240" w:lineRule="auto"/>
+      <w:ind w:left="1920" w:hanging="240"/>
+    </w:pPr>
+  </w:style>
+  <w:style w:type="paragraph" w:styleId="Index9">
+    <w:name w:val="index 9"/>
+    <w:basedOn w:val="Normal"/>
+    <w:next w:val="Normal"/>
+    <w:autoRedefine/>
+    <w:uiPriority w:val="99"/>
+    <w:semiHidden/>
+    <w:unhideWhenUsed/>
+    <w:rsid w:val="004060A6"/>
+    <w:pPr>
+      <w:spacing w:after="0" w:line="240" w:lineRule="auto"/>
+      <w:ind w:left="2160" w:hanging="240"/>
+    </w:pPr>
+  </w:style>
+  <w:style w:type="paragraph" w:styleId="IndexHeading">
+    <w:name w:val="index heading"/>
+    <w:basedOn w:val="Normal"/>
+    <w:next w:val="Index1"/>
+    <w:uiPriority w:val="99"/>
+    <w:semiHidden/>
+    <w:unhideWhenUsed/>
+    <w:rsid w:val="004060A6"/>
+    <w:rPr>
+      <w:rFonts w:asciiTheme="majorHAnsi" w:eastAsiaTheme="majorEastAsia" w:hAnsiTheme="majorHAnsi" w:cstheme="majorBidi"/>
+      <w:b/>
+      <w:bCs/>
+    </w:rPr>
+  </w:style>
+  <w:style w:type="paragraph" w:styleId="List2">
+    <w:name w:val="List 2"/>
+    <w:basedOn w:val="Normal"/>
+    <w:uiPriority w:val="99"/>
+    <w:semiHidden/>
+    <w:unhideWhenUsed/>
+    <w:rsid w:val="004060A6"/>
+    <w:pPr>
+      <w:ind w:left="720" w:hanging="360"/>
+      <w:contextualSpacing/>
+    </w:pPr>
+  </w:style>
+  <w:style w:type="paragraph" w:styleId="List3">
+    <w:name w:val="List 3"/>
+    <w:basedOn w:val="Normal"/>
+    <w:uiPriority w:val="99"/>
+    <w:semiHidden/>
+    <w:unhideWhenUsed/>
+    <w:rsid w:val="004060A6"/>
+    <w:pPr>
+      <w:ind w:left="1080" w:hanging="360"/>
+      <w:contextualSpacing/>
+    </w:pPr>
+  </w:style>
+  <w:style w:type="paragraph" w:styleId="List4">
+    <w:name w:val="List 4"/>
+    <w:basedOn w:val="Normal"/>
+    <w:uiPriority w:val="99"/>
+    <w:semiHidden/>
+    <w:unhideWhenUsed/>
+    <w:rsid w:val="004060A6"/>
+    <w:pPr>
+      <w:ind w:left="1440" w:hanging="360"/>
+      <w:contextualSpacing/>
+    </w:pPr>
+  </w:style>
+  <w:style w:type="paragraph" w:styleId="List5">
+    <w:name w:val="List 5"/>
+    <w:basedOn w:val="Normal"/>
+    <w:uiPriority w:val="99"/>
+    <w:semiHidden/>
+    <w:unhideWhenUsed/>
+    <w:rsid w:val="004060A6"/>
+    <w:pPr>
+      <w:ind w:left="1800" w:hanging="360"/>
+      <w:contextualSpacing/>
+    </w:pPr>
+  </w:style>
+  <w:style w:type="paragraph" w:styleId="ListBullet">
+    <w:name w:val="List Bullet"/>
+    <w:basedOn w:val="Normal"/>
+    <w:uiPriority w:val="99"/>
+    <w:semiHidden/>
+    <w:unhideWhenUsed/>
+    <w:rsid w:val="004060A6"/>
+    <w:pPr>
+      <w:numPr>
+        <w:numId w:val="47"/>
+      </w:numPr>
+      <w:contextualSpacing/>
+    </w:pPr>
+  </w:style>
+  <w:style w:type="paragraph" w:styleId="ListBullet2">
+    <w:name w:val="List Bullet 2"/>
+    <w:basedOn w:val="Normal"/>
+    <w:uiPriority w:val="99"/>
+    <w:semiHidden/>
+    <w:unhideWhenUsed/>
+    <w:rsid w:val="004060A6"/>
+    <w:pPr>
+      <w:numPr>
+        <w:numId w:val="48"/>
+      </w:numPr>
+      <w:contextualSpacing/>
+    </w:pPr>
+  </w:style>
+  <w:style w:type="paragraph" w:styleId="ListBullet3">
+    <w:name w:val="List Bullet 3"/>
+    <w:basedOn w:val="Normal"/>
+    <w:uiPriority w:val="99"/>
+    <w:semiHidden/>
+    <w:unhideWhenUsed/>
+    <w:rsid w:val="004060A6"/>
+    <w:pPr>
+      <w:numPr>
+        <w:numId w:val="49"/>
+      </w:numPr>
+      <w:contextualSpacing/>
+    </w:pPr>
+  </w:style>
+  <w:style w:type="paragraph" w:styleId="ListBullet4">
+    <w:name w:val="List Bullet 4"/>
+    <w:basedOn w:val="Normal"/>
+    <w:uiPriority w:val="99"/>
+    <w:semiHidden/>
+    <w:unhideWhenUsed/>
+    <w:rsid w:val="004060A6"/>
+    <w:pPr>
+      <w:numPr>
+        <w:numId w:val="50"/>
+      </w:numPr>
+      <w:contextualSpacing/>
+    </w:pPr>
+  </w:style>
+  <w:style w:type="paragraph" w:styleId="ListBullet5">
+    <w:name w:val="List Bullet 5"/>
+    <w:basedOn w:val="Normal"/>
+    <w:uiPriority w:val="99"/>
+    <w:semiHidden/>
+    <w:unhideWhenUsed/>
+    <w:rsid w:val="004060A6"/>
+    <w:pPr>
+      <w:numPr>
+        <w:numId w:val="51"/>
+      </w:numPr>
+      <w:contextualSpacing/>
+    </w:pPr>
+  </w:style>
+  <w:style w:type="paragraph" w:styleId="ListContinue">
+    <w:name w:val="List Continue"/>
+    <w:basedOn w:val="Normal"/>
+    <w:uiPriority w:val="99"/>
+    <w:semiHidden/>
+    <w:unhideWhenUsed/>
+    <w:rsid w:val="004060A6"/>
+    <w:pPr>
+      <w:spacing w:after="120"/>
+      <w:ind w:left="360"/>
+      <w:contextualSpacing/>
+    </w:pPr>
+  </w:style>
+  <w:style w:type="paragraph" w:styleId="ListContinue2">
+    <w:name w:val="List Continue 2"/>
+    <w:basedOn w:val="Normal"/>
+    <w:uiPriority w:val="99"/>
+    <w:semiHidden/>
+    <w:unhideWhenUsed/>
+    <w:rsid w:val="004060A6"/>
+    <w:pPr>
+      <w:spacing w:after="120"/>
+      <w:ind w:left="720"/>
+      <w:contextualSpacing/>
+    </w:pPr>
+  </w:style>
+  <w:style w:type="paragraph" w:styleId="ListContinue3">
+    <w:name w:val="List Continue 3"/>
+    <w:basedOn w:val="Normal"/>
+    <w:uiPriority w:val="99"/>
+    <w:semiHidden/>
+    <w:unhideWhenUsed/>
+    <w:rsid w:val="004060A6"/>
+    <w:pPr>
+      <w:spacing w:after="120"/>
+      <w:ind w:left="1080"/>
+      <w:contextualSpacing/>
+    </w:pPr>
+  </w:style>
+  <w:style w:type="paragraph" w:styleId="ListContinue4">
+    <w:name w:val="List Continue 4"/>
+    <w:basedOn w:val="Normal"/>
+    <w:uiPriority w:val="99"/>
+    <w:semiHidden/>
+    <w:unhideWhenUsed/>
+    <w:rsid w:val="004060A6"/>
+    <w:pPr>
+      <w:spacing w:after="120"/>
+      <w:ind w:left="1440"/>
+      <w:contextualSpacing/>
+    </w:pPr>
+  </w:style>
+  <w:style w:type="paragraph" w:styleId="ListContinue5">
+    <w:name w:val="List Continue 5"/>
+    <w:basedOn w:val="Normal"/>
+    <w:uiPriority w:val="99"/>
+    <w:semiHidden/>
+    <w:unhideWhenUsed/>
+    <w:rsid w:val="004060A6"/>
+    <w:pPr>
+      <w:spacing w:after="120"/>
+      <w:ind w:left="1800"/>
+      <w:contextualSpacing/>
+    </w:pPr>
+  </w:style>
+  <w:style w:type="paragraph" w:styleId="ListNumber">
+    <w:name w:val="List Number"/>
+    <w:basedOn w:val="Normal"/>
+    <w:uiPriority w:val="99"/>
+    <w:semiHidden/>
+    <w:unhideWhenUsed/>
+    <w:rsid w:val="004060A6"/>
+    <w:pPr>
+      <w:numPr>
+        <w:numId w:val="52"/>
+      </w:numPr>
+      <w:contextualSpacing/>
+    </w:pPr>
+  </w:style>
+  <w:style w:type="paragraph" w:styleId="ListNumber2">
+    <w:name w:val="List Number 2"/>
+    <w:basedOn w:val="Normal"/>
+    <w:uiPriority w:val="99"/>
+    <w:semiHidden/>
+    <w:unhideWhenUsed/>
+    <w:rsid w:val="004060A6"/>
+    <w:pPr>
+      <w:numPr>
+        <w:numId w:val="53"/>
+      </w:numPr>
+      <w:contextualSpacing/>
+    </w:pPr>
+  </w:style>
+  <w:style w:type="paragraph" w:styleId="ListNumber3">
+    <w:name w:val="List Number 3"/>
+    <w:basedOn w:val="Normal"/>
+    <w:uiPriority w:val="99"/>
+    <w:semiHidden/>
+    <w:unhideWhenUsed/>
+    <w:rsid w:val="004060A6"/>
+    <w:pPr>
+      <w:numPr>
+        <w:numId w:val="54"/>
+      </w:numPr>
+      <w:contextualSpacing/>
+    </w:pPr>
+  </w:style>
+  <w:style w:type="paragraph" w:styleId="ListNumber4">
+    <w:name w:val="List Number 4"/>
+    <w:basedOn w:val="Normal"/>
+    <w:uiPriority w:val="99"/>
+    <w:semiHidden/>
+    <w:unhideWhenUsed/>
+    <w:rsid w:val="004060A6"/>
+    <w:pPr>
+      <w:numPr>
+        <w:numId w:val="55"/>
+      </w:numPr>
+      <w:contextualSpacing/>
+    </w:pPr>
+  </w:style>
+  <w:style w:type="paragraph" w:styleId="ListNumber5">
+    <w:name w:val="List Number 5"/>
+    <w:basedOn w:val="Normal"/>
+    <w:uiPriority w:val="99"/>
+    <w:semiHidden/>
+    <w:unhideWhenUsed/>
+    <w:rsid w:val="004060A6"/>
+    <w:pPr>
+      <w:numPr>
+        <w:numId w:val="56"/>
+      </w:numPr>
+      <w:contextualSpacing/>
+    </w:pPr>
+  </w:style>
+  <w:style w:type="paragraph" w:styleId="MacroText">
+    <w:name w:val="macro"/>
+    <w:link w:val="MacroTextChar"/>
+    <w:uiPriority w:val="99"/>
+    <w:semiHidden/>
+    <w:unhideWhenUsed/>
+    <w:rsid w:val="004060A6"/>
+    <w:pPr>
+      <w:tabs>
+        <w:tab w:val="left" w:pos="480"/>
+        <w:tab w:val="left" w:pos="960"/>
+        <w:tab w:val="left" w:pos="1440"/>
+        <w:tab w:val="left" w:pos="1920"/>
+        <w:tab w:val="left" w:pos="2400"/>
+        <w:tab w:val="left" w:pos="2880"/>
+        <w:tab w:val="left" w:pos="3360"/>
+        <w:tab w:val="left" w:pos="3840"/>
+        <w:tab w:val="left" w:pos="4320"/>
+      </w:tabs>
+      <w:spacing w:line="278" w:lineRule="auto"/>
+    </w:pPr>
+    <w:rPr>
+      <w:rFonts w:ascii="Consolas" w:hAnsi="Consolas"/>
+      <w:sz w:val="20"/>
+      <w:szCs w:val="20"/>
+    </w:rPr>
+  </w:style>
+  <w:style w:type="character" w:customStyle="1" w:styleId="MacroTextChar">
+    <w:name w:val="Macro Text Char"/>
+    <w:basedOn w:val="DefaultParagraphFont"/>
+    <w:link w:val="MacroText"/>
+    <w:uiPriority w:val="99"/>
+    <w:semiHidden/>
+    <w:rsid w:val="004060A6"/>
+    <w:rPr>
+      <w:rFonts w:ascii="Consolas" w:hAnsi="Consolas"/>
+      <w:sz w:val="20"/>
+      <w:szCs w:val="20"/>
+    </w:rPr>
+  </w:style>
+  <w:style w:type="paragraph" w:styleId="MessageHeader">
+    <w:name w:val="Message Header"/>
+    <w:basedOn w:val="Normal"/>
+    <w:link w:val="MessageHeaderChar"/>
+    <w:uiPriority w:val="99"/>
+    <w:semiHidden/>
+    <w:unhideWhenUsed/>
+    <w:rsid w:val="004060A6"/>
+    <w:pPr>
+      <w:pBdr>
+        <w:top w:val="single" w:sz="6" w:space="1" w:color="auto"/>
+        <w:left w:val="single" w:sz="6" w:space="1" w:color="auto"/>
+        <w:bottom w:val="single" w:sz="6" w:space="1" w:color="auto"/>
+        <w:right w:val="single" w:sz="6" w:space="1" w:color="auto"/>
+      </w:pBdr>
+      <w:shd w:val="pct20" w:color="auto" w:fill="auto"/>
+      <w:spacing w:after="0" w:line="240" w:lineRule="auto"/>
+      <w:ind w:left="1080" w:hanging="1080"/>
+    </w:pPr>
+    <w:rPr>
+      <w:rFonts w:asciiTheme="majorHAnsi" w:eastAsiaTheme="majorEastAsia" w:hAnsiTheme="majorHAnsi" w:cstheme="majorBidi"/>
+    </w:rPr>
+  </w:style>
+  <w:style w:type="character" w:customStyle="1" w:styleId="MessageHeaderChar">
+    <w:name w:val="Message Header Char"/>
+    <w:basedOn w:val="DefaultParagraphFont"/>
+    <w:link w:val="MessageHeader"/>
+    <w:uiPriority w:val="99"/>
+    <w:semiHidden/>
+    <w:rsid w:val="004060A6"/>
+    <w:rPr>
+      <w:rFonts w:asciiTheme="majorHAnsi" w:eastAsiaTheme="majorEastAsia" w:hAnsiTheme="majorHAnsi" w:cstheme="majorBidi"/>
+      <w:shd w:val="pct20" w:color="auto" w:fill="auto"/>
+    </w:rPr>
+  </w:style>
+  <w:style w:type="paragraph" w:styleId="NoSpacing">
+    <w:name w:val="No Spacing"/>
+    <w:uiPriority w:val="1"/>
+    <w:qFormat/>
+    <w:rsid w:val="004060A6"/>
+  </w:style>
+  <w:style w:type="paragraph" w:styleId="NormalWeb">
+    <w:name w:val="Normal (Web)"/>
+    <w:basedOn w:val="Normal"/>
+    <w:uiPriority w:val="99"/>
+    <w:semiHidden/>
+    <w:unhideWhenUsed/>
+    <w:rsid w:val="004060A6"/>
+    <w:rPr>
+      <w:rFonts w:ascii="Times New Roman" w:hAnsi="Times New Roman" w:cs="Times New Roman"/>
+    </w:rPr>
+  </w:style>
+  <w:style w:type="paragraph" w:styleId="NormalIndent">
+    <w:name w:val="Normal Indent"/>
+    <w:basedOn w:val="Normal"/>
+    <w:uiPriority w:val="99"/>
+    <w:semiHidden/>
+    <w:unhideWhenUsed/>
+    <w:rsid w:val="004060A6"/>
+    <w:pPr>
+      <w:ind w:left="720"/>
+    </w:pPr>
+  </w:style>
+  <w:style w:type="paragraph" w:styleId="NoteHeading">
+    <w:name w:val="Note Heading"/>
+    <w:basedOn w:val="Normal"/>
+    <w:next w:val="Normal"/>
+    <w:link w:val="NoteHeadingChar"/>
+    <w:uiPriority w:val="99"/>
+    <w:semiHidden/>
+    <w:unhideWhenUsed/>
+    <w:rsid w:val="004060A6"/>
+    <w:pPr>
+      <w:spacing w:after="0" w:line="240" w:lineRule="auto"/>
+    </w:pPr>
+  </w:style>
+  <w:style w:type="character" w:customStyle="1" w:styleId="NoteHeadingChar">
+    <w:name w:val="Note Heading Char"/>
+    <w:basedOn w:val="DefaultParagraphFont"/>
+    <w:link w:val="NoteHeading"/>
+    <w:uiPriority w:val="99"/>
+    <w:semiHidden/>
+    <w:rsid w:val="004060A6"/>
+  </w:style>
+  <w:style w:type="paragraph" w:styleId="PlainText">
+    <w:name w:val="Plain Text"/>
+    <w:basedOn w:val="Normal"/>
+    <w:link w:val="PlainTextChar"/>
+    <w:uiPriority w:val="99"/>
+    <w:semiHidden/>
+    <w:unhideWhenUsed/>
+    <w:rsid w:val="004060A6"/>
+    <w:pPr>
+      <w:spacing w:after="0" w:line="240" w:lineRule="auto"/>
+    </w:pPr>
+    <w:rPr>
+      <w:rFonts w:ascii="Consolas" w:hAnsi="Consolas"/>
+      <w:sz w:val="21"/>
+      <w:szCs w:val="21"/>
+    </w:rPr>
+  </w:style>
+  <w:style w:type="character" w:customStyle="1" w:styleId="PlainTextChar">
+    <w:name w:val="Plain Text Char"/>
+    <w:basedOn w:val="DefaultParagraphFont"/>
+    <w:link w:val="PlainText"/>
+    <w:uiPriority w:val="99"/>
+    <w:semiHidden/>
+    <w:rsid w:val="004060A6"/>
+    <w:rPr>
+      <w:rFonts w:ascii="Consolas" w:hAnsi="Consolas"/>
+      <w:sz w:val="21"/>
+      <w:szCs w:val="21"/>
+    </w:rPr>
+  </w:style>
+  <w:style w:type="paragraph" w:styleId="Salutation">
+    <w:name w:val="Salutation"/>
+    <w:basedOn w:val="Normal"/>
+    <w:next w:val="Normal"/>
+    <w:link w:val="SalutationChar"/>
+    <w:uiPriority w:val="99"/>
+    <w:semiHidden/>
+    <w:unhideWhenUsed/>
+    <w:rsid w:val="004060A6"/>
+  </w:style>
+  <w:style w:type="character" w:customStyle="1" w:styleId="SalutationChar">
+    <w:name w:val="Salutation Char"/>
+    <w:basedOn w:val="DefaultParagraphFont"/>
+    <w:link w:val="Salutation"/>
+    <w:uiPriority w:val="99"/>
+    <w:semiHidden/>
+    <w:rsid w:val="004060A6"/>
+  </w:style>
+  <w:style w:type="paragraph" w:styleId="Signature">
+    <w:name w:val="Signature"/>
+    <w:basedOn w:val="Normal"/>
+    <w:link w:val="SignatureChar"/>
+    <w:uiPriority w:val="99"/>
+    <w:semiHidden/>
+    <w:unhideWhenUsed/>
+    <w:rsid w:val="004060A6"/>
+    <w:pPr>
+      <w:spacing w:after="0" w:line="240" w:lineRule="auto"/>
+      <w:ind w:left="4320"/>
+    </w:pPr>
+  </w:style>
+  <w:style w:type="character" w:customStyle="1" w:styleId="SignatureChar">
+    <w:name w:val="Signature Char"/>
+    <w:basedOn w:val="DefaultParagraphFont"/>
+    <w:link w:val="Signature"/>
+    <w:uiPriority w:val="99"/>
+    <w:semiHidden/>
+    <w:rsid w:val="004060A6"/>
+  </w:style>
+  <w:style w:type="paragraph" w:styleId="TableofAuthorities">
+    <w:name w:val="table of authorities"/>
+    <w:basedOn w:val="Normal"/>
+    <w:next w:val="Normal"/>
+    <w:uiPriority w:val="99"/>
+    <w:semiHidden/>
+    <w:unhideWhenUsed/>
+    <w:rsid w:val="004060A6"/>
+    <w:pPr>
+      <w:spacing w:after="0"/>
+      <w:ind w:left="240" w:hanging="240"/>
+    </w:pPr>
+  </w:style>
+  <w:style w:type="paragraph" w:styleId="TableofFigures">
+    <w:name w:val="table of figures"/>
+    <w:basedOn w:val="Normal"/>
+    <w:next w:val="Normal"/>
+    <w:uiPriority w:val="99"/>
+    <w:semiHidden/>
+    <w:unhideWhenUsed/>
+    <w:rsid w:val="004060A6"/>
+    <w:pPr>
+      <w:spacing w:after="0"/>
+    </w:pPr>
+  </w:style>
+  <w:style w:type="paragraph" w:styleId="TOAHeading">
+    <w:name w:val="toa heading"/>
+    <w:basedOn w:val="Normal"/>
+    <w:next w:val="Normal"/>
+    <w:uiPriority w:val="99"/>
+    <w:semiHidden/>
+    <w:unhideWhenUsed/>
+    <w:rsid w:val="004060A6"/>
+    <w:pPr>
+      <w:spacing w:before="120"/>
+    </w:pPr>
+    <w:rPr>
+      <w:rFonts w:asciiTheme="majorHAnsi" w:eastAsiaTheme="majorEastAsia" w:hAnsiTheme="majorHAnsi" w:cstheme="majorBidi"/>
+      <w:b/>
+      <w:bCs/>
+    </w:rPr>
+  </w:style>
+  <w:style w:type="paragraph" w:styleId="TOC4">
+    <w:name w:val="toc 4"/>
+    <w:basedOn w:val="Normal"/>
+    <w:next w:val="Normal"/>
+    <w:autoRedefine/>
+    <w:uiPriority w:val="39"/>
+    <w:semiHidden/>
+    <w:unhideWhenUsed/>
+    <w:rsid w:val="004060A6"/>
+    <w:pPr>
+      <w:spacing w:after="100"/>
+      <w:ind w:left="720"/>
+    </w:pPr>
+  </w:style>
+  <w:style w:type="paragraph" w:styleId="TOC5">
+    <w:name w:val="toc 5"/>
+    <w:basedOn w:val="Normal"/>
+    <w:next w:val="Normal"/>
+    <w:autoRedefine/>
+    <w:uiPriority w:val="39"/>
+    <w:semiHidden/>
+    <w:unhideWhenUsed/>
+    <w:rsid w:val="004060A6"/>
+    <w:pPr>
+      <w:spacing w:after="100"/>
+      <w:ind w:left="960"/>
+    </w:pPr>
+  </w:style>
+  <w:style w:type="paragraph" w:styleId="TOC6">
+    <w:name w:val="toc 6"/>
+    <w:basedOn w:val="Normal"/>
+    <w:next w:val="Normal"/>
+    <w:autoRedefine/>
+    <w:uiPriority w:val="39"/>
+    <w:semiHidden/>
+    <w:unhideWhenUsed/>
+    <w:rsid w:val="004060A6"/>
+    <w:pPr>
+      <w:spacing w:after="100"/>
+      <w:ind w:left="1200"/>
+    </w:pPr>
+  </w:style>
+  <w:style w:type="paragraph" w:styleId="TOC7">
+    <w:name w:val="toc 7"/>
+    <w:basedOn w:val="Normal"/>
+    <w:next w:val="Normal"/>
+    <w:autoRedefine/>
+    <w:uiPriority w:val="39"/>
+    <w:semiHidden/>
+    <w:unhideWhenUsed/>
+    <w:rsid w:val="004060A6"/>
+    <w:pPr>
+      <w:spacing w:after="100"/>
+      <w:ind w:left="1440"/>
+    </w:pPr>
+  </w:style>
+  <w:style w:type="paragraph" w:styleId="TOC8">
+    <w:name w:val="toc 8"/>
+    <w:basedOn w:val="Normal"/>
+    <w:next w:val="Normal"/>
+    <w:autoRedefine/>
+    <w:uiPriority w:val="39"/>
+    <w:semiHidden/>
+    <w:unhideWhenUsed/>
+    <w:rsid w:val="004060A6"/>
+    <w:pPr>
+      <w:spacing w:after="100"/>
+      <w:ind w:left="1680"/>
+    </w:pPr>
+  </w:style>
+  <w:style w:type="paragraph" w:styleId="TOC9">
+    <w:name w:val="toc 9"/>
+    <w:basedOn w:val="Normal"/>
+    <w:next w:val="Normal"/>
+    <w:autoRedefine/>
+    <w:uiPriority w:val="39"/>
+    <w:semiHidden/>
+    <w:unhideWhenUsed/>
+    <w:rsid w:val="004060A6"/>
+    <w:pPr>
+      <w:spacing w:after="100"/>
+      <w:ind w:left="1920"/>
+    </w:pPr>
+  </w:style>
 </w:styles>
 </file>
 

</xml_diff>